<commit_message>
Client pseudocode is finished.
</commit_message>
<xml_diff>
--- a/PseudoCode.docx
+++ b/PseudoCode.docx
@@ -1,6 +1,6 @@
 
 <file path=word/document.xml><?xml version="1.0" encoding="utf-8"?>
-<w:document xmlns:wpc="http://schemas.microsoft.com/office/word/2010/wordprocessingCanvas" xmlns:mc="http://schemas.openxmlformats.org/markup-compatibility/2006" xmlns:o="urn:schemas-microsoft-com:office:office" xmlns:r="http://schemas.openxmlformats.org/officeDocument/2006/relationships" xmlns:m="http://schemas.openxmlformats.org/officeDocument/2006/math" xmlns:v="urn:schemas-microsoft-com:vml" xmlns:wp14="http://schemas.microsoft.com/office/word/2010/wordprocessingDrawing" xmlns:wp="http://schemas.openxmlformats.org/drawingml/2006/wordprocessingDrawing" xmlns:w10="urn:schemas-microsoft-com:office:word" xmlns:w="http://schemas.openxmlformats.org/wordprocessingml/2006/main" xmlns:w14="http://schemas.microsoft.com/office/word/2010/wordml" xmlns:w15="http://schemas.microsoft.com/office/word/2012/wordml" xmlns:wpg="http://schemas.microsoft.com/office/word/2010/wordprocessingGroup" xmlns:wpi="http://schemas.microsoft.com/office/word/2010/wordprocessingInk" xmlns:wne="http://schemas.microsoft.com/office/word/2006/wordml" xmlns:wps="http://schemas.microsoft.com/office/word/2010/wordprocessingShape" mc:Ignorable="w14 w15 wp14">
+<w:document xmlns:wpc="http://schemas.microsoft.com/office/word/2010/wordprocessingCanvas" xmlns:mc="http://schemas.openxmlformats.org/markup-compatibility/2006" xmlns:o="urn:schemas-microsoft-com:office:office" xmlns:r="http://schemas.openxmlformats.org/officeDocument/2006/relationships" xmlns:m="http://schemas.openxmlformats.org/officeDocument/2006/math" xmlns:v="urn:schemas-microsoft-com:vml" xmlns:wp14="http://schemas.microsoft.com/office/word/2010/wordprocessingDrawing" xmlns:wp="http://schemas.openxmlformats.org/drawingml/2006/wordprocessingDrawing" xmlns:w10="urn:schemas-microsoft-com:office:word" xmlns:w="http://schemas.openxmlformats.org/wordprocessingml/2006/main" xmlns:w14="http://schemas.microsoft.com/office/word/2010/wordml" xmlns:wpg="http://schemas.microsoft.com/office/word/2010/wordprocessingGroup" xmlns:wpi="http://schemas.microsoft.com/office/word/2010/wordprocessingInk" xmlns:wne="http://schemas.microsoft.com/office/word/2006/wordml" xmlns:wps="http://schemas.microsoft.com/office/word/2010/wordprocessingShape" mc:Ignorable="w14 wp14">
   <w:body>
     <w:sdt>
       <w:sdtPr>
@@ -142,6 +142,7 @@
                                     <w:dataBinding w:prefixMappings="xmlns:ns0='http://purl.org/dc/elements/1.1/' xmlns:ns1='http://schemas.openxmlformats.org/package/2006/metadata/core-properties' " w:xpath="/ns1:coreProperties[1]/ns0:creator[1]" w:storeItemID="{6C3C8BC8-F283-45AE-878A-BAB7291924A1}"/>
                                     <w:text/>
                                   </w:sdtPr>
+                                  <w:sdtEndPr/>
                                   <w:sdtContent>
                                     <w:p>
                                       <w:pPr>
@@ -183,6 +184,7 @@
                                       <w:dataBinding w:prefixMappings="xmlns:ns0='http://schemas.openxmlformats.org/officeDocument/2006/extended-properties' " w:xpath="/ns0:Properties[1]/ns0:Company[1]" w:storeItemID="{6668398D-A668-4E3E-A5EB-62B293D839F1}"/>
                                       <w:text/>
                                     </w:sdtPr>
+                                    <w:sdtEndPr/>
                                     <w:sdtContent>
                                       <w:r>
                                         <w:rPr>
@@ -264,6 +266,7 @@
                                     <w:dataBinding w:prefixMappings="xmlns:ns0='http://purl.org/dc/elements/1.1/' xmlns:ns1='http://schemas.openxmlformats.org/package/2006/metadata/core-properties' " w:xpath="/ns1:coreProperties[1]/ns0:title[1]" w:storeItemID="{6C3C8BC8-F283-45AE-878A-BAB7291924A1}"/>
                                     <w:text/>
                                   </w:sdtPr>
+                                  <w:sdtEndPr/>
                                   <w:sdtContent>
                                     <w:p>
                                       <w:pPr>
@@ -332,7 +335,7 @@
                   </wp:anchor>
                 </w:drawing>
               </mc:Choice>
-              <mc:Fallback>
+              <mc:Fallback xmlns:w15="http://schemas.microsoft.com/office/word/2012/wordml">
                 <w:pict>
                   <v:group id="Group 119" o:spid="_x0000_s1026" style="position:absolute;margin-left:0;margin-top:0;width:539.6pt;height:719.9pt;z-index:-251657216;mso-width-percent:882;mso-height-percent:909;mso-position-horizontal:center;mso-position-horizontal-relative:page;mso-position-vertical:center;mso-position-vertical-relative:page;mso-width-percent:882;mso-height-percent:909" coordsize="68580,92717" o:gfxdata="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">
                     <v:rect id="Rectangle 120" o:spid="_x0000_s1027" style="position:absolute;top:73152;width:68580;height:1431;visibility:visible;mso-wrap-style:square;v-text-anchor:middle" o:gfxdata="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" fillcolor="#4f81bd [3204]" stroked="f" strokeweight="2pt"/>
@@ -518,6 +521,12 @@
     </w:sdt>
     <w:sdt>
       <w:sdtPr>
+        <w:rPr>
+          <w:rFonts w:asciiTheme="minorHAnsi" w:eastAsiaTheme="minorHAnsi" w:hAnsiTheme="minorHAnsi" w:cstheme="minorBidi"/>
+          <w:color w:val="auto"/>
+          <w:sz w:val="22"/>
+          <w:szCs w:val="22"/>
+        </w:rPr>
         <w:id w:val="-974215601"/>
         <w:docPartObj>
           <w:docPartGallery w:val="Table of Contents"/>
@@ -526,13 +535,9 @@
       </w:sdtPr>
       <w:sdtEndPr>
         <w:rPr>
-          <w:rFonts w:asciiTheme="minorHAnsi" w:eastAsiaTheme="minorHAnsi" w:hAnsiTheme="minorHAnsi" w:cstheme="minorBidi"/>
           <w:b/>
           <w:bCs/>
           <w:noProof/>
-          <w:color w:val="auto"/>
-          <w:sz w:val="22"/>
-          <w:szCs w:val="22"/>
         </w:rPr>
       </w:sdtEndPr>
       <w:sdtContent>
@@ -1968,10 +1973,13 @@
       <w:pPr>
         <w:pStyle w:val="Heading1"/>
       </w:pPr>
-      <w:bookmarkStart w:id="0" w:name="_Toc442041767"/>
+      <w:bookmarkStart w:id="0" w:name="_Toc442041770"/>
       <w:r>
         <w:lastRenderedPageBreak/>
-        <w:t>Client Server (main program entry)</w:t>
+        <w:t>S</w:t>
+      </w:r>
+      <w:r>
+        <w:t>erver</w:t>
       </w:r>
       <w:bookmarkEnd w:id="0"/>
     </w:p>
@@ -1980,105 +1988,19 @@
         <w:pStyle w:val="Subtitle"/>
       </w:pPr>
       <w:r>
-        <w:t xml:space="preserve">Client Server is the combined entry point into the program. It will house the initial code that separates Client and Server functionality. When initially executing the program, you specify whether or not you are working as a client or you are working as the server. </w:t>
-      </w:r>
-    </w:p>
+        <w:t>This sections comes into effect when a user has selected the server option when running this application. The purpose of this section is to separate the functionality of the client and server functions. The Server’s responsibilities include creating the message queue where all clients will connect to. From there, the server will respond to all client file requests and return either error information or the file contents itself.</w:t>
+      </w:r>
+    </w:p>
+    <w:p/>
     <w:p>
       <w:pPr>
         <w:pStyle w:val="Heading2"/>
       </w:pPr>
-      <w:bookmarkStart w:id="1" w:name="_Toc442041768"/>
-      <w:r>
-        <w:t>START</w:t>
+      <w:bookmarkStart w:id="1" w:name="_Toc442041771"/>
+      <w:r>
+        <w:t>SERVER</w:t>
       </w:r>
       <w:bookmarkEnd w:id="1"/>
-    </w:p>
-    <w:p>
-      <w:r>
-        <w:t>Goto PARSE COMMAND LINE</w:t>
-      </w:r>
-    </w:p>
-    <w:p/>
-    <w:p>
-      <w:pPr>
-        <w:pStyle w:val="Heading2"/>
-      </w:pPr>
-      <w:bookmarkStart w:id="2" w:name="_Toc442041769"/>
-      <w:r>
-        <w:t>PARSE COMMAND LINE</w:t>
-      </w:r>
-      <w:bookmarkEnd w:id="2"/>
-    </w:p>
-    <w:p>
-      <w:r>
-        <w:t>Read the command line arguments</w:t>
-      </w:r>
-    </w:p>
-    <w:p>
-      <w:r>
-        <w:t>IF command line specifies server</w:t>
-      </w:r>
-    </w:p>
-    <w:p>
-      <w:r>
-        <w:tab/>
-        <w:t>Goto SERVER</w:t>
-      </w:r>
-    </w:p>
-    <w:p>
-      <w:r>
-        <w:t>ELSE</w:t>
-      </w:r>
-    </w:p>
-    <w:p>
-      <w:r>
-        <w:tab/>
-        <w:t>Goto Client</w:t>
-      </w:r>
-    </w:p>
-    <w:p/>
-    <w:p>
-      <w:pPr>
-        <w:rPr>
-          <w:rFonts w:asciiTheme="majorHAnsi" w:eastAsiaTheme="majorEastAsia" w:hAnsiTheme="majorHAnsi" w:cstheme="majorBidi"/>
-          <w:color w:val="365F91" w:themeColor="accent1" w:themeShade="BF"/>
-          <w:sz w:val="32"/>
-          <w:szCs w:val="32"/>
-        </w:rPr>
-      </w:pPr>
-      <w:r>
-        <w:br w:type="page"/>
-      </w:r>
-    </w:p>
-    <w:p>
-      <w:pPr>
-        <w:pStyle w:val="Heading1"/>
-      </w:pPr>
-      <w:bookmarkStart w:id="3" w:name="_Toc442041770"/>
-      <w:r>
-        <w:lastRenderedPageBreak/>
-        <w:t>Server</w:t>
-      </w:r>
-      <w:bookmarkEnd w:id="3"/>
-    </w:p>
-    <w:p>
-      <w:pPr>
-        <w:pStyle w:val="Subtitle"/>
-      </w:pPr>
-      <w:r>
-        <w:t>This sections comes into effect when a user has selected the server option when running this application. The purpose of this section is to separate the functionality of the client and server functions. The Server’s responsibilities include creating the message queue where all clients will connect to. From there, the server will respond to all client file requests and return either error information or the file contents itself.</w:t>
-      </w:r>
-    </w:p>
-    <w:p/>
-    <w:p>
-      <w:pPr>
-        <w:pStyle w:val="Heading2"/>
-      </w:pPr>
-      <w:bookmarkStart w:id="4" w:name="_Toc442041771"/>
-      <w:r>
-        <w:t>SERVER</w:t>
-      </w:r>
-      <w:bookmarkEnd w:id="4"/>
     </w:p>
     <w:p>
       <w:r>
@@ -2107,11 +2029,11 @@
       <w:pPr>
         <w:pStyle w:val="Heading2"/>
       </w:pPr>
-      <w:bookmarkStart w:id="5" w:name="_Toc442041772"/>
+      <w:bookmarkStart w:id="2" w:name="_Toc442041772"/>
       <w:r>
         <w:t>SEARCH FOR CLIENTS</w:t>
       </w:r>
-      <w:bookmarkEnd w:id="5"/>
+      <w:bookmarkEnd w:id="2"/>
     </w:p>
     <w:p>
       <w:r>
@@ -2152,11 +2074,11 @@
       <w:pPr>
         <w:pStyle w:val="Heading2"/>
       </w:pPr>
-      <w:bookmarkStart w:id="6" w:name="_Toc442041773"/>
+      <w:bookmarkStart w:id="3" w:name="_Toc442041773"/>
       <w:r>
         <w:t>CREATE NEW CLIENT PROCESS</w:t>
       </w:r>
-      <w:bookmarkEnd w:id="6"/>
+      <w:bookmarkEnd w:id="3"/>
     </w:p>
     <w:p>
       <w:r>
@@ -2357,11 +2279,11 @@
       <w:pPr>
         <w:pStyle w:val="Heading2"/>
       </w:pPr>
-      <w:bookmarkStart w:id="7" w:name="_Toc442041775"/>
+      <w:bookmarkStart w:id="4" w:name="_Toc442041775"/>
       <w:r>
         <w:t>DESIGNATE PRIORITY</w:t>
       </w:r>
-      <w:bookmarkEnd w:id="7"/>
+      <w:bookmarkEnd w:id="4"/>
     </w:p>
     <w:p>
       <w:r>
@@ -2390,11 +2312,11 @@
       <w:pPr>
         <w:pStyle w:val="Heading2"/>
       </w:pPr>
-      <w:bookmarkStart w:id="8" w:name="_Toc442041776"/>
+      <w:bookmarkStart w:id="5" w:name="_Toc442041776"/>
       <w:r>
         <w:t>OPEN REQUESTED FILE</w:t>
       </w:r>
-      <w:bookmarkEnd w:id="8"/>
+      <w:bookmarkEnd w:id="5"/>
     </w:p>
     <w:p>
       <w:r>
@@ -2407,11 +2329,11 @@
       </w:r>
     </w:p>
     <w:p>
-      <w:bookmarkStart w:id="9" w:name="_Toc442041777"/>
+      <w:bookmarkStart w:id="6" w:name="_Toc442041777"/>
       <w:r>
         <w:t>Open requested file</w:t>
       </w:r>
-      <w:bookmarkEnd w:id="9"/>
+      <w:bookmarkEnd w:id="6"/>
     </w:p>
     <w:p>
       <w:pPr>
@@ -2500,14 +2422,14 @@
       <w:pPr>
         <w:pStyle w:val="Heading2"/>
       </w:pPr>
-      <w:bookmarkStart w:id="10" w:name="_Toc442041778"/>
+      <w:bookmarkStart w:id="7" w:name="_Toc442041778"/>
       <w:r>
         <w:t>SEND MESSAGE</w:t>
       </w:r>
       <w:r>
         <w:t>S</w:t>
       </w:r>
-      <w:bookmarkEnd w:id="10"/>
+      <w:bookmarkEnd w:id="7"/>
     </w:p>
     <w:p>
       <w:r>
@@ -2583,11 +2505,11 @@
       <w:pPr>
         <w:pStyle w:val="Heading2"/>
       </w:pPr>
-      <w:bookmarkStart w:id="11" w:name="_Toc442041779"/>
+      <w:bookmarkStart w:id="8" w:name="_Toc442041779"/>
       <w:r>
         <w:t>PACKETIZE DATA</w:t>
       </w:r>
-      <w:bookmarkEnd w:id="11"/>
+      <w:bookmarkEnd w:id="8"/>
     </w:p>
     <w:p>
       <w:r>
@@ -2708,11 +2630,11 @@
       <w:pPr>
         <w:pStyle w:val="Heading2"/>
       </w:pPr>
-      <w:bookmarkStart w:id="12" w:name="_Toc442041780"/>
+      <w:bookmarkStart w:id="9" w:name="_Toc442041780"/>
       <w:r>
         <w:t>END (process)</w:t>
       </w:r>
-      <w:bookmarkEnd w:id="12"/>
+      <w:bookmarkEnd w:id="9"/>
     </w:p>
     <w:p>
       <w:r>
@@ -2748,19 +2670,25 @@
       <w:pPr>
         <w:pStyle w:val="Heading1"/>
       </w:pPr>
-      <w:bookmarkStart w:id="13" w:name="_Toc442041781"/>
+      <w:bookmarkStart w:id="10" w:name="_Toc442041781"/>
       <w:r>
         <w:lastRenderedPageBreak/>
         <w:t>Client</w:t>
       </w:r>
-      <w:bookmarkEnd w:id="13"/>
+      <w:bookmarkEnd w:id="10"/>
     </w:p>
     <w:p>
       <w:pPr>
         <w:pStyle w:val="Subtitle"/>
       </w:pPr>
       <w:r>
-        <w:t xml:space="preserve">This sections comes into effect when a user has selected the </w:t>
+        <w:t xml:space="preserve">This </w:t>
+      </w:r>
+      <w:r>
+        <w:t>section</w:t>
+      </w:r>
+      <w:r>
+        <w:t xml:space="preserve"> comes into effect when a user has selected the </w:t>
       </w:r>
       <w:r>
         <w:t>client</w:t>
@@ -2777,18 +2705,24 @@
       <w:pPr>
         <w:pStyle w:val="Heading2"/>
       </w:pPr>
-      <w:bookmarkStart w:id="14" w:name="_Toc442041782"/>
+      <w:bookmarkStart w:id="11" w:name="_Toc442041782"/>
       <w:r>
         <w:t>CLIENT</w:t>
       </w:r>
-      <w:bookmarkEnd w:id="14"/>
-    </w:p>
-    <w:p>
-      <w:r>
-        <w:t>Open pre-</w:t>
-      </w:r>
-      <w:r>
-        <w:t>existing Clientserver message</w:t>
+      <w:bookmarkEnd w:id="11"/>
+    </w:p>
+    <w:p>
+      <w:r>
+        <w:t xml:space="preserve">Open </w:t>
+      </w:r>
+      <w:r>
+        <w:t>or create the</w:t>
+      </w:r>
+      <w:r>
+        <w:t xml:space="preserve"> Client-S</w:t>
+      </w:r>
+      <w:r>
+        <w:t>erver message</w:t>
       </w:r>
       <w:r>
         <w:t xml:space="preserve"> queue</w:t>
@@ -2814,16 +2748,6 @@
     </w:p>
     <w:p>
       <w:r>
-        <w:t>Put the arranged user request into a message.</w:t>
-      </w:r>
-    </w:p>
-    <w:p>
-      <w:r>
-        <w:t>Send the message to the ClientServer message queue for the server to read.</w:t>
-      </w:r>
-    </w:p>
-    <w:p>
-      <w:r>
         <w:t>Read from the Server to all clients message queue on the server’s response.</w:t>
       </w:r>
     </w:p>
@@ -2845,16 +2769,24 @@
         <w:t>.</w:t>
       </w:r>
     </w:p>
-    <w:p/>
     <w:p>
       <w:pPr>
         <w:pStyle w:val="Heading2"/>
-      </w:pPr>
-      <w:bookmarkStart w:id="15" w:name="_Toc442041783"/>
-      <w:r>
-        <w:t>OUTPUT FUNCTION</w:t>
-      </w:r>
-      <w:bookmarkEnd w:id="15"/>
+        <w:rPr>
+          <w:rFonts w:asciiTheme="minorHAnsi" w:eastAsiaTheme="minorHAnsi" w:hAnsiTheme="minorHAnsi" w:cstheme="minorBidi"/>
+          <w:color w:val="auto"/>
+          <w:sz w:val="22"/>
+          <w:szCs w:val="22"/>
+        </w:rPr>
+      </w:pPr>
+    </w:p>
+    <w:p>
+      <w:pPr>
+        <w:pStyle w:val="Heading2"/>
+      </w:pPr>
+      <w:r>
+        <w:t>CREATE READ THREAD</w:t>
+      </w:r>
     </w:p>
     <w:p>
       <w:r>
@@ -2863,70 +2795,17 @@
     </w:p>
     <w:p>
       <w:r>
-        <w:t>Display the message to Standard Output.</w:t>
-      </w:r>
-    </w:p>
-    <w:p>
-      <w:r>
-        <w:t>Terminate the thread.</w:t>
-      </w:r>
-    </w:p>
-    <w:p>
-      <w:pPr>
-        <w:pStyle w:val="Heading2"/>
-      </w:pPr>
-      <w:bookmarkStart w:id="16" w:name="_Toc442041784"/>
-      <w:r>
-        <w:t>DISPLAY MESSAGE</w:t>
-      </w:r>
-      <w:bookmarkEnd w:id="16"/>
-    </w:p>
-    <w:p>
-      <w:r>
-        <w:t>Get the message read from the server’s response.</w:t>
-      </w:r>
-    </w:p>
-    <w:p>
-      <w:r>
         <w:t>Create a detached thread.</w:t>
       </w:r>
     </w:p>
     <w:p>
       <w:r>
-        <w:t>Pass the message to the detached thread so it can be read.</w:t>
-      </w:r>
-    </w:p>
-    <w:p>
-      <w:r>
-        <w:t>Start the thread.</w:t>
-      </w:r>
-    </w:p>
-    <w:p>
-      <w:r>
-        <w:lastRenderedPageBreak/>
-        <w:t>Return to CLIENT</w:t>
-      </w:r>
-      <w:r>
-        <w:t>.</w:t>
-      </w:r>
-    </w:p>
-    <w:p/>
-    <w:p>
-      <w:pPr>
-        <w:pStyle w:val="Heading2"/>
-      </w:pPr>
-      <w:bookmarkStart w:id="17" w:name="_Toc442041785"/>
-      <w:r>
-        <w:t>PROMPT USER INPUT</w:t>
-      </w:r>
-      <w:bookmarkEnd w:id="17"/>
-    </w:p>
-    <w:p>
-      <w:r>
-        <w:t xml:space="preserve">Prompt </w:t>
-      </w:r>
-      <w:r>
-        <w:t>the user for the requested file in the format of “&lt;filename&gt; &lt;(optional) priority&gt;”</w:t>
+        <w:t>Pass the message queue to the thread’s parameters.</w:t>
+      </w:r>
+    </w:p>
+    <w:p>
+      <w:r>
+        <w:t>Assign the task of READ SERVER RESPONSE to the thread.</w:t>
       </w:r>
     </w:p>
     <w:p>
@@ -2934,38 +2813,67 @@
         <w:pStyle w:val="ListParagraph"/>
         <w:numPr>
           <w:ilvl w:val="0"/>
-          <w:numId w:val="3"/>
+          <w:numId w:val="4"/>
         </w:numPr>
       </w:pPr>
       <w:r>
-        <w:t>Failure: Tell the user the format of the message and keep trying to read until the user’s input matches the requested format.</w:t>
-      </w:r>
-    </w:p>
-    <w:p>
-      <w:r>
-        <w:t>Return to CLIENT with the user’s accepted input.</w:t>
+        <w:t>The new thread: Goto READ SERVER REPONSE</w:t>
+      </w:r>
+    </w:p>
+    <w:p>
+      <w:pPr>
+        <w:pStyle w:val="ListParagraph"/>
+        <w:numPr>
+          <w:ilvl w:val="0"/>
+          <w:numId w:val="4"/>
+        </w:numPr>
+      </w:pPr>
+      <w:r>
+        <w:t>The main thread: Goto READ COMMAND-LINE ARGUMENTS</w:t>
       </w:r>
     </w:p>
     <w:p/>
+    <w:p/>
     <w:p>
       <w:pPr>
         <w:pStyle w:val="Heading2"/>
       </w:pPr>
-      <w:bookmarkStart w:id="18" w:name="_Toc442041786"/>
+      <w:bookmarkStart w:id="12" w:name="_Toc442041786"/>
       <w:r>
         <w:t>READ SERVER RESPONSE</w:t>
       </w:r>
-      <w:bookmarkEnd w:id="18"/>
-    </w:p>
-    <w:p>
-      <w:r>
-        <w:t>In a continuous loop that will end ONLY when the entire file’s contents are read.</w:t>
+      <w:bookmarkEnd w:id="12"/>
+    </w:p>
+    <w:p>
+      <w:r>
+        <w:t xml:space="preserve">This is a thread function dedicated to reading a server’s messages from the message queue. </w:t>
+      </w:r>
+    </w:p>
+    <w:p>
+      <w:r>
+        <w:lastRenderedPageBreak/>
+        <w:t>Get this process’ ID</w:t>
+      </w:r>
+    </w:p>
+    <w:p>
+      <w:r>
+        <w:t>Assign the desired message type to be this process’ ID</w:t>
+      </w:r>
+    </w:p>
+    <w:p>
+      <w:r>
+        <w:t xml:space="preserve">In a continuous loop that will end ONLY </w:t>
+      </w:r>
+      <w:r>
+        <w:t>when the server indicates there are no more messages</w:t>
       </w:r>
     </w:p>
     <w:p>
       <w:r>
         <w:tab/>
-        <w:t>Get the server’s message from the message queue using the assigned message type.</w:t>
+      </w:r>
+      <w:r>
+        <w:t xml:space="preserve">Read the next message from the queue using the desired message type (process ID) </w:t>
       </w:r>
     </w:p>
     <w:p>
@@ -2977,43 +2885,59 @@
     <w:p>
       <w:r>
         <w:tab/>
-        <w:t>Display the received message’s contents.</w:t>
+      </w:r>
+      <w:r>
+        <w:t>IF the message is an empty message from the server</w:t>
       </w:r>
     </w:p>
     <w:p>
       <w:r>
         <w:tab/>
-        <w:t>Goto DISPLAY MESSAGE.</w:t>
-      </w:r>
-    </w:p>
-    <w:p>
+      </w:r>
       <w:r>
         <w:tab/>
-        <w:t>Search the message for the EOF character to see if there’s no more messages to be received.</w:t>
-      </w:r>
-    </w:p>
-    <w:p>
-      <w:pPr>
-        <w:pStyle w:val="ListParagraph"/>
-        <w:numPr>
-          <w:ilvl w:val="1"/>
-          <w:numId w:val="3"/>
-        </w:numPr>
-      </w:pPr>
-      <w:r>
-        <w:t>EOF found: Exit the continuous loop.</w:t>
-      </w:r>
-    </w:p>
-    <w:p>
-      <w:pPr>
-        <w:pStyle w:val="ListParagraph"/>
-        <w:numPr>
-          <w:ilvl w:val="1"/>
-          <w:numId w:val="3"/>
-        </w:numPr>
-      </w:pPr>
-      <w:r>
-        <w:t>More messages: Restart the continuous loop and read more messages.</w:t>
+        <w:t>Leave the continuous loop.</w:t>
+      </w:r>
+      <w:r>
+        <w:tab/>
+      </w:r>
+    </w:p>
+    <w:p>
+      <w:r>
+        <w:tab/>
+      </w:r>
+      <w:r>
+        <w:t>ELSE</w:t>
+      </w:r>
+    </w:p>
+    <w:p>
+      <w:pPr>
+        <w:ind w:left="720" w:firstLine="720"/>
+      </w:pPr>
+      <w:r>
+        <w:t>Get message data from the message (only the string, not any other attributes).</w:t>
+      </w:r>
+    </w:p>
+    <w:p>
+      <w:pPr>
+        <w:ind w:left="720" w:firstLine="720"/>
+      </w:pPr>
+      <w:r>
+        <w:t>Goto DISPLAY MESSAGE</w:t>
+      </w:r>
+    </w:p>
+    <w:p>
+      <w:r>
+        <w:tab/>
+      </w:r>
+      <w:r>
+        <w:t>The message has been successfully printed out and there are more messages to read.</w:t>
+      </w:r>
+    </w:p>
+    <w:p>
+      <w:r>
+        <w:tab/>
+        <w:t>RESTART the loop.</w:t>
       </w:r>
     </w:p>
     <w:p>
@@ -3023,9 +2947,316 @@
     </w:p>
     <w:p>
       <w:r>
-        <w:t>Return to CLIENT.</w:t>
-      </w:r>
-    </w:p>
+        <w:t>Tell the main thread of this process that reading is complete.</w:t>
+      </w:r>
+    </w:p>
+    <w:p>
+      <w:r>
+        <w:t>Kill this thread.</w:t>
+      </w:r>
+    </w:p>
+    <w:p>
+      <w:pPr>
+        <w:rPr>
+          <w:rFonts w:asciiTheme="majorHAnsi" w:eastAsiaTheme="majorEastAsia" w:hAnsiTheme="majorHAnsi" w:cstheme="majorBidi"/>
+          <w:color w:val="365F91" w:themeColor="accent1" w:themeShade="BF"/>
+          <w:sz w:val="26"/>
+          <w:szCs w:val="26"/>
+        </w:rPr>
+      </w:pPr>
+    </w:p>
+    <w:p>
+      <w:pPr>
+        <w:pStyle w:val="Heading2"/>
+      </w:pPr>
+      <w:r>
+        <w:t>DISPLAY MESSAGE</w:t>
+      </w:r>
+    </w:p>
+    <w:p>
+      <w:r>
+        <w:t xml:space="preserve">Get the message’s data </w:t>
+      </w:r>
+      <w:r>
+        <w:t>(only the characters</w:t>
+      </w:r>
+      <w:r>
+        <w:t>)</w:t>
+      </w:r>
+    </w:p>
+    <w:p>
+      <w:r>
+        <w:t>Print out the message’s data to standard output.</w:t>
+      </w:r>
+    </w:p>
+    <w:p>
+      <w:r>
+        <w:t>Return to SERVER RESPONSE loop</w:t>
+      </w:r>
+    </w:p>
+    <w:p/>
+    <w:p>
+      <w:pPr>
+        <w:pStyle w:val="Heading2"/>
+      </w:pPr>
+      <w:r>
+        <w:t>READ COMMAND-LINE ARGUMENTS</w:t>
+      </w:r>
+    </w:p>
+    <w:p>
+      <w:r>
+        <w:t>GET the command-line arguments</w:t>
+      </w:r>
+    </w:p>
+    <w:p>
+      <w:r>
+        <w:t>Create a blank message for sending.</w:t>
+      </w:r>
+    </w:p>
+    <w:p>
+      <w:r>
+        <w:t>Treat the first arguments as a filename.</w:t>
+      </w:r>
+    </w:p>
+    <w:p>
+      <w:r>
+        <w:t>Put the first argument into the message.</w:t>
+      </w:r>
+    </w:p>
+    <w:p>
+      <w:r>
+        <w:lastRenderedPageBreak/>
+        <w:t>IF there is another argument</w:t>
+      </w:r>
+    </w:p>
+    <w:p>
+      <w:r>
+        <w:tab/>
+        <w:t xml:space="preserve">Check if the argument is a number. </w:t>
+      </w:r>
+    </w:p>
+    <w:p>
+      <w:r>
+        <w:tab/>
+        <w:t xml:space="preserve">IF it isn’t a number or </w:t>
+      </w:r>
+      <w:r>
+        <w:t>it is a number less than 1</w:t>
+      </w:r>
+    </w:p>
+    <w:p>
+      <w:r>
+        <w:tab/>
+      </w:r>
+      <w:r>
+        <w:tab/>
+        <w:t>Set the client’s priority as 1, the maximum priority.</w:t>
+      </w:r>
+    </w:p>
+    <w:p>
+      <w:r>
+        <w:tab/>
+        <w:t>ELSE IF the number is higher than 1000</w:t>
+      </w:r>
+    </w:p>
+    <w:p>
+      <w:r>
+        <w:tab/>
+      </w:r>
+      <w:r>
+        <w:tab/>
+        <w:t>Set the priority as 1000</w:t>
+      </w:r>
+    </w:p>
+    <w:p>
+      <w:r>
+        <w:tab/>
+        <w:t>ELSE the number is in between 1 and 1000</w:t>
+      </w:r>
+    </w:p>
+    <w:p>
+      <w:r>
+        <w:tab/>
+      </w:r>
+      <w:r>
+        <w:tab/>
+        <w:t>Set the priority as the number specified.</w:t>
+      </w:r>
+    </w:p>
+    <w:p>
+      <w:r>
+        <w:t>ELSE there isn’t a second argument</w:t>
+      </w:r>
+    </w:p>
+    <w:p>
+      <w:r>
+        <w:tab/>
+        <w:t>Set the priority as 1.</w:t>
+      </w:r>
+    </w:p>
+    <w:p>
+      <w:r>
+        <w:t>Include the client’s process ID inside of the message contents.</w:t>
+      </w:r>
+    </w:p>
+    <w:p>
+      <w:r>
+        <w:t>Set the message type to the Client_to_Se</w:t>
+      </w:r>
+      <w:r>
+        <w:t>rver (which is defined as 100).</w:t>
+      </w:r>
+    </w:p>
+    <w:p>
+      <w:r>
+        <w:t>Message contents have</w:t>
+      </w:r>
+      <w:r>
+        <w:t xml:space="preserve"> been filled.</w:t>
+      </w:r>
+    </w:p>
+    <w:p>
+      <w:r>
+        <w:t>Goto SEND MESSAGE TO SERVER</w:t>
+      </w:r>
+    </w:p>
+    <w:p/>
+    <w:p>
+      <w:pPr>
+        <w:pStyle w:val="Heading2"/>
+      </w:pPr>
+      <w:r>
+        <w:t>SEND MESSAGE TO SERVER</w:t>
+      </w:r>
+    </w:p>
+    <w:p>
+      <w:r>
+        <w:t>Get the filled message.</w:t>
+      </w:r>
+    </w:p>
+    <w:p>
+      <w:r>
+        <w:t xml:space="preserve">Send the message to the </w:t>
+      </w:r>
+      <w:r>
+        <w:t xml:space="preserve">queue using the </w:t>
+      </w:r>
+      <w:r>
+        <w:t>Client</w:t>
+      </w:r>
+      <w:r>
+        <w:t>_to_Server message type.</w:t>
+      </w:r>
+    </w:p>
+    <w:p>
+      <w:r>
+        <w:t>IF the message was sent successfully</w:t>
+      </w:r>
+    </w:p>
+    <w:p>
+      <w:r>
+        <w:tab/>
+        <w:t>Wait for the server to finish sending all of the data.</w:t>
+      </w:r>
+    </w:p>
+    <w:p>
+      <w:r>
+        <w:tab/>
+        <w:t>Goto WAIT FOR THREAD</w:t>
+      </w:r>
+    </w:p>
+    <w:p>
+      <w:r>
+        <w:t>ELSE th</w:t>
+      </w:r>
+      <w:r>
+        <w:t>e message was not sent properly</w:t>
+      </w:r>
+    </w:p>
+    <w:p>
+      <w:r>
+        <w:tab/>
+        <w:t>Goto CLEAN UP RESOURCES</w:t>
+      </w:r>
+    </w:p>
+    <w:p/>
+    <w:p>
+      <w:pPr>
+        <w:pStyle w:val="Heading2"/>
+      </w:pPr>
+      <w:r>
+        <w:t>WAIT FOR READ COMPLETION</w:t>
+      </w:r>
+    </w:p>
+    <w:p>
+      <w:r>
+        <w:t>In a continuous loop that checks if the thread has finished completing</w:t>
+      </w:r>
+    </w:p>
+    <w:p>
+      <w:r>
+        <w:lastRenderedPageBreak/>
+        <w:tab/>
+        <w:t>IF thread is not finished</w:t>
+      </w:r>
+    </w:p>
+    <w:p>
+      <w:r>
+        <w:tab/>
+      </w:r>
+      <w:r>
+        <w:tab/>
+        <w:t>RESTART this loop</w:t>
+      </w:r>
+    </w:p>
+    <w:p>
+      <w:r>
+        <w:tab/>
+        <w:t>ELSE the thread has finished reading</w:t>
+      </w:r>
+    </w:p>
+    <w:p>
+      <w:r>
+        <w:tab/>
+      </w:r>
+      <w:r>
+        <w:tab/>
+        <w:t>Break out of the continuous loop</w:t>
+      </w:r>
+    </w:p>
+    <w:p>
+      <w:r>
+        <w:t>Goto CLEAN UP RESOURCES.</w:t>
+      </w:r>
+      <w:bookmarkStart w:id="13" w:name="_GoBack"/>
+      <w:bookmarkEnd w:id="13"/>
+    </w:p>
+    <w:p/>
+    <w:p>
+      <w:pPr>
+        <w:pStyle w:val="Heading2"/>
+      </w:pPr>
+      <w:r>
+        <w:t>CLEAN UP RESOURCES</w:t>
+      </w:r>
+    </w:p>
+    <w:p>
+      <w:r>
+        <w:t>Free all used resources.</w:t>
+      </w:r>
+    </w:p>
+    <w:p>
+      <w:r>
+        <w:t>End program.</w:t>
+      </w:r>
+    </w:p>
+    <w:p>
+      <w:r>
+        <w:t>Goto END.</w:t>
+      </w:r>
+    </w:p>
+    <w:p/>
+    <w:p/>
     <w:sectPr>
       <w:pgSz w:w="12240" w:h="15840"/>
       <w:pgMar w:top="1440" w:right="1440" w:bottom="1440" w:left="1440" w:header="720" w:footer="720" w:gutter="0"/>
@@ -3039,8 +3270,8 @@
 </file>
 
 <file path=word/numbering.xml><?xml version="1.0" encoding="utf-8"?>
-<w:numbering xmlns:wpc="http://schemas.microsoft.com/office/word/2010/wordprocessingCanvas" xmlns:mc="http://schemas.openxmlformats.org/markup-compatibility/2006" xmlns:o="urn:schemas-microsoft-com:office:office" xmlns:r="http://schemas.openxmlformats.org/officeDocument/2006/relationships" xmlns:m="http://schemas.openxmlformats.org/officeDocument/2006/math" xmlns:v="urn:schemas-microsoft-com:vml" xmlns:wp14="http://schemas.microsoft.com/office/word/2010/wordprocessingDrawing" xmlns:wp="http://schemas.openxmlformats.org/drawingml/2006/wordprocessingDrawing" xmlns:w10="urn:schemas-microsoft-com:office:word" xmlns:w="http://schemas.openxmlformats.org/wordprocessingml/2006/main" xmlns:w14="http://schemas.microsoft.com/office/word/2010/wordml" xmlns:w15="http://schemas.microsoft.com/office/word/2012/wordml" xmlns:wpg="http://schemas.microsoft.com/office/word/2010/wordprocessingGroup" xmlns:wpi="http://schemas.microsoft.com/office/word/2010/wordprocessingInk" xmlns:wne="http://schemas.microsoft.com/office/word/2006/wordml" xmlns:wps="http://schemas.microsoft.com/office/word/2010/wordprocessingShape" mc:Ignorable="w14 w15 wp14">
-  <w:abstractNum w:abstractNumId="0" w15:restartNumberingAfterBreak="0">
+<w:numbering xmlns:wpc="http://schemas.microsoft.com/office/word/2010/wordprocessingCanvas" xmlns:mc="http://schemas.openxmlformats.org/markup-compatibility/2006" xmlns:o="urn:schemas-microsoft-com:office:office" xmlns:r="http://schemas.openxmlformats.org/officeDocument/2006/relationships" xmlns:m="http://schemas.openxmlformats.org/officeDocument/2006/math" xmlns:v="urn:schemas-microsoft-com:vml" xmlns:wp14="http://schemas.microsoft.com/office/word/2010/wordprocessingDrawing" xmlns:wp="http://schemas.openxmlformats.org/drawingml/2006/wordprocessingDrawing" xmlns:w10="urn:schemas-microsoft-com:office:word" xmlns:w="http://schemas.openxmlformats.org/wordprocessingml/2006/main" xmlns:w14="http://schemas.microsoft.com/office/word/2010/wordml" xmlns:wpg="http://schemas.microsoft.com/office/word/2010/wordprocessingGroup" xmlns:wpi="http://schemas.microsoft.com/office/word/2010/wordprocessingInk" xmlns:wne="http://schemas.microsoft.com/office/word/2006/wordml" xmlns:wps="http://schemas.microsoft.com/office/word/2010/wordprocessingShape" mc:Ignorable="w14 wp14">
+  <w:abstractNum w:abstractNumId="0">
     <w:nsid w:val="10E71334"/>
     <w:multiLevelType w:val="hybridMultilevel"/>
     <w:tmpl w:val="EBCA46D8"/>
@@ -3153,7 +3384,120 @@
       </w:rPr>
     </w:lvl>
   </w:abstractNum>
-  <w:abstractNum w:abstractNumId="1" w15:restartNumberingAfterBreak="0">
+  <w:abstractNum w:abstractNumId="1">
+    <w:nsid w:val="416807B9"/>
+    <w:multiLevelType w:val="hybridMultilevel"/>
+    <w:tmpl w:val="06D6917C"/>
+    <w:lvl w:ilvl="0" w:tplc="04090001">
+      <w:start w:val="1"/>
+      <w:numFmt w:val="bullet"/>
+      <w:lvlText w:val=""/>
+      <w:lvlJc w:val="left"/>
+      <w:pPr>
+        <w:ind w:left="720" w:hanging="360"/>
+      </w:pPr>
+      <w:rPr>
+        <w:rFonts w:ascii="Symbol" w:hAnsi="Symbol" w:hint="default"/>
+      </w:rPr>
+    </w:lvl>
+    <w:lvl w:ilvl="1" w:tplc="04090003" w:tentative="1">
+      <w:start w:val="1"/>
+      <w:numFmt w:val="bullet"/>
+      <w:lvlText w:val="o"/>
+      <w:lvlJc w:val="left"/>
+      <w:pPr>
+        <w:ind w:left="1440" w:hanging="360"/>
+      </w:pPr>
+      <w:rPr>
+        <w:rFonts w:ascii="Courier New" w:hAnsi="Courier New" w:cs="Courier New" w:hint="default"/>
+      </w:rPr>
+    </w:lvl>
+    <w:lvl w:ilvl="2" w:tplc="04090005" w:tentative="1">
+      <w:start w:val="1"/>
+      <w:numFmt w:val="bullet"/>
+      <w:lvlText w:val=""/>
+      <w:lvlJc w:val="left"/>
+      <w:pPr>
+        <w:ind w:left="2160" w:hanging="360"/>
+      </w:pPr>
+      <w:rPr>
+        <w:rFonts w:ascii="Wingdings" w:hAnsi="Wingdings" w:hint="default"/>
+      </w:rPr>
+    </w:lvl>
+    <w:lvl w:ilvl="3" w:tplc="04090001" w:tentative="1">
+      <w:start w:val="1"/>
+      <w:numFmt w:val="bullet"/>
+      <w:lvlText w:val=""/>
+      <w:lvlJc w:val="left"/>
+      <w:pPr>
+        <w:ind w:left="2880" w:hanging="360"/>
+      </w:pPr>
+      <w:rPr>
+        <w:rFonts w:ascii="Symbol" w:hAnsi="Symbol" w:hint="default"/>
+      </w:rPr>
+    </w:lvl>
+    <w:lvl w:ilvl="4" w:tplc="04090003" w:tentative="1">
+      <w:start w:val="1"/>
+      <w:numFmt w:val="bullet"/>
+      <w:lvlText w:val="o"/>
+      <w:lvlJc w:val="left"/>
+      <w:pPr>
+        <w:ind w:left="3600" w:hanging="360"/>
+      </w:pPr>
+      <w:rPr>
+        <w:rFonts w:ascii="Courier New" w:hAnsi="Courier New" w:cs="Courier New" w:hint="default"/>
+      </w:rPr>
+    </w:lvl>
+    <w:lvl w:ilvl="5" w:tplc="04090005" w:tentative="1">
+      <w:start w:val="1"/>
+      <w:numFmt w:val="bullet"/>
+      <w:lvlText w:val=""/>
+      <w:lvlJc w:val="left"/>
+      <w:pPr>
+        <w:ind w:left="4320" w:hanging="360"/>
+      </w:pPr>
+      <w:rPr>
+        <w:rFonts w:ascii="Wingdings" w:hAnsi="Wingdings" w:hint="default"/>
+      </w:rPr>
+    </w:lvl>
+    <w:lvl w:ilvl="6" w:tplc="04090001" w:tentative="1">
+      <w:start w:val="1"/>
+      <w:numFmt w:val="bullet"/>
+      <w:lvlText w:val=""/>
+      <w:lvlJc w:val="left"/>
+      <w:pPr>
+        <w:ind w:left="5040" w:hanging="360"/>
+      </w:pPr>
+      <w:rPr>
+        <w:rFonts w:ascii="Symbol" w:hAnsi="Symbol" w:hint="default"/>
+      </w:rPr>
+    </w:lvl>
+    <w:lvl w:ilvl="7" w:tplc="04090003" w:tentative="1">
+      <w:start w:val="1"/>
+      <w:numFmt w:val="bullet"/>
+      <w:lvlText w:val="o"/>
+      <w:lvlJc w:val="left"/>
+      <w:pPr>
+        <w:ind w:left="5760" w:hanging="360"/>
+      </w:pPr>
+      <w:rPr>
+        <w:rFonts w:ascii="Courier New" w:hAnsi="Courier New" w:cs="Courier New" w:hint="default"/>
+      </w:rPr>
+    </w:lvl>
+    <w:lvl w:ilvl="8" w:tplc="04090005" w:tentative="1">
+      <w:start w:val="1"/>
+      <w:numFmt w:val="bullet"/>
+      <w:lvlText w:val=""/>
+      <w:lvlJc w:val="left"/>
+      <w:pPr>
+        <w:ind w:left="6480" w:hanging="360"/>
+      </w:pPr>
+      <w:rPr>
+        <w:rFonts w:ascii="Wingdings" w:hAnsi="Wingdings" w:hint="default"/>
+      </w:rPr>
+    </w:lvl>
+  </w:abstractNum>
+  <w:abstractNum w:abstractNumId="2">
     <w:nsid w:val="47733CA4"/>
     <w:multiLevelType w:val="hybridMultilevel"/>
     <w:tmpl w:val="D7CE977E"/>
@@ -3266,7 +3610,7 @@
       </w:rPr>
     </w:lvl>
   </w:abstractNum>
-  <w:abstractNum w:abstractNumId="2" w15:restartNumberingAfterBreak="0">
+  <w:abstractNum w:abstractNumId="3">
     <w:nsid w:val="769E5593"/>
     <w:multiLevelType w:val="hybridMultilevel"/>
     <w:tmpl w:val="CBB0ACC2"/>
@@ -3380,19 +3724,22 @@
     </w:lvl>
   </w:abstractNum>
   <w:num w:numId="1">
-    <w:abstractNumId w:val="2"/>
+    <w:abstractNumId w:val="3"/>
   </w:num>
   <w:num w:numId="2">
     <w:abstractNumId w:val="0"/>
   </w:num>
   <w:num w:numId="3">
+    <w:abstractNumId w:val="2"/>
+  </w:num>
+  <w:num w:numId="4">
     <w:abstractNumId w:val="1"/>
   </w:num>
 </w:numbering>
 </file>
 
 <file path=word/styles.xml><?xml version="1.0" encoding="utf-8"?>
-<w:styles xmlns:mc="http://schemas.openxmlformats.org/markup-compatibility/2006" xmlns:r="http://schemas.openxmlformats.org/officeDocument/2006/relationships" xmlns:w="http://schemas.openxmlformats.org/wordprocessingml/2006/main" xmlns:w14="http://schemas.microsoft.com/office/word/2010/wordml" xmlns:w15="http://schemas.microsoft.com/office/word/2012/wordml" mc:Ignorable="w14 w15">
+<w:styles xmlns:mc="http://schemas.openxmlformats.org/markup-compatibility/2006" xmlns:r="http://schemas.openxmlformats.org/officeDocument/2006/relationships" xmlns:w="http://schemas.openxmlformats.org/wordprocessingml/2006/main" xmlns:w14="http://schemas.microsoft.com/office/word/2010/wordml" mc:Ignorable="w14">
   <w:docDefaults>
     <w:rPrDefault>
       <w:rPr>
@@ -3408,378 +3755,144 @@
       </w:pPr>
     </w:pPrDefault>
   </w:docDefaults>
-  <w:latentStyles w:defLockedState="0" w:defUIPriority="99" w:defSemiHidden="0" w:defUnhideWhenUsed="0" w:defQFormat="0" w:count="371">
-    <w:lsdException w:name="Normal" w:uiPriority="0" w:qFormat="1"/>
-    <w:lsdException w:name="heading 1" w:uiPriority="9" w:qFormat="1"/>
-    <w:lsdException w:name="heading 2" w:semiHidden="1" w:uiPriority="9" w:unhideWhenUsed="1" w:qFormat="1"/>
-    <w:lsdException w:name="heading 3" w:semiHidden="1" w:uiPriority="9" w:unhideWhenUsed="1" w:qFormat="1"/>
-    <w:lsdException w:name="heading 4" w:semiHidden="1" w:uiPriority="9" w:unhideWhenUsed="1" w:qFormat="1"/>
-    <w:lsdException w:name="heading 5" w:semiHidden="1" w:uiPriority="9" w:unhideWhenUsed="1" w:qFormat="1"/>
-    <w:lsdException w:name="heading 6" w:semiHidden="1" w:uiPriority="9" w:unhideWhenUsed="1" w:qFormat="1"/>
-    <w:lsdException w:name="heading 7" w:semiHidden="1" w:uiPriority="9" w:unhideWhenUsed="1" w:qFormat="1"/>
-    <w:lsdException w:name="heading 8" w:semiHidden="1" w:uiPriority="9" w:unhideWhenUsed="1" w:qFormat="1"/>
-    <w:lsdException w:name="heading 9" w:semiHidden="1" w:uiPriority="9" w:unhideWhenUsed="1" w:qFormat="1"/>
-    <w:lsdException w:name="index 1" w:semiHidden="1" w:unhideWhenUsed="1"/>
-    <w:lsdException w:name="index 2" w:semiHidden="1" w:unhideWhenUsed="1"/>
-    <w:lsdException w:name="index 3" w:semiHidden="1" w:unhideWhenUsed="1"/>
-    <w:lsdException w:name="index 4" w:semiHidden="1" w:unhideWhenUsed="1"/>
-    <w:lsdException w:name="index 5" w:semiHidden="1" w:unhideWhenUsed="1"/>
-    <w:lsdException w:name="index 6" w:semiHidden="1" w:unhideWhenUsed="1"/>
-    <w:lsdException w:name="index 7" w:semiHidden="1" w:unhideWhenUsed="1"/>
-    <w:lsdException w:name="index 8" w:semiHidden="1" w:unhideWhenUsed="1"/>
-    <w:lsdException w:name="index 9" w:semiHidden="1" w:unhideWhenUsed="1"/>
-    <w:lsdException w:name="toc 1" w:semiHidden="1" w:uiPriority="39" w:unhideWhenUsed="1"/>
-    <w:lsdException w:name="toc 2" w:semiHidden="1" w:uiPriority="39" w:unhideWhenUsed="1"/>
-    <w:lsdException w:name="toc 3" w:semiHidden="1" w:uiPriority="39" w:unhideWhenUsed="1"/>
-    <w:lsdException w:name="toc 4" w:semiHidden="1" w:uiPriority="39" w:unhideWhenUsed="1"/>
-    <w:lsdException w:name="toc 5" w:semiHidden="1" w:uiPriority="39" w:unhideWhenUsed="1"/>
-    <w:lsdException w:name="toc 6" w:semiHidden="1" w:uiPriority="39" w:unhideWhenUsed="1"/>
-    <w:lsdException w:name="toc 7" w:semiHidden="1" w:uiPriority="39" w:unhideWhenUsed="1"/>
-    <w:lsdException w:name="toc 8" w:semiHidden="1" w:uiPriority="39" w:unhideWhenUsed="1"/>
-    <w:lsdException w:name="toc 9" w:semiHidden="1" w:uiPriority="39" w:unhideWhenUsed="1"/>
-    <w:lsdException w:name="Normal Indent" w:semiHidden="1" w:unhideWhenUsed="1"/>
-    <w:lsdException w:name="footnote text" w:semiHidden="1" w:unhideWhenUsed="1"/>
-    <w:lsdException w:name="annotation text" w:semiHidden="1" w:unhideWhenUsed="1"/>
-    <w:lsdException w:name="header" w:semiHidden="1" w:unhideWhenUsed="1"/>
-    <w:lsdException w:name="footer" w:semiHidden="1" w:unhideWhenUsed="1"/>
-    <w:lsdException w:name="index heading" w:semiHidden="1" w:unhideWhenUsed="1"/>
-    <w:lsdException w:name="caption" w:semiHidden="1" w:uiPriority="35" w:unhideWhenUsed="1" w:qFormat="1"/>
-    <w:lsdException w:name="table of figures" w:semiHidden="1" w:unhideWhenUsed="1"/>
-    <w:lsdException w:name="envelope address" w:semiHidden="1" w:unhideWhenUsed="1"/>
-    <w:lsdException w:name="envelope return" w:semiHidden="1" w:unhideWhenUsed="1"/>
-    <w:lsdException w:name="footnote reference" w:semiHidden="1" w:unhideWhenUsed="1"/>
-    <w:lsdException w:name="annotation reference" w:semiHidden="1" w:unhideWhenUsed="1"/>
-    <w:lsdException w:name="line number" w:semiHidden="1" w:unhideWhenUsed="1"/>
-    <w:lsdException w:name="page number" w:semiHidden="1" w:unhideWhenUsed="1"/>
-    <w:lsdException w:name="endnote reference" w:semiHidden="1" w:unhideWhenUsed="1"/>
-    <w:lsdException w:name="endnote text" w:semiHidden="1" w:unhideWhenUsed="1"/>
-    <w:lsdException w:name="table of authorities" w:semiHidden="1" w:unhideWhenUsed="1"/>
-    <w:lsdException w:name="macro" w:semiHidden="1" w:unhideWhenUsed="1"/>
-    <w:lsdException w:name="toa heading" w:semiHidden="1" w:unhideWhenUsed="1"/>
-    <w:lsdException w:name="List" w:semiHidden="1" w:unhideWhenUsed="1"/>
-    <w:lsdException w:name="List Bullet" w:semiHidden="1" w:unhideWhenUsed="1"/>
-    <w:lsdException w:name="List Number" w:semiHidden="1" w:unhideWhenUsed="1"/>
-    <w:lsdException w:name="List 2" w:semiHidden="1" w:unhideWhenUsed="1"/>
-    <w:lsdException w:name="List 3" w:semiHidden="1" w:unhideWhenUsed="1"/>
-    <w:lsdException w:name="List 4" w:semiHidden="1" w:unhideWhenUsed="1"/>
-    <w:lsdException w:name="List 5" w:semiHidden="1" w:unhideWhenUsed="1"/>
-    <w:lsdException w:name="List Bullet 2" w:semiHidden="1" w:unhideWhenUsed="1"/>
-    <w:lsdException w:name="List Bullet 3" w:semiHidden="1" w:unhideWhenUsed="1"/>
-    <w:lsdException w:name="List Bullet 4" w:semiHidden="1" w:unhideWhenUsed="1"/>
-    <w:lsdException w:name="List Bullet 5" w:semiHidden="1" w:unhideWhenUsed="1"/>
-    <w:lsdException w:name="List Number 2" w:semiHidden="1" w:unhideWhenUsed="1"/>
-    <w:lsdException w:name="List Number 3" w:semiHidden="1" w:unhideWhenUsed="1"/>
-    <w:lsdException w:name="List Number 4" w:semiHidden="1" w:unhideWhenUsed="1"/>
-    <w:lsdException w:name="List Number 5" w:semiHidden="1" w:unhideWhenUsed="1"/>
-    <w:lsdException w:name="Title" w:uiPriority="10" w:qFormat="1"/>
-    <w:lsdException w:name="Closing" w:semiHidden="1" w:unhideWhenUsed="1"/>
-    <w:lsdException w:name="Signature" w:semiHidden="1" w:unhideWhenUsed="1"/>
-    <w:lsdException w:name="Default Paragraph Font" w:semiHidden="1" w:uiPriority="1" w:unhideWhenUsed="1"/>
-    <w:lsdException w:name="Body Text" w:semiHidden="1" w:unhideWhenUsed="1"/>
-    <w:lsdException w:name="Body Text Indent" w:semiHidden="1" w:unhideWhenUsed="1"/>
-    <w:lsdException w:name="List Continue" w:semiHidden="1" w:unhideWhenUsed="1"/>
-    <w:lsdException w:name="List Continue 2" w:semiHidden="1" w:unhideWhenUsed="1"/>
-    <w:lsdException w:name="List Continue 3" w:semiHidden="1" w:unhideWhenUsed="1"/>
-    <w:lsdException w:name="List Continue 4" w:semiHidden="1" w:unhideWhenUsed="1"/>
-    <w:lsdException w:name="List Continue 5" w:semiHidden="1" w:unhideWhenUsed="1"/>
-    <w:lsdException w:name="Message Header" w:semiHidden="1" w:unhideWhenUsed="1"/>
-    <w:lsdException w:name="Subtitle" w:uiPriority="11" w:qFormat="1"/>
-    <w:lsdException w:name="Salutation" w:semiHidden="1" w:unhideWhenUsed="1"/>
-    <w:lsdException w:name="Date" w:semiHidden="1" w:unhideWhenUsed="1"/>
-    <w:lsdException w:name="Body Text First Indent" w:semiHidden="1" w:unhideWhenUsed="1"/>
-    <w:lsdException w:name="Body Text First Indent 2" w:semiHidden="1" w:unhideWhenUsed="1"/>
-    <w:lsdException w:name="Note Heading" w:semiHidden="1" w:unhideWhenUsed="1"/>
-    <w:lsdException w:name="Body Text 2" w:semiHidden="1" w:unhideWhenUsed="1"/>
-    <w:lsdException w:name="Body Text 3" w:semiHidden="1" w:unhideWhenUsed="1"/>
-    <w:lsdException w:name="Body Text Indent 2" w:semiHidden="1" w:unhideWhenUsed="1"/>
-    <w:lsdException w:name="Body Text Indent 3" w:semiHidden="1" w:unhideWhenUsed="1"/>
-    <w:lsdException w:name="Block Text" w:semiHidden="1" w:unhideWhenUsed="1"/>
-    <w:lsdException w:name="Hyperlink" w:semiHidden="1" w:unhideWhenUsed="1"/>
-    <w:lsdException w:name="FollowedHyperlink" w:semiHidden="1" w:unhideWhenUsed="1"/>
-    <w:lsdException w:name="Strong" w:uiPriority="22" w:qFormat="1"/>
-    <w:lsdException w:name="Emphasis" w:uiPriority="20" w:qFormat="1"/>
-    <w:lsdException w:name="Document Map" w:semiHidden="1" w:unhideWhenUsed="1"/>
-    <w:lsdException w:name="Plain Text" w:semiHidden="1" w:unhideWhenUsed="1"/>
-    <w:lsdException w:name="E-mail Signature" w:semiHidden="1" w:unhideWhenUsed="1"/>
-    <w:lsdException w:name="HTML Top of Form" w:semiHidden="1" w:unhideWhenUsed="1"/>
-    <w:lsdException w:name="HTML Bottom of Form" w:semiHidden="1" w:unhideWhenUsed="1"/>
-    <w:lsdException w:name="Normal (Web)" w:semiHidden="1" w:unhideWhenUsed="1"/>
-    <w:lsdException w:name="HTML Acronym" w:semiHidden="1" w:unhideWhenUsed="1"/>
-    <w:lsdException w:name="HTML Address" w:semiHidden="1" w:unhideWhenUsed="1"/>
-    <w:lsdException w:name="HTML Cite" w:semiHidden="1" w:unhideWhenUsed="1"/>
-    <w:lsdException w:name="HTML Code" w:semiHidden="1" w:unhideWhenUsed="1"/>
-    <w:lsdException w:name="HTML Definition" w:semiHidden="1" w:unhideWhenUsed="1"/>
-    <w:lsdException w:name="HTML Keyboard" w:semiHidden="1" w:unhideWhenUsed="1"/>
-    <w:lsdException w:name="HTML Preformatted" w:semiHidden="1" w:unhideWhenUsed="1"/>
-    <w:lsdException w:name="HTML Sample" w:semiHidden="1" w:unhideWhenUsed="1"/>
-    <w:lsdException w:name="HTML Typewriter" w:semiHidden="1" w:unhideWhenUsed="1"/>
-    <w:lsdException w:name="HTML Variable" w:semiHidden="1" w:unhideWhenUsed="1"/>
-    <w:lsdException w:name="Normal Table" w:semiHidden="1" w:unhideWhenUsed="1"/>
-    <w:lsdException w:name="annotation subject" w:semiHidden="1" w:unhideWhenUsed="1"/>
-    <w:lsdException w:name="No List" w:semiHidden="1" w:unhideWhenUsed="1"/>
-    <w:lsdException w:name="Outline List 1" w:semiHidden="1" w:unhideWhenUsed="1"/>
-    <w:lsdException w:name="Outline List 2" w:semiHidden="1" w:unhideWhenUsed="1"/>
-    <w:lsdException w:name="Outline List 3" w:semiHidden="1" w:unhideWhenUsed="1"/>
-    <w:lsdException w:name="Table Simple 1" w:semiHidden="1" w:unhideWhenUsed="1"/>
-    <w:lsdException w:name="Table Simple 2" w:semiHidden="1" w:unhideWhenUsed="1"/>
-    <w:lsdException w:name="Table Simple 3" w:semiHidden="1" w:unhideWhenUsed="1"/>
-    <w:lsdException w:name="Table Classic 1" w:semiHidden="1" w:unhideWhenUsed="1"/>
-    <w:lsdException w:name="Table Classic 2" w:semiHidden="1" w:unhideWhenUsed="1"/>
-    <w:lsdException w:name="Table Classic 3" w:semiHidden="1" w:unhideWhenUsed="1"/>
-    <w:lsdException w:name="Table Classic 4" w:semiHidden="1" w:unhideWhenUsed="1"/>
-    <w:lsdException w:name="Table Colorful 1" w:semiHidden="1" w:unhideWhenUsed="1"/>
-    <w:lsdException w:name="Table Colorful 2" w:semiHidden="1" w:unhideWhenUsed="1"/>
-    <w:lsdException w:name="Table Colorful 3" w:semiHidden="1" w:unhideWhenUsed="1"/>
-    <w:lsdException w:name="Table Columns 1" w:semiHidden="1" w:unhideWhenUsed="1"/>
-    <w:lsdException w:name="Table Columns 2" w:semiHidden="1" w:unhideWhenUsed="1"/>
-    <w:lsdException w:name="Table Columns 3" w:semiHidden="1" w:unhideWhenUsed="1"/>
-    <w:lsdException w:name="Table Columns 4" w:semiHidden="1" w:unhideWhenUsed="1"/>
-    <w:lsdException w:name="Table Columns 5" w:semiHidden="1" w:unhideWhenUsed="1"/>
-    <w:lsdException w:name="Table Grid 1" w:semiHidden="1" w:unhideWhenUsed="1"/>
-    <w:lsdException w:name="Table Grid 2" w:semiHidden="1" w:unhideWhenUsed="1"/>
-    <w:lsdException w:name="Table Grid 3" w:semiHidden="1" w:unhideWhenUsed="1"/>
-    <w:lsdException w:name="Table Grid 4" w:semiHidden="1" w:unhideWhenUsed="1"/>
-    <w:lsdException w:name="Table Grid 5" w:semiHidden="1" w:unhideWhenUsed="1"/>
-    <w:lsdException w:name="Table Grid 6" w:semiHidden="1" w:unhideWhenUsed="1"/>
-    <w:lsdException w:name="Table Grid 7" w:semiHidden="1" w:unhideWhenUsed="1"/>
-    <w:lsdException w:name="Table Grid 8" w:semiHidden="1" w:unhideWhenUsed="1"/>
-    <w:lsdException w:name="Table List 1" w:semiHidden="1" w:unhideWhenUsed="1"/>
-    <w:lsdException w:name="Table List 2" w:semiHidden="1" w:unhideWhenUsed="1"/>
-    <w:lsdException w:name="Table List 3" w:semiHidden="1" w:unhideWhenUsed="1"/>
-    <w:lsdException w:name="Table List 4" w:semiHidden="1" w:unhideWhenUsed="1"/>
-    <w:lsdException w:name="Table List 5" w:semiHidden="1" w:unhideWhenUsed="1"/>
-    <w:lsdException w:name="Table List 6" w:semiHidden="1" w:unhideWhenUsed="1"/>
-    <w:lsdException w:name="Table List 7" w:semiHidden="1" w:unhideWhenUsed="1"/>
-    <w:lsdException w:name="Table List 8" w:semiHidden="1" w:unhideWhenUsed="1"/>
-    <w:lsdException w:name="Table 3D effects 1" w:semiHidden="1" w:unhideWhenUsed="1"/>
-    <w:lsdException w:name="Table 3D effects 2" w:semiHidden="1" w:unhideWhenUsed="1"/>
-    <w:lsdException w:name="Table 3D effects 3" w:semiHidden="1" w:unhideWhenUsed="1"/>
-    <w:lsdException w:name="Table Contemporary" w:semiHidden="1" w:unhideWhenUsed="1"/>
-    <w:lsdException w:name="Table Elegant" w:semiHidden="1" w:unhideWhenUsed="1"/>
-    <w:lsdException w:name="Table Professional" w:semiHidden="1" w:unhideWhenUsed="1"/>
-    <w:lsdException w:name="Table Subtle 1" w:semiHidden="1" w:unhideWhenUsed="1"/>
-    <w:lsdException w:name="Table Subtle 2" w:semiHidden="1" w:unhideWhenUsed="1"/>
-    <w:lsdException w:name="Table Web 1" w:semiHidden="1" w:unhideWhenUsed="1"/>
-    <w:lsdException w:name="Table Web 2" w:semiHidden="1" w:unhideWhenUsed="1"/>
-    <w:lsdException w:name="Table Web 3" w:semiHidden="1" w:unhideWhenUsed="1"/>
-    <w:lsdException w:name="Balloon Text" w:semiHidden="1" w:unhideWhenUsed="1"/>
-    <w:lsdException w:name="Table Grid" w:uiPriority="59"/>
-    <w:lsdException w:name="Table Theme" w:semiHidden="1" w:unhideWhenUsed="1"/>
-    <w:lsdException w:name="Placeholder Text" w:semiHidden="1"/>
-    <w:lsdException w:name="No Spacing" w:uiPriority="1" w:qFormat="1"/>
-    <w:lsdException w:name="Light Shading" w:uiPriority="60"/>
-    <w:lsdException w:name="Light List" w:uiPriority="61"/>
-    <w:lsdException w:name="Light Grid" w:uiPriority="62"/>
-    <w:lsdException w:name="Medium Shading 1" w:uiPriority="63"/>
-    <w:lsdException w:name="Medium Shading 2" w:uiPriority="64"/>
-    <w:lsdException w:name="Medium List 1" w:uiPriority="65"/>
-    <w:lsdException w:name="Medium List 2" w:uiPriority="66"/>
-    <w:lsdException w:name="Medium Grid 1" w:uiPriority="67"/>
-    <w:lsdException w:name="Medium Grid 2" w:uiPriority="68"/>
-    <w:lsdException w:name="Medium Grid 3" w:uiPriority="69"/>
-    <w:lsdException w:name="Dark List" w:uiPriority="70"/>
-    <w:lsdException w:name="Colorful Shading" w:uiPriority="71"/>
-    <w:lsdException w:name="Colorful List" w:uiPriority="72"/>
-    <w:lsdException w:name="Colorful Grid" w:uiPriority="73"/>
-    <w:lsdException w:name="Light Shading Accent 1" w:uiPriority="60"/>
-    <w:lsdException w:name="Light List Accent 1" w:uiPriority="61"/>
-    <w:lsdException w:name="Light Grid Accent 1" w:uiPriority="62"/>
-    <w:lsdException w:name="Medium Shading 1 Accent 1" w:uiPriority="63"/>
-    <w:lsdException w:name="Medium Shading 2 Accent 1" w:uiPriority="64"/>
-    <w:lsdException w:name="Medium List 1 Accent 1" w:uiPriority="65"/>
-    <w:lsdException w:name="Revision" w:semiHidden="1"/>
-    <w:lsdException w:name="List Paragraph" w:uiPriority="34" w:qFormat="1"/>
-    <w:lsdException w:name="Quote" w:uiPriority="29" w:qFormat="1"/>
-    <w:lsdException w:name="Intense Quote" w:uiPriority="30" w:qFormat="1"/>
-    <w:lsdException w:name="Medium List 2 Accent 1" w:uiPriority="66"/>
-    <w:lsdException w:name="Medium Grid 1 Accent 1" w:uiPriority="67"/>
-    <w:lsdException w:name="Medium Grid 2 Accent 1" w:uiPriority="68"/>
-    <w:lsdException w:name="Medium Grid 3 Accent 1" w:uiPriority="69"/>
-    <w:lsdException w:name="Dark List Accent 1" w:uiPriority="70"/>
-    <w:lsdException w:name="Colorful Shading Accent 1" w:uiPriority="71"/>
-    <w:lsdException w:name="Colorful List Accent 1" w:uiPriority="72"/>
-    <w:lsdException w:name="Colorful Grid Accent 1" w:uiPriority="73"/>
-    <w:lsdException w:name="Light Shading Accent 2" w:uiPriority="60"/>
-    <w:lsdException w:name="Light List Accent 2" w:uiPriority="61"/>
-    <w:lsdException w:name="Light Grid Accent 2" w:uiPriority="62"/>
-    <w:lsdException w:name="Medium Shading 1 Accent 2" w:uiPriority="63"/>
-    <w:lsdException w:name="Medium Shading 2 Accent 2" w:uiPriority="64"/>
-    <w:lsdException w:name="Medium List 1 Accent 2" w:uiPriority="65"/>
-    <w:lsdException w:name="Medium List 2 Accent 2" w:uiPriority="66"/>
-    <w:lsdException w:name="Medium Grid 1 Accent 2" w:uiPriority="67"/>
-    <w:lsdException w:name="Medium Grid 2 Accent 2" w:uiPriority="68"/>
-    <w:lsdException w:name="Medium Grid 3 Accent 2" w:uiPriority="69"/>
-    <w:lsdException w:name="Dark List Accent 2" w:uiPriority="70"/>
-    <w:lsdException w:name="Colorful Shading Accent 2" w:uiPriority="71"/>
-    <w:lsdException w:name="Colorful List Accent 2" w:uiPriority="72"/>
-    <w:lsdException w:name="Colorful Grid Accent 2" w:uiPriority="73"/>
-    <w:lsdException w:name="Light Shading Accent 3" w:uiPriority="60"/>
-    <w:lsdException w:name="Light List Accent 3" w:uiPriority="61"/>
-    <w:lsdException w:name="Light Grid Accent 3" w:uiPriority="62"/>
-    <w:lsdException w:name="Medium Shading 1 Accent 3" w:uiPriority="63"/>
-    <w:lsdException w:name="Medium Shading 2 Accent 3" w:uiPriority="64"/>
-    <w:lsdException w:name="Medium List 1 Accent 3" w:uiPriority="65"/>
-    <w:lsdException w:name="Medium List 2 Accent 3" w:uiPriority="66"/>
-    <w:lsdException w:name="Medium Grid 1 Accent 3" w:uiPriority="67"/>
-    <w:lsdException w:name="Medium Grid 2 Accent 3" w:uiPriority="68"/>
-    <w:lsdException w:name="Medium Grid 3 Accent 3" w:uiPriority="69"/>
-    <w:lsdException w:name="Dark List Accent 3" w:uiPriority="70"/>
-    <w:lsdException w:name="Colorful Shading Accent 3" w:uiPriority="71"/>
-    <w:lsdException w:name="Colorful List Accent 3" w:uiPriority="72"/>
-    <w:lsdException w:name="Colorful Grid Accent 3" w:uiPriority="73"/>
-    <w:lsdException w:name="Light Shading Accent 4" w:uiPriority="60"/>
-    <w:lsdException w:name="Light List Accent 4" w:uiPriority="61"/>
-    <w:lsdException w:name="Light Grid Accent 4" w:uiPriority="62"/>
-    <w:lsdException w:name="Medium Shading 1 Accent 4" w:uiPriority="63"/>
-    <w:lsdException w:name="Medium Shading 2 Accent 4" w:uiPriority="64"/>
-    <w:lsdException w:name="Medium List 1 Accent 4" w:uiPriority="65"/>
-    <w:lsdException w:name="Medium List 2 Accent 4" w:uiPriority="66"/>
-    <w:lsdException w:name="Medium Grid 1 Accent 4" w:uiPriority="67"/>
-    <w:lsdException w:name="Medium Grid 2 Accent 4" w:uiPriority="68"/>
-    <w:lsdException w:name="Medium Grid 3 Accent 4" w:uiPriority="69"/>
-    <w:lsdException w:name="Dark List Accent 4" w:uiPriority="70"/>
-    <w:lsdException w:name="Colorful Shading Accent 4" w:uiPriority="71"/>
-    <w:lsdException w:name="Colorful List Accent 4" w:uiPriority="72"/>
-    <w:lsdException w:name="Colorful Grid Accent 4" w:uiPriority="73"/>
-    <w:lsdException w:name="Light Shading Accent 5" w:uiPriority="60"/>
-    <w:lsdException w:name="Light List Accent 5" w:uiPriority="61"/>
-    <w:lsdException w:name="Light Grid Accent 5" w:uiPriority="62"/>
-    <w:lsdException w:name="Medium Shading 1 Accent 5" w:uiPriority="63"/>
-    <w:lsdException w:name="Medium Shading 2 Accent 5" w:uiPriority="64"/>
-    <w:lsdException w:name="Medium List 1 Accent 5" w:uiPriority="65"/>
-    <w:lsdException w:name="Medium List 2 Accent 5" w:uiPriority="66"/>
-    <w:lsdException w:name="Medium Grid 1 Accent 5" w:uiPriority="67"/>
-    <w:lsdException w:name="Medium Grid 2 Accent 5" w:uiPriority="68"/>
-    <w:lsdException w:name="Medium Grid 3 Accent 5" w:uiPriority="69"/>
-    <w:lsdException w:name="Dark List Accent 5" w:uiPriority="70"/>
-    <w:lsdException w:name="Colorful Shading Accent 5" w:uiPriority="71"/>
-    <w:lsdException w:name="Colorful List Accent 5" w:uiPriority="72"/>
-    <w:lsdException w:name="Colorful Grid Accent 5" w:uiPriority="73"/>
-    <w:lsdException w:name="Light Shading Accent 6" w:uiPriority="60"/>
-    <w:lsdException w:name="Light List Accent 6" w:uiPriority="61"/>
-    <w:lsdException w:name="Light Grid Accent 6" w:uiPriority="62"/>
-    <w:lsdException w:name="Medium Shading 1 Accent 6" w:uiPriority="63"/>
-    <w:lsdException w:name="Medium Shading 2 Accent 6" w:uiPriority="64"/>
-    <w:lsdException w:name="Medium List 1 Accent 6" w:uiPriority="65"/>
-    <w:lsdException w:name="Medium List 2 Accent 6" w:uiPriority="66"/>
-    <w:lsdException w:name="Medium Grid 1 Accent 6" w:uiPriority="67"/>
-    <w:lsdException w:name="Medium Grid 2 Accent 6" w:uiPriority="68"/>
-    <w:lsdException w:name="Medium Grid 3 Accent 6" w:uiPriority="69"/>
-    <w:lsdException w:name="Dark List Accent 6" w:uiPriority="70"/>
-    <w:lsdException w:name="Colorful Shading Accent 6" w:uiPriority="71"/>
-    <w:lsdException w:name="Colorful List Accent 6" w:uiPriority="72"/>
-    <w:lsdException w:name="Colorful Grid Accent 6" w:uiPriority="73"/>
-    <w:lsdException w:name="Subtle Emphasis" w:uiPriority="19" w:qFormat="1"/>
-    <w:lsdException w:name="Intense Emphasis" w:uiPriority="21" w:qFormat="1"/>
-    <w:lsdException w:name="Subtle Reference" w:uiPriority="31" w:qFormat="1"/>
-    <w:lsdException w:name="Intense Reference" w:uiPriority="32" w:qFormat="1"/>
-    <w:lsdException w:name="Book Title" w:uiPriority="33" w:qFormat="1"/>
-    <w:lsdException w:name="Bibliography" w:semiHidden="1" w:uiPriority="37" w:unhideWhenUsed="1"/>
-    <w:lsdException w:name="TOC Heading" w:semiHidden="1" w:uiPriority="39" w:unhideWhenUsed="1" w:qFormat="1"/>
-    <w:lsdException w:name="Plain Table 1" w:uiPriority="41"/>
-    <w:lsdException w:name="Plain Table 2" w:uiPriority="42"/>
-    <w:lsdException w:name="Plain Table 3" w:uiPriority="43"/>
-    <w:lsdException w:name="Plain Table 4" w:uiPriority="44"/>
-    <w:lsdException w:name="Plain Table 5" w:uiPriority="45"/>
-    <w:lsdException w:name="Grid Table Light" w:uiPriority="40"/>
-    <w:lsdException w:name="Grid Table 1 Light" w:uiPriority="46"/>
-    <w:lsdException w:name="Grid Table 2" w:uiPriority="47"/>
-    <w:lsdException w:name="Grid Table 3" w:uiPriority="48"/>
-    <w:lsdException w:name="Grid Table 4" w:uiPriority="49"/>
-    <w:lsdException w:name="Grid Table 5 Dark" w:uiPriority="50"/>
-    <w:lsdException w:name="Grid Table 6 Colorful" w:uiPriority="51"/>
-    <w:lsdException w:name="Grid Table 7 Colorful" w:uiPriority="52"/>
-    <w:lsdException w:name="Grid Table 1 Light Accent 1" w:uiPriority="46"/>
-    <w:lsdException w:name="Grid Table 2 Accent 1" w:uiPriority="47"/>
-    <w:lsdException w:name="Grid Table 3 Accent 1" w:uiPriority="48"/>
-    <w:lsdException w:name="Grid Table 4 Accent 1" w:uiPriority="49"/>
-    <w:lsdException w:name="Grid Table 5 Dark Accent 1" w:uiPriority="50"/>
-    <w:lsdException w:name="Grid Table 6 Colorful Accent 1" w:uiPriority="51"/>
-    <w:lsdException w:name="Grid Table 7 Colorful Accent 1" w:uiPriority="52"/>
-    <w:lsdException w:name="Grid Table 1 Light Accent 2" w:uiPriority="46"/>
-    <w:lsdException w:name="Grid Table 2 Accent 2" w:uiPriority="47"/>
-    <w:lsdException w:name="Grid Table 3 Accent 2" w:uiPriority="48"/>
-    <w:lsdException w:name="Grid Table 4 Accent 2" w:uiPriority="49"/>
-    <w:lsdException w:name="Grid Table 5 Dark Accent 2" w:uiPriority="50"/>
-    <w:lsdException w:name="Grid Table 6 Colorful Accent 2" w:uiPriority="51"/>
-    <w:lsdException w:name="Grid Table 7 Colorful Accent 2" w:uiPriority="52"/>
-    <w:lsdException w:name="Grid Table 1 Light Accent 3" w:uiPriority="46"/>
-    <w:lsdException w:name="Grid Table 2 Accent 3" w:uiPriority="47"/>
-    <w:lsdException w:name="Grid Table 3 Accent 3" w:uiPriority="48"/>
-    <w:lsdException w:name="Grid Table 4 Accent 3" w:uiPriority="49"/>
-    <w:lsdException w:name="Grid Table 5 Dark Accent 3" w:uiPriority="50"/>
-    <w:lsdException w:name="Grid Table 6 Colorful Accent 3" w:uiPriority="51"/>
-    <w:lsdException w:name="Grid Table 7 Colorful Accent 3" w:uiPriority="52"/>
-    <w:lsdException w:name="Grid Table 1 Light Accent 4" w:uiPriority="46"/>
-    <w:lsdException w:name="Grid Table 2 Accent 4" w:uiPriority="47"/>
-    <w:lsdException w:name="Grid Table 3 Accent 4" w:uiPriority="48"/>
-    <w:lsdException w:name="Grid Table 4 Accent 4" w:uiPriority="49"/>
-    <w:lsdException w:name="Grid Table 5 Dark Accent 4" w:uiPriority="50"/>
-    <w:lsdException w:name="Grid Table 6 Colorful Accent 4" w:uiPriority="51"/>
-    <w:lsdException w:name="Grid Table 7 Colorful Accent 4" w:uiPriority="52"/>
-    <w:lsdException w:name="Grid Table 1 Light Accent 5" w:uiPriority="46"/>
-    <w:lsdException w:name="Grid Table 2 Accent 5" w:uiPriority="47"/>
-    <w:lsdException w:name="Grid Table 3 Accent 5" w:uiPriority="48"/>
-    <w:lsdException w:name="Grid Table 4 Accent 5" w:uiPriority="49"/>
-    <w:lsdException w:name="Grid Table 5 Dark Accent 5" w:uiPriority="50"/>
-    <w:lsdException w:name="Grid Table 6 Colorful Accent 5" w:uiPriority="51"/>
-    <w:lsdException w:name="Grid Table 7 Colorful Accent 5" w:uiPriority="52"/>
-    <w:lsdException w:name="Grid Table 1 Light Accent 6" w:uiPriority="46"/>
-    <w:lsdException w:name="Grid Table 2 Accent 6" w:uiPriority="47"/>
-    <w:lsdException w:name="Grid Table 3 Accent 6" w:uiPriority="48"/>
-    <w:lsdException w:name="Grid Table 4 Accent 6" w:uiPriority="49"/>
-    <w:lsdException w:name="Grid Table 5 Dark Accent 6" w:uiPriority="50"/>
-    <w:lsdException w:name="Grid Table 6 Colorful Accent 6" w:uiPriority="51"/>
-    <w:lsdException w:name="Grid Table 7 Colorful Accent 6" w:uiPriority="52"/>
-    <w:lsdException w:name="List Table 1 Light" w:uiPriority="46"/>
-    <w:lsdException w:name="List Table 2" w:uiPriority="47"/>
-    <w:lsdException w:name="List Table 3" w:uiPriority="48"/>
-    <w:lsdException w:name="List Table 4" w:uiPriority="49"/>
-    <w:lsdException w:name="List Table 5 Dark" w:uiPriority="50"/>
-    <w:lsdException w:name="List Table 6 Colorful" w:uiPriority="51"/>
-    <w:lsdException w:name="List Table 7 Colorful" w:uiPriority="52"/>
-    <w:lsdException w:name="List Table 1 Light Accent 1" w:uiPriority="46"/>
-    <w:lsdException w:name="List Table 2 Accent 1" w:uiPriority="47"/>
-    <w:lsdException w:name="List Table 3 Accent 1" w:uiPriority="48"/>
-    <w:lsdException w:name="List Table 4 Accent 1" w:uiPriority="49"/>
-    <w:lsdException w:name="List Table 5 Dark Accent 1" w:uiPriority="50"/>
-    <w:lsdException w:name="List Table 6 Colorful Accent 1" w:uiPriority="51"/>
-    <w:lsdException w:name="List Table 7 Colorful Accent 1" w:uiPriority="52"/>
-    <w:lsdException w:name="List Table 1 Light Accent 2" w:uiPriority="46"/>
-    <w:lsdException w:name="List Table 2 Accent 2" w:uiPriority="47"/>
-    <w:lsdException w:name="List Table 3 Accent 2" w:uiPriority="48"/>
-    <w:lsdException w:name="List Table 4 Accent 2" w:uiPriority="49"/>
-    <w:lsdException w:name="List Table 5 Dark Accent 2" w:uiPriority="50"/>
-    <w:lsdException w:name="List Table 6 Colorful Accent 2" w:uiPriority="51"/>
-    <w:lsdException w:name="List Table 7 Colorful Accent 2" w:uiPriority="52"/>
-    <w:lsdException w:name="List Table 1 Light Accent 3" w:uiPriority="46"/>
-    <w:lsdException w:name="List Table 2 Accent 3" w:uiPriority="47"/>
-    <w:lsdException w:name="List Table 3 Accent 3" w:uiPriority="48"/>
-    <w:lsdException w:name="List Table 4 Accent 3" w:uiPriority="49"/>
-    <w:lsdException w:name="List Table 5 Dark Accent 3" w:uiPriority="50"/>
-    <w:lsdException w:name="List Table 6 Colorful Accent 3" w:uiPriority="51"/>
-    <w:lsdException w:name="List Table 7 Colorful Accent 3" w:uiPriority="52"/>
-    <w:lsdException w:name="List Table 1 Light Accent 4" w:uiPriority="46"/>
-    <w:lsdException w:name="List Table 2 Accent 4" w:uiPriority="47"/>
-    <w:lsdException w:name="List Table 3 Accent 4" w:uiPriority="48"/>
-    <w:lsdException w:name="List Table 4 Accent 4" w:uiPriority="49"/>
-    <w:lsdException w:name="List Table 5 Dark Accent 4" w:uiPriority="50"/>
-    <w:lsdException w:name="List Table 6 Colorful Accent 4" w:uiPriority="51"/>
-    <w:lsdException w:name="List Table 7 Colorful Accent 4" w:uiPriority="52"/>
-    <w:lsdException w:name="List Table 1 Light Accent 5" w:uiPriority="46"/>
-    <w:lsdException w:name="List Table 2 Accent 5" w:uiPriority="47"/>
-    <w:lsdException w:name="List Table 3 Accent 5" w:uiPriority="48"/>
-    <w:lsdException w:name="List Table 4 Accent 5" w:uiPriority="49"/>
-    <w:lsdException w:name="List Table 5 Dark Accent 5" w:uiPriority="50"/>
-    <w:lsdException w:name="List Table 6 Colorful Accent 5" w:uiPriority="51"/>
-    <w:lsdException w:name="List Table 7 Colorful Accent 5" w:uiPriority="52"/>
-    <w:lsdException w:name="List Table 1 Light Accent 6" w:uiPriority="46"/>
-    <w:lsdException w:name="List Table 2 Accent 6" w:uiPriority="47"/>
-    <w:lsdException w:name="List Table 3 Accent 6" w:uiPriority="48"/>
-    <w:lsdException w:name="List Table 4 Accent 6" w:uiPriority="49"/>
-    <w:lsdException w:name="List Table 5 Dark Accent 6" w:uiPriority="50"/>
-    <w:lsdException w:name="List Table 6 Colorful Accent 6" w:uiPriority="51"/>
-    <w:lsdException w:name="List Table 7 Colorful Accent 6" w:uiPriority="52"/>
+  <w:latentStyles w:defLockedState="0" w:defUIPriority="99" w:defSemiHidden="1" w:defUnhideWhenUsed="1" w:defQFormat="0" w:count="267">
+    <w:lsdException w:name="Normal" w:semiHidden="0" w:uiPriority="0" w:unhideWhenUsed="0" w:qFormat="1"/>
+    <w:lsdException w:name="heading 1" w:semiHidden="0" w:uiPriority="9" w:unhideWhenUsed="0" w:qFormat="1"/>
+    <w:lsdException w:name="heading 2" w:uiPriority="9" w:qFormat="1"/>
+    <w:lsdException w:name="heading 3" w:uiPriority="9" w:qFormat="1"/>
+    <w:lsdException w:name="heading 4" w:uiPriority="9" w:qFormat="1"/>
+    <w:lsdException w:name="heading 5" w:uiPriority="9" w:qFormat="1"/>
+    <w:lsdException w:name="heading 6" w:uiPriority="9" w:qFormat="1"/>
+    <w:lsdException w:name="heading 7" w:uiPriority="9" w:qFormat="1"/>
+    <w:lsdException w:name="heading 8" w:uiPriority="9" w:qFormat="1"/>
+    <w:lsdException w:name="heading 9" w:uiPriority="9" w:qFormat="1"/>
+    <w:lsdException w:name="toc 1" w:uiPriority="39"/>
+    <w:lsdException w:name="toc 2" w:uiPriority="39"/>
+    <w:lsdException w:name="toc 3" w:uiPriority="39"/>
+    <w:lsdException w:name="toc 4" w:uiPriority="39"/>
+    <w:lsdException w:name="toc 5" w:uiPriority="39"/>
+    <w:lsdException w:name="toc 6" w:uiPriority="39"/>
+    <w:lsdException w:name="toc 7" w:uiPriority="39"/>
+    <w:lsdException w:name="toc 8" w:uiPriority="39"/>
+    <w:lsdException w:name="toc 9" w:uiPriority="39"/>
+    <w:lsdException w:name="caption" w:uiPriority="35" w:qFormat="1"/>
+    <w:lsdException w:name="Title" w:semiHidden="0" w:uiPriority="10" w:unhideWhenUsed="0" w:qFormat="1"/>
+    <w:lsdException w:name="Default Paragraph Font" w:uiPriority="1"/>
+    <w:lsdException w:name="Subtitle" w:semiHidden="0" w:uiPriority="11" w:unhideWhenUsed="0" w:qFormat="1"/>
+    <w:lsdException w:name="Strong" w:semiHidden="0" w:uiPriority="22" w:unhideWhenUsed="0" w:qFormat="1"/>
+    <w:lsdException w:name="Emphasis" w:semiHidden="0" w:uiPriority="20" w:unhideWhenUsed="0" w:qFormat="1"/>
+    <w:lsdException w:name="Table Grid" w:semiHidden="0" w:uiPriority="59" w:unhideWhenUsed="0"/>
+    <w:lsdException w:name="Placeholder Text" w:unhideWhenUsed="0"/>
+    <w:lsdException w:name="No Spacing" w:semiHidden="0" w:uiPriority="1" w:unhideWhenUsed="0" w:qFormat="1"/>
+    <w:lsdException w:name="Light Shading" w:semiHidden="0" w:uiPriority="60" w:unhideWhenUsed="0"/>
+    <w:lsdException w:name="Light List" w:semiHidden="0" w:uiPriority="61" w:unhideWhenUsed="0"/>
+    <w:lsdException w:name="Light Grid" w:semiHidden="0" w:uiPriority="62" w:unhideWhenUsed="0"/>
+    <w:lsdException w:name="Medium Shading 1" w:semiHidden="0" w:uiPriority="63" w:unhideWhenUsed="0"/>
+    <w:lsdException w:name="Medium Shading 2" w:semiHidden="0" w:uiPriority="64" w:unhideWhenUsed="0"/>
+    <w:lsdException w:name="Medium List 1" w:semiHidden="0" w:uiPriority="65" w:unhideWhenUsed="0"/>
+    <w:lsdException w:name="Medium List 2" w:semiHidden="0" w:uiPriority="66" w:unhideWhenUsed="0"/>
+    <w:lsdException w:name="Medium Grid 1" w:semiHidden="0" w:uiPriority="67" w:unhideWhenUsed="0"/>
+    <w:lsdException w:name="Medium Grid 2" w:semiHidden="0" w:uiPriority="68" w:unhideWhenUsed="0"/>
+    <w:lsdException w:name="Medium Grid 3" w:semiHidden="0" w:uiPriority="69" w:unhideWhenUsed="0"/>
+    <w:lsdException w:name="Dark List" w:semiHidden="0" w:uiPriority="70" w:unhideWhenUsed="0"/>
+    <w:lsdException w:name="Colorful Shading" w:semiHidden="0" w:uiPriority="71" w:unhideWhenUsed="0"/>
+    <w:lsdException w:name="Colorful List" w:semiHidden="0" w:uiPriority="72" w:unhideWhenUsed="0"/>
+    <w:lsdException w:name="Colorful Grid" w:semiHidden="0" w:uiPriority="73" w:unhideWhenUsed="0"/>
+    <w:lsdException w:name="Light Shading Accent 1" w:semiHidden="0" w:uiPriority="60" w:unhideWhenUsed="0"/>
+    <w:lsdException w:name="Light List Accent 1" w:semiHidden="0" w:uiPriority="61" w:unhideWhenUsed="0"/>
+    <w:lsdException w:name="Light Grid Accent 1" w:semiHidden="0" w:uiPriority="62" w:unhideWhenUsed="0"/>
+    <w:lsdException w:name="Medium Shading 1 Accent 1" w:semiHidden="0" w:uiPriority="63" w:unhideWhenUsed="0"/>
+    <w:lsdException w:name="Medium Shading 2 Accent 1" w:semiHidden="0" w:uiPriority="64" w:unhideWhenUsed="0"/>
+    <w:lsdException w:name="Medium List 1 Accent 1" w:semiHidden="0" w:uiPriority="65" w:unhideWhenUsed="0"/>
+    <w:lsdException w:name="Revision" w:unhideWhenUsed="0"/>
+    <w:lsdException w:name="List Paragraph" w:semiHidden="0" w:uiPriority="34" w:unhideWhenUsed="0" w:qFormat="1"/>
+    <w:lsdException w:name="Quote" w:semiHidden="0" w:uiPriority="29" w:unhideWhenUsed="0" w:qFormat="1"/>
+    <w:lsdException w:name="Intense Quote" w:semiHidden="0" w:uiPriority="30" w:unhideWhenUsed="0" w:qFormat="1"/>
+    <w:lsdException w:name="Medium List 2 Accent 1" w:semiHidden="0" w:uiPriority="66" w:unhideWhenUsed="0"/>
+    <w:lsdException w:name="Medium Grid 1 Accent 1" w:semiHidden="0" w:uiPriority="67" w:unhideWhenUsed="0"/>
+    <w:lsdException w:name="Medium Grid 2 Accent 1" w:semiHidden="0" w:uiPriority="68" w:unhideWhenUsed="0"/>
+    <w:lsdException w:name="Medium Grid 3 Accent 1" w:semiHidden="0" w:uiPriority="69" w:unhideWhenUsed="0"/>
+    <w:lsdException w:name="Dark List Accent 1" w:semiHidden="0" w:uiPriority="70" w:unhideWhenUsed="0"/>
+    <w:lsdException w:name="Colorful Shading Accent 1" w:semiHidden="0" w:uiPriority="71" w:unhideWhenUsed="0"/>
+    <w:lsdException w:name="Colorful List Accent 1" w:semiHidden="0" w:uiPriority="72" w:unhideWhenUsed="0"/>
+    <w:lsdException w:name="Colorful Grid Accent 1" w:semiHidden="0" w:uiPriority="73" w:unhideWhenUsed="0"/>
+    <w:lsdException w:name="Light Shading Accent 2" w:semiHidden="0" w:uiPriority="60" w:unhideWhenUsed="0"/>
+    <w:lsdException w:name="Light List Accent 2" w:semiHidden="0" w:uiPriority="61" w:unhideWhenUsed="0"/>
+    <w:lsdException w:name="Light Grid Accent 2" w:semiHidden="0" w:uiPriority="62" w:unhideWhenUsed="0"/>
+    <w:lsdException w:name="Medium Shading 1 Accent 2" w:semiHidden="0" w:uiPriority="63" w:unhideWhenUsed="0"/>
+    <w:lsdException w:name="Medium Shading 2 Accent 2" w:semiHidden="0" w:uiPriority="64" w:unhideWhenUsed="0"/>
+    <w:lsdException w:name="Medium List 1 Accent 2" w:semiHidden="0" w:uiPriority="65" w:unhideWhenUsed="0"/>
+    <w:lsdException w:name="Medium List 2 Accent 2" w:semiHidden="0" w:uiPriority="66" w:unhideWhenUsed="0"/>
+    <w:lsdException w:name="Medium Grid 1 Accent 2" w:semiHidden="0" w:uiPriority="67" w:unhideWhenUsed="0"/>
+    <w:lsdException w:name="Medium Grid 2 Accent 2" w:semiHidden="0" w:uiPriority="68" w:unhideWhenUsed="0"/>
+    <w:lsdException w:name="Medium Grid 3 Accent 2" w:semiHidden="0" w:uiPriority="69" w:unhideWhenUsed="0"/>
+    <w:lsdException w:name="Dark List Accent 2" w:semiHidden="0" w:uiPriority="70" w:unhideWhenUsed="0"/>
+    <w:lsdException w:name="Colorful Shading Accent 2" w:semiHidden="0" w:uiPriority="71" w:unhideWhenUsed="0"/>
+    <w:lsdException w:name="Colorful List Accent 2" w:semiHidden="0" w:uiPriority="72" w:unhideWhenUsed="0"/>
+    <w:lsdException w:name="Colorful Grid Accent 2" w:semiHidden="0" w:uiPriority="73" w:unhideWhenUsed="0"/>
+    <w:lsdException w:name="Light Shading Accent 3" w:semiHidden="0" w:uiPriority="60" w:unhideWhenUsed="0"/>
+    <w:lsdException w:name="Light List Accent 3" w:semiHidden="0" w:uiPriority="61" w:unhideWhenUsed="0"/>
+    <w:lsdException w:name="Light Grid Accent 3" w:semiHidden="0" w:uiPriority="62" w:unhideWhenUsed="0"/>
+    <w:lsdException w:name="Medium Shading 1 Accent 3" w:semiHidden="0" w:uiPriority="63" w:unhideWhenUsed="0"/>
+    <w:lsdException w:name="Medium Shading 2 Accent 3" w:semiHidden="0" w:uiPriority="64" w:unhideWhenUsed="0"/>
+    <w:lsdException w:name="Medium List 1 Accent 3" w:semiHidden="0" w:uiPriority="65" w:unhideWhenUsed="0"/>
+    <w:lsdException w:name="Medium List 2 Accent 3" w:semiHidden="0" w:uiPriority="66" w:unhideWhenUsed="0"/>
+    <w:lsdException w:name="Medium Grid 1 Accent 3" w:semiHidden="0" w:uiPriority="67" w:unhideWhenUsed="0"/>
+    <w:lsdException w:name="Medium Grid 2 Accent 3" w:semiHidden="0" w:uiPriority="68" w:unhideWhenUsed="0"/>
+    <w:lsdException w:name="Medium Grid 3 Accent 3" w:semiHidden="0" w:uiPriority="69" w:unhideWhenUsed="0"/>
+    <w:lsdException w:name="Dark List Accent 3" w:semiHidden="0" w:uiPriority="70" w:unhideWhenUsed="0"/>
+    <w:lsdException w:name="Colorful Shading Accent 3" w:semiHidden="0" w:uiPriority="71" w:unhideWhenUsed="0"/>
+    <w:lsdException w:name="Colorful List Accent 3" w:semiHidden="0" w:uiPriority="72" w:unhideWhenUsed="0"/>
+    <w:lsdException w:name="Colorful Grid Accent 3" w:semiHidden="0" w:uiPriority="73" w:unhideWhenUsed="0"/>
+    <w:lsdException w:name="Light Shading Accent 4" w:semiHidden="0" w:uiPriority="60" w:unhideWhenUsed="0"/>
+    <w:lsdException w:name="Light List Accent 4" w:semiHidden="0" w:uiPriority="61" w:unhideWhenUsed="0"/>
+    <w:lsdException w:name="Light Grid Accent 4" w:semiHidden="0" w:uiPriority="62" w:unhideWhenUsed="0"/>
+    <w:lsdException w:name="Medium Shading 1 Accent 4" w:semiHidden="0" w:uiPriority="63" w:unhideWhenUsed="0"/>
+    <w:lsdException w:name="Medium Shading 2 Accent 4" w:semiHidden="0" w:uiPriority="64" w:unhideWhenUsed="0"/>
+    <w:lsdException w:name="Medium List 1 Accent 4" w:semiHidden="0" w:uiPriority="65" w:unhideWhenUsed="0"/>
+    <w:lsdException w:name="Medium List 2 Accent 4" w:semiHidden="0" w:uiPriority="66" w:unhideWhenUsed="0"/>
+    <w:lsdException w:name="Medium Grid 1 Accent 4" w:semiHidden="0" w:uiPriority="67" w:unhideWhenUsed="0"/>
+    <w:lsdException w:name="Medium Grid 2 Accent 4" w:semiHidden="0" w:uiPriority="68" w:unhideWhenUsed="0"/>
+    <w:lsdException w:name="Medium Grid 3 Accent 4" w:semiHidden="0" w:uiPriority="69" w:unhideWhenUsed="0"/>
+    <w:lsdException w:name="Dark List Accent 4" w:semiHidden="0" w:uiPriority="70" w:unhideWhenUsed="0"/>
+    <w:lsdException w:name="Colorful Shading Accent 4" w:semiHidden="0" w:uiPriority="71" w:unhideWhenUsed="0"/>
+    <w:lsdException w:name="Colorful List Accent 4" w:semiHidden="0" w:uiPriority="72" w:unhideWhenUsed="0"/>
+    <w:lsdException w:name="Colorful Grid Accent 4" w:semiHidden="0" w:uiPriority="73" w:unhideWhenUsed="0"/>
+    <w:lsdException w:name="Light Shading Accent 5" w:semiHidden="0" w:uiPriority="60" w:unhideWhenUsed="0"/>
+    <w:lsdException w:name="Light List Accent 5" w:semiHidden="0" w:uiPriority="61" w:unhideWhenUsed="0"/>
+    <w:lsdException w:name="Light Grid Accent 5" w:semiHidden="0" w:uiPriority="62" w:unhideWhenUsed="0"/>
+    <w:lsdException w:name="Medium Shading 1 Accent 5" w:semiHidden="0" w:uiPriority="63" w:unhideWhenUsed="0"/>
+    <w:lsdException w:name="Medium Shading 2 Accent 5" w:semiHidden="0" w:uiPriority="64" w:unhideWhenUsed="0"/>
+    <w:lsdException w:name="Medium List 1 Accent 5" w:semiHidden="0" w:uiPriority="65" w:unhideWhenUsed="0"/>
+    <w:lsdException w:name="Medium List 2 Accent 5" w:semiHidden="0" w:uiPriority="66" w:unhideWhenUsed="0"/>
+    <w:lsdException w:name="Medium Grid 1 Accent 5" w:semiHidden="0" w:uiPriority="67" w:unhideWhenUsed="0"/>
+    <w:lsdException w:name="Medium Grid 2 Accent 5" w:semiHidden="0" w:uiPriority="68" w:unhideWhenUsed="0"/>
+    <w:lsdException w:name="Medium Grid 3 Accent 5" w:semiHidden="0" w:uiPriority="69" w:unhideWhenUsed="0"/>
+    <w:lsdException w:name="Dark List Accent 5" w:semiHidden="0" w:uiPriority="70" w:unhideWhenUsed="0"/>
+    <w:lsdException w:name="Colorful Shading Accent 5" w:semiHidden="0" w:uiPriority="71" w:unhideWhenUsed="0"/>
+    <w:lsdException w:name="Colorful List Accent 5" w:semiHidden="0" w:uiPriority="72" w:unhideWhenUsed="0"/>
+    <w:lsdException w:name="Colorful Grid Accent 5" w:semiHidden="0" w:uiPriority="73" w:unhideWhenUsed="0"/>
+    <w:lsdException w:name="Light Shading Accent 6" w:semiHidden="0" w:uiPriority="60" w:unhideWhenUsed="0"/>
+    <w:lsdException w:name="Light List Accent 6" w:semiHidden="0" w:uiPriority="61" w:unhideWhenUsed="0"/>
+    <w:lsdException w:name="Light Grid Accent 6" w:semiHidden="0" w:uiPriority="62" w:unhideWhenUsed="0"/>
+    <w:lsdException w:name="Medium Shading 1 Accent 6" w:semiHidden="0" w:uiPriority="63" w:unhideWhenUsed="0"/>
+    <w:lsdException w:name="Medium Shading 2 Accent 6" w:semiHidden="0" w:uiPriority="64" w:unhideWhenUsed="0"/>
+    <w:lsdException w:name="Medium List 1 Accent 6" w:semiHidden="0" w:uiPriority="65" w:unhideWhenUsed="0"/>
+    <w:lsdException w:name="Medium List 2 Accent 6" w:semiHidden="0" w:uiPriority="66" w:unhideWhenUsed="0"/>
+    <w:lsdException w:name="Medium Grid 1 Accent 6" w:semiHidden="0" w:uiPriority="67" w:unhideWhenUsed="0"/>
+    <w:lsdException w:name="Medium Grid 2 Accent 6" w:semiHidden="0" w:uiPriority="68" w:unhideWhenUsed="0"/>
+    <w:lsdException w:name="Medium Grid 3 Accent 6" w:semiHidden="0" w:uiPriority="69" w:unhideWhenUsed="0"/>
+    <w:lsdException w:name="Dark List Accent 6" w:semiHidden="0" w:uiPriority="70" w:unhideWhenUsed="0"/>
+    <w:lsdException w:name="Colorful Shading Accent 6" w:semiHidden="0" w:uiPriority="71" w:unhideWhenUsed="0"/>
+    <w:lsdException w:name="Colorful List Accent 6" w:semiHidden="0" w:uiPriority="72" w:unhideWhenUsed="0"/>
+    <w:lsdException w:name="Colorful Grid Accent 6" w:semiHidden="0" w:uiPriority="73" w:unhideWhenUsed="0"/>
+    <w:lsdException w:name="Subtle Emphasis" w:semiHidden="0" w:uiPriority="19" w:unhideWhenUsed="0" w:qFormat="1"/>
+    <w:lsdException w:name="Intense Emphasis" w:semiHidden="0" w:uiPriority="21" w:unhideWhenUsed="0" w:qFormat="1"/>
+    <w:lsdException w:name="Subtle Reference" w:semiHidden="0" w:uiPriority="31" w:unhideWhenUsed="0" w:qFormat="1"/>
+    <w:lsdException w:name="Intense Reference" w:semiHidden="0" w:uiPriority="32" w:unhideWhenUsed="0" w:qFormat="1"/>
+    <w:lsdException w:name="Book Title" w:semiHidden="0" w:uiPriority="33" w:unhideWhenUsed="0" w:qFormat="1"/>
+    <w:lsdException w:name="Bibliography" w:uiPriority="37"/>
+    <w:lsdException w:name="TOC Heading" w:uiPriority="39" w:qFormat="1"/>
   </w:latentStyles>
   <w:style w:type="paragraph" w:default="1" w:styleId="Normal">
     <w:name w:val="Normal"/>
@@ -3994,6 +4107,440 @@
     <w:rPr>
       <w:color w:val="0000FF" w:themeColor="hyperlink"/>
       <w:u w:val="single"/>
+    </w:rPr>
+  </w:style>
+  <w:style w:type="paragraph" w:styleId="BalloonText">
+    <w:name w:val="Balloon Text"/>
+    <w:basedOn w:val="Normal"/>
+    <w:link w:val="BalloonTextChar"/>
+    <w:uiPriority w:val="99"/>
+    <w:semiHidden/>
+    <w:unhideWhenUsed/>
+    <w:rsid w:val="00CB0FE3"/>
+    <w:pPr>
+      <w:spacing w:after="0" w:line="240" w:lineRule="auto"/>
+    </w:pPr>
+    <w:rPr>
+      <w:rFonts w:ascii="Tahoma" w:hAnsi="Tahoma" w:cs="Tahoma"/>
+      <w:sz w:val="16"/>
+      <w:szCs w:val="16"/>
+    </w:rPr>
+  </w:style>
+  <w:style w:type="character" w:customStyle="1" w:styleId="BalloonTextChar">
+    <w:name w:val="Balloon Text Char"/>
+    <w:basedOn w:val="DefaultParagraphFont"/>
+    <w:link w:val="BalloonText"/>
+    <w:uiPriority w:val="99"/>
+    <w:semiHidden/>
+    <w:rsid w:val="00CB0FE3"/>
+    <w:rPr>
+      <w:rFonts w:ascii="Tahoma" w:hAnsi="Tahoma" w:cs="Tahoma"/>
+      <w:sz w:val="16"/>
+      <w:szCs w:val="16"/>
+    </w:rPr>
+  </w:style>
+</w:styles>
+</file>
+
+<file path=word/stylesWithEffects.xml><?xml version="1.0" encoding="utf-8"?>
+<w:styles xmlns:wpc="http://schemas.microsoft.com/office/word/2010/wordprocessingCanvas" xmlns:mc="http://schemas.openxmlformats.org/markup-compatibility/2006" xmlns:o="urn:schemas-microsoft-com:office:office" xmlns:r="http://schemas.openxmlformats.org/officeDocument/2006/relationships" xmlns:m="http://schemas.openxmlformats.org/officeDocument/2006/math" xmlns:v="urn:schemas-microsoft-com:vml" xmlns:wp14="http://schemas.microsoft.com/office/word/2010/wordprocessingDrawing" xmlns:wp="http://schemas.openxmlformats.org/drawingml/2006/wordprocessingDrawing" xmlns:w10="urn:schemas-microsoft-com:office:word" xmlns:w="http://schemas.openxmlformats.org/wordprocessingml/2006/main" xmlns:w14="http://schemas.microsoft.com/office/word/2010/wordml" xmlns:wpg="http://schemas.microsoft.com/office/word/2010/wordprocessingGroup" xmlns:wpi="http://schemas.microsoft.com/office/word/2010/wordprocessingInk" xmlns:wne="http://schemas.microsoft.com/office/word/2006/wordml" xmlns:wps="http://schemas.microsoft.com/office/word/2010/wordprocessingShape" mc:Ignorable="w14 wp14">
+  <w:docDefaults>
+    <w:rPrDefault>
+      <w:rPr>
+        <w:rFonts w:asciiTheme="minorHAnsi" w:eastAsiaTheme="minorHAnsi" w:hAnsiTheme="minorHAnsi" w:cstheme="minorBidi"/>
+        <w:sz w:val="22"/>
+        <w:szCs w:val="22"/>
+        <w:lang w:val="en-US" w:eastAsia="en-US" w:bidi="ar-SA"/>
+      </w:rPr>
+    </w:rPrDefault>
+    <w:pPrDefault>
+      <w:pPr>
+        <w:spacing w:after="200" w:line="276" w:lineRule="auto"/>
+      </w:pPr>
+    </w:pPrDefault>
+  </w:docDefaults>
+  <w:latentStyles w:defLockedState="0" w:defUIPriority="99" w:defSemiHidden="1" w:defUnhideWhenUsed="1" w:defQFormat="0" w:count="267">
+    <w:lsdException w:name="Normal" w:semiHidden="0" w:uiPriority="0" w:unhideWhenUsed="0" w:qFormat="1"/>
+    <w:lsdException w:name="heading 1" w:semiHidden="0" w:uiPriority="9" w:unhideWhenUsed="0" w:qFormat="1"/>
+    <w:lsdException w:name="heading 2" w:uiPriority="9" w:qFormat="1"/>
+    <w:lsdException w:name="heading 3" w:uiPriority="9" w:qFormat="1"/>
+    <w:lsdException w:name="heading 4" w:uiPriority="9" w:qFormat="1"/>
+    <w:lsdException w:name="heading 5" w:uiPriority="9" w:qFormat="1"/>
+    <w:lsdException w:name="heading 6" w:uiPriority="9" w:qFormat="1"/>
+    <w:lsdException w:name="heading 7" w:uiPriority="9" w:qFormat="1"/>
+    <w:lsdException w:name="heading 8" w:uiPriority="9" w:qFormat="1"/>
+    <w:lsdException w:name="heading 9" w:uiPriority="9" w:qFormat="1"/>
+    <w:lsdException w:name="toc 1" w:uiPriority="39"/>
+    <w:lsdException w:name="toc 2" w:uiPriority="39"/>
+    <w:lsdException w:name="toc 3" w:uiPriority="39"/>
+    <w:lsdException w:name="toc 4" w:uiPriority="39"/>
+    <w:lsdException w:name="toc 5" w:uiPriority="39"/>
+    <w:lsdException w:name="toc 6" w:uiPriority="39"/>
+    <w:lsdException w:name="toc 7" w:uiPriority="39"/>
+    <w:lsdException w:name="toc 8" w:uiPriority="39"/>
+    <w:lsdException w:name="toc 9" w:uiPriority="39"/>
+    <w:lsdException w:name="caption" w:uiPriority="35" w:qFormat="1"/>
+    <w:lsdException w:name="Title" w:semiHidden="0" w:uiPriority="10" w:unhideWhenUsed="0" w:qFormat="1"/>
+    <w:lsdException w:name="Default Paragraph Font" w:uiPriority="1"/>
+    <w:lsdException w:name="Subtitle" w:semiHidden="0" w:uiPriority="11" w:unhideWhenUsed="0" w:qFormat="1"/>
+    <w:lsdException w:name="Strong" w:semiHidden="0" w:uiPriority="22" w:unhideWhenUsed="0" w:qFormat="1"/>
+    <w:lsdException w:name="Emphasis" w:semiHidden="0" w:uiPriority="20" w:unhideWhenUsed="0" w:qFormat="1"/>
+    <w:lsdException w:name="Table Grid" w:semiHidden="0" w:uiPriority="59" w:unhideWhenUsed="0"/>
+    <w:lsdException w:name="Placeholder Text" w:unhideWhenUsed="0"/>
+    <w:lsdException w:name="No Spacing" w:semiHidden="0" w:uiPriority="1" w:unhideWhenUsed="0" w:qFormat="1"/>
+    <w:lsdException w:name="Light Shading" w:semiHidden="0" w:uiPriority="60" w:unhideWhenUsed="0"/>
+    <w:lsdException w:name="Light List" w:semiHidden="0" w:uiPriority="61" w:unhideWhenUsed="0"/>
+    <w:lsdException w:name="Light Grid" w:semiHidden="0" w:uiPriority="62" w:unhideWhenUsed="0"/>
+    <w:lsdException w:name="Medium Shading 1" w:semiHidden="0" w:uiPriority="63" w:unhideWhenUsed="0"/>
+    <w:lsdException w:name="Medium Shading 2" w:semiHidden="0" w:uiPriority="64" w:unhideWhenUsed="0"/>
+    <w:lsdException w:name="Medium List 1" w:semiHidden="0" w:uiPriority="65" w:unhideWhenUsed="0"/>
+    <w:lsdException w:name="Medium List 2" w:semiHidden="0" w:uiPriority="66" w:unhideWhenUsed="0"/>
+    <w:lsdException w:name="Medium Grid 1" w:semiHidden="0" w:uiPriority="67" w:unhideWhenUsed="0"/>
+    <w:lsdException w:name="Medium Grid 2" w:semiHidden="0" w:uiPriority="68" w:unhideWhenUsed="0"/>
+    <w:lsdException w:name="Medium Grid 3" w:semiHidden="0" w:uiPriority="69" w:unhideWhenUsed="0"/>
+    <w:lsdException w:name="Dark List" w:semiHidden="0" w:uiPriority="70" w:unhideWhenUsed="0"/>
+    <w:lsdException w:name="Colorful Shading" w:semiHidden="0" w:uiPriority="71" w:unhideWhenUsed="0"/>
+    <w:lsdException w:name="Colorful List" w:semiHidden="0" w:uiPriority="72" w:unhideWhenUsed="0"/>
+    <w:lsdException w:name="Colorful Grid" w:semiHidden="0" w:uiPriority="73" w:unhideWhenUsed="0"/>
+    <w:lsdException w:name="Light Shading Accent 1" w:semiHidden="0" w:uiPriority="60" w:unhideWhenUsed="0"/>
+    <w:lsdException w:name="Light List Accent 1" w:semiHidden="0" w:uiPriority="61" w:unhideWhenUsed="0"/>
+    <w:lsdException w:name="Light Grid Accent 1" w:semiHidden="0" w:uiPriority="62" w:unhideWhenUsed="0"/>
+    <w:lsdException w:name="Medium Shading 1 Accent 1" w:semiHidden="0" w:uiPriority="63" w:unhideWhenUsed="0"/>
+    <w:lsdException w:name="Medium Shading 2 Accent 1" w:semiHidden="0" w:uiPriority="64" w:unhideWhenUsed="0"/>
+    <w:lsdException w:name="Medium List 1 Accent 1" w:semiHidden="0" w:uiPriority="65" w:unhideWhenUsed="0"/>
+    <w:lsdException w:name="Revision" w:unhideWhenUsed="0"/>
+    <w:lsdException w:name="List Paragraph" w:semiHidden="0" w:uiPriority="34" w:unhideWhenUsed="0" w:qFormat="1"/>
+    <w:lsdException w:name="Quote" w:semiHidden="0" w:uiPriority="29" w:unhideWhenUsed="0" w:qFormat="1"/>
+    <w:lsdException w:name="Intense Quote" w:semiHidden="0" w:uiPriority="30" w:unhideWhenUsed="0" w:qFormat="1"/>
+    <w:lsdException w:name="Medium List 2 Accent 1" w:semiHidden="0" w:uiPriority="66" w:unhideWhenUsed="0"/>
+    <w:lsdException w:name="Medium Grid 1 Accent 1" w:semiHidden="0" w:uiPriority="67" w:unhideWhenUsed="0"/>
+    <w:lsdException w:name="Medium Grid 2 Accent 1" w:semiHidden="0" w:uiPriority="68" w:unhideWhenUsed="0"/>
+    <w:lsdException w:name="Medium Grid 3 Accent 1" w:semiHidden="0" w:uiPriority="69" w:unhideWhenUsed="0"/>
+    <w:lsdException w:name="Dark List Accent 1" w:semiHidden="0" w:uiPriority="70" w:unhideWhenUsed="0"/>
+    <w:lsdException w:name="Colorful Shading Accent 1" w:semiHidden="0" w:uiPriority="71" w:unhideWhenUsed="0"/>
+    <w:lsdException w:name="Colorful List Accent 1" w:semiHidden="0" w:uiPriority="72" w:unhideWhenUsed="0"/>
+    <w:lsdException w:name="Colorful Grid Accent 1" w:semiHidden="0" w:uiPriority="73" w:unhideWhenUsed="0"/>
+    <w:lsdException w:name="Light Shading Accent 2" w:semiHidden="0" w:uiPriority="60" w:unhideWhenUsed="0"/>
+    <w:lsdException w:name="Light List Accent 2" w:semiHidden="0" w:uiPriority="61" w:unhideWhenUsed="0"/>
+    <w:lsdException w:name="Light Grid Accent 2" w:semiHidden="0" w:uiPriority="62" w:unhideWhenUsed="0"/>
+    <w:lsdException w:name="Medium Shading 1 Accent 2" w:semiHidden="0" w:uiPriority="63" w:unhideWhenUsed="0"/>
+    <w:lsdException w:name="Medium Shading 2 Accent 2" w:semiHidden="0" w:uiPriority="64" w:unhideWhenUsed="0"/>
+    <w:lsdException w:name="Medium List 1 Accent 2" w:semiHidden="0" w:uiPriority="65" w:unhideWhenUsed="0"/>
+    <w:lsdException w:name="Medium List 2 Accent 2" w:semiHidden="0" w:uiPriority="66" w:unhideWhenUsed="0"/>
+    <w:lsdException w:name="Medium Grid 1 Accent 2" w:semiHidden="0" w:uiPriority="67" w:unhideWhenUsed="0"/>
+    <w:lsdException w:name="Medium Grid 2 Accent 2" w:semiHidden="0" w:uiPriority="68" w:unhideWhenUsed="0"/>
+    <w:lsdException w:name="Medium Grid 3 Accent 2" w:semiHidden="0" w:uiPriority="69" w:unhideWhenUsed="0"/>
+    <w:lsdException w:name="Dark List Accent 2" w:semiHidden="0" w:uiPriority="70" w:unhideWhenUsed="0"/>
+    <w:lsdException w:name="Colorful Shading Accent 2" w:semiHidden="0" w:uiPriority="71" w:unhideWhenUsed="0"/>
+    <w:lsdException w:name="Colorful List Accent 2" w:semiHidden="0" w:uiPriority="72" w:unhideWhenUsed="0"/>
+    <w:lsdException w:name="Colorful Grid Accent 2" w:semiHidden="0" w:uiPriority="73" w:unhideWhenUsed="0"/>
+    <w:lsdException w:name="Light Shading Accent 3" w:semiHidden="0" w:uiPriority="60" w:unhideWhenUsed="0"/>
+    <w:lsdException w:name="Light List Accent 3" w:semiHidden="0" w:uiPriority="61" w:unhideWhenUsed="0"/>
+    <w:lsdException w:name="Light Grid Accent 3" w:semiHidden="0" w:uiPriority="62" w:unhideWhenUsed="0"/>
+    <w:lsdException w:name="Medium Shading 1 Accent 3" w:semiHidden="0" w:uiPriority="63" w:unhideWhenUsed="0"/>
+    <w:lsdException w:name="Medium Shading 2 Accent 3" w:semiHidden="0" w:uiPriority="64" w:unhideWhenUsed="0"/>
+    <w:lsdException w:name="Medium List 1 Accent 3" w:semiHidden="0" w:uiPriority="65" w:unhideWhenUsed="0"/>
+    <w:lsdException w:name="Medium List 2 Accent 3" w:semiHidden="0" w:uiPriority="66" w:unhideWhenUsed="0"/>
+    <w:lsdException w:name="Medium Grid 1 Accent 3" w:semiHidden="0" w:uiPriority="67" w:unhideWhenUsed="0"/>
+    <w:lsdException w:name="Medium Grid 2 Accent 3" w:semiHidden="0" w:uiPriority="68" w:unhideWhenUsed="0"/>
+    <w:lsdException w:name="Medium Grid 3 Accent 3" w:semiHidden="0" w:uiPriority="69" w:unhideWhenUsed="0"/>
+    <w:lsdException w:name="Dark List Accent 3" w:semiHidden="0" w:uiPriority="70" w:unhideWhenUsed="0"/>
+    <w:lsdException w:name="Colorful Shading Accent 3" w:semiHidden="0" w:uiPriority="71" w:unhideWhenUsed="0"/>
+    <w:lsdException w:name="Colorful List Accent 3" w:semiHidden="0" w:uiPriority="72" w:unhideWhenUsed="0"/>
+    <w:lsdException w:name="Colorful Grid Accent 3" w:semiHidden="0" w:uiPriority="73" w:unhideWhenUsed="0"/>
+    <w:lsdException w:name="Light Shading Accent 4" w:semiHidden="0" w:uiPriority="60" w:unhideWhenUsed="0"/>
+    <w:lsdException w:name="Light List Accent 4" w:semiHidden="0" w:uiPriority="61" w:unhideWhenUsed="0"/>
+    <w:lsdException w:name="Light Grid Accent 4" w:semiHidden="0" w:uiPriority="62" w:unhideWhenUsed="0"/>
+    <w:lsdException w:name="Medium Shading 1 Accent 4" w:semiHidden="0" w:uiPriority="63" w:unhideWhenUsed="0"/>
+    <w:lsdException w:name="Medium Shading 2 Accent 4" w:semiHidden="0" w:uiPriority="64" w:unhideWhenUsed="0"/>
+    <w:lsdException w:name="Medium List 1 Accent 4" w:semiHidden="0" w:uiPriority="65" w:unhideWhenUsed="0"/>
+    <w:lsdException w:name="Medium List 2 Accent 4" w:semiHidden="0" w:uiPriority="66" w:unhideWhenUsed="0"/>
+    <w:lsdException w:name="Medium Grid 1 Accent 4" w:semiHidden="0" w:uiPriority="67" w:unhideWhenUsed="0"/>
+    <w:lsdException w:name="Medium Grid 2 Accent 4" w:semiHidden="0" w:uiPriority="68" w:unhideWhenUsed="0"/>
+    <w:lsdException w:name="Medium Grid 3 Accent 4" w:semiHidden="0" w:uiPriority="69" w:unhideWhenUsed="0"/>
+    <w:lsdException w:name="Dark List Accent 4" w:semiHidden="0" w:uiPriority="70" w:unhideWhenUsed="0"/>
+    <w:lsdException w:name="Colorful Shading Accent 4" w:semiHidden="0" w:uiPriority="71" w:unhideWhenUsed="0"/>
+    <w:lsdException w:name="Colorful List Accent 4" w:semiHidden="0" w:uiPriority="72" w:unhideWhenUsed="0"/>
+    <w:lsdException w:name="Colorful Grid Accent 4" w:semiHidden="0" w:uiPriority="73" w:unhideWhenUsed="0"/>
+    <w:lsdException w:name="Light Shading Accent 5" w:semiHidden="0" w:uiPriority="60" w:unhideWhenUsed="0"/>
+    <w:lsdException w:name="Light List Accent 5" w:semiHidden="0" w:uiPriority="61" w:unhideWhenUsed="0"/>
+    <w:lsdException w:name="Light Grid Accent 5" w:semiHidden="0" w:uiPriority="62" w:unhideWhenUsed="0"/>
+    <w:lsdException w:name="Medium Shading 1 Accent 5" w:semiHidden="0" w:uiPriority="63" w:unhideWhenUsed="0"/>
+    <w:lsdException w:name="Medium Shading 2 Accent 5" w:semiHidden="0" w:uiPriority="64" w:unhideWhenUsed="0"/>
+    <w:lsdException w:name="Medium List 1 Accent 5" w:semiHidden="0" w:uiPriority="65" w:unhideWhenUsed="0"/>
+    <w:lsdException w:name="Medium List 2 Accent 5" w:semiHidden="0" w:uiPriority="66" w:unhideWhenUsed="0"/>
+    <w:lsdException w:name="Medium Grid 1 Accent 5" w:semiHidden="0" w:uiPriority="67" w:unhideWhenUsed="0"/>
+    <w:lsdException w:name="Medium Grid 2 Accent 5" w:semiHidden="0" w:uiPriority="68" w:unhideWhenUsed="0"/>
+    <w:lsdException w:name="Medium Grid 3 Accent 5" w:semiHidden="0" w:uiPriority="69" w:unhideWhenUsed="0"/>
+    <w:lsdException w:name="Dark List Accent 5" w:semiHidden="0" w:uiPriority="70" w:unhideWhenUsed="0"/>
+    <w:lsdException w:name="Colorful Shading Accent 5" w:semiHidden="0" w:uiPriority="71" w:unhideWhenUsed="0"/>
+    <w:lsdException w:name="Colorful List Accent 5" w:semiHidden="0" w:uiPriority="72" w:unhideWhenUsed="0"/>
+    <w:lsdException w:name="Colorful Grid Accent 5" w:semiHidden="0" w:uiPriority="73" w:unhideWhenUsed="0"/>
+    <w:lsdException w:name="Light Shading Accent 6" w:semiHidden="0" w:uiPriority="60" w:unhideWhenUsed="0"/>
+    <w:lsdException w:name="Light List Accent 6" w:semiHidden="0" w:uiPriority="61" w:unhideWhenUsed="0"/>
+    <w:lsdException w:name="Light Grid Accent 6" w:semiHidden="0" w:uiPriority="62" w:unhideWhenUsed="0"/>
+    <w:lsdException w:name="Medium Shading 1 Accent 6" w:semiHidden="0" w:uiPriority="63" w:unhideWhenUsed="0"/>
+    <w:lsdException w:name="Medium Shading 2 Accent 6" w:semiHidden="0" w:uiPriority="64" w:unhideWhenUsed="0"/>
+    <w:lsdException w:name="Medium List 1 Accent 6" w:semiHidden="0" w:uiPriority="65" w:unhideWhenUsed="0"/>
+    <w:lsdException w:name="Medium List 2 Accent 6" w:semiHidden="0" w:uiPriority="66" w:unhideWhenUsed="0"/>
+    <w:lsdException w:name="Medium Grid 1 Accent 6" w:semiHidden="0" w:uiPriority="67" w:unhideWhenUsed="0"/>
+    <w:lsdException w:name="Medium Grid 2 Accent 6" w:semiHidden="0" w:uiPriority="68" w:unhideWhenUsed="0"/>
+    <w:lsdException w:name="Medium Grid 3 Accent 6" w:semiHidden="0" w:uiPriority="69" w:unhideWhenUsed="0"/>
+    <w:lsdException w:name="Dark List Accent 6" w:semiHidden="0" w:uiPriority="70" w:unhideWhenUsed="0"/>
+    <w:lsdException w:name="Colorful Shading Accent 6" w:semiHidden="0" w:uiPriority="71" w:unhideWhenUsed="0"/>
+    <w:lsdException w:name="Colorful List Accent 6" w:semiHidden="0" w:uiPriority="72" w:unhideWhenUsed="0"/>
+    <w:lsdException w:name="Colorful Grid Accent 6" w:semiHidden="0" w:uiPriority="73" w:unhideWhenUsed="0"/>
+    <w:lsdException w:name="Subtle Emphasis" w:semiHidden="0" w:uiPriority="19" w:unhideWhenUsed="0" w:qFormat="1"/>
+    <w:lsdException w:name="Intense Emphasis" w:semiHidden="0" w:uiPriority="21" w:unhideWhenUsed="0" w:qFormat="1"/>
+    <w:lsdException w:name="Subtle Reference" w:semiHidden="0" w:uiPriority="31" w:unhideWhenUsed="0" w:qFormat="1"/>
+    <w:lsdException w:name="Intense Reference" w:semiHidden="0" w:uiPriority="32" w:unhideWhenUsed="0" w:qFormat="1"/>
+    <w:lsdException w:name="Book Title" w:semiHidden="0" w:uiPriority="33" w:unhideWhenUsed="0" w:qFormat="1"/>
+    <w:lsdException w:name="Bibliography" w:uiPriority="37"/>
+    <w:lsdException w:name="TOC Heading" w:uiPriority="39" w:qFormat="1"/>
+  </w:latentStyles>
+  <w:style w:type="paragraph" w:default="1" w:styleId="Normal">
+    <w:name w:val="Normal"/>
+    <w:qFormat/>
+  </w:style>
+  <w:style w:type="paragraph" w:styleId="Heading1">
+    <w:name w:val="heading 1"/>
+    <w:basedOn w:val="Normal"/>
+    <w:next w:val="Normal"/>
+    <w:link w:val="Heading1Char"/>
+    <w:uiPriority w:val="9"/>
+    <w:qFormat/>
+    <w:rsid w:val="00E40488"/>
+    <w:pPr>
+      <w:keepNext/>
+      <w:keepLines/>
+      <w:spacing w:before="240" w:after="0"/>
+      <w:outlineLvl w:val="0"/>
+    </w:pPr>
+    <w:rPr>
+      <w:rFonts w:asciiTheme="majorHAnsi" w:eastAsiaTheme="majorEastAsia" w:hAnsiTheme="majorHAnsi" w:cstheme="majorBidi"/>
+      <w:color w:val="365F91" w:themeColor="accent1" w:themeShade="BF"/>
+      <w:sz w:val="32"/>
+      <w:szCs w:val="32"/>
+    </w:rPr>
+  </w:style>
+  <w:style w:type="paragraph" w:styleId="Heading2">
+    <w:name w:val="heading 2"/>
+    <w:basedOn w:val="Normal"/>
+    <w:next w:val="Normal"/>
+    <w:link w:val="Heading2Char"/>
+    <w:uiPriority w:val="9"/>
+    <w:unhideWhenUsed/>
+    <w:qFormat/>
+    <w:rsid w:val="00E40488"/>
+    <w:pPr>
+      <w:keepNext/>
+      <w:keepLines/>
+      <w:spacing w:before="40" w:after="0"/>
+      <w:outlineLvl w:val="1"/>
+    </w:pPr>
+    <w:rPr>
+      <w:rFonts w:asciiTheme="majorHAnsi" w:eastAsiaTheme="majorEastAsia" w:hAnsiTheme="majorHAnsi" w:cstheme="majorBidi"/>
+      <w:color w:val="365F91" w:themeColor="accent1" w:themeShade="BF"/>
+      <w:sz w:val="26"/>
+      <w:szCs w:val="26"/>
+    </w:rPr>
+  </w:style>
+  <w:style w:type="character" w:default="1" w:styleId="DefaultParagraphFont">
+    <w:name w:val="Default Paragraph Font"/>
+    <w:uiPriority w:val="1"/>
+    <w:semiHidden/>
+    <w:unhideWhenUsed/>
+  </w:style>
+  <w:style w:type="table" w:default="1" w:styleId="TableNormal">
+    <w:name w:val="Normal Table"/>
+    <w:uiPriority w:val="99"/>
+    <w:semiHidden/>
+    <w:unhideWhenUsed/>
+    <w:tblPr>
+      <w:tblInd w:w="0" w:type="dxa"/>
+      <w:tblCellMar>
+        <w:top w:w="0" w:type="dxa"/>
+        <w:left w:w="108" w:type="dxa"/>
+        <w:bottom w:w="0" w:type="dxa"/>
+        <w:right w:w="108" w:type="dxa"/>
+      </w:tblCellMar>
+    </w:tblPr>
+  </w:style>
+  <w:style w:type="numbering" w:default="1" w:styleId="NoList">
+    <w:name w:val="No List"/>
+    <w:uiPriority w:val="99"/>
+    <w:semiHidden/>
+    <w:unhideWhenUsed/>
+  </w:style>
+  <w:style w:type="paragraph" w:styleId="ListParagraph">
+    <w:name w:val="List Paragraph"/>
+    <w:basedOn w:val="Normal"/>
+    <w:uiPriority w:val="34"/>
+    <w:qFormat/>
+    <w:rsid w:val="007360FF"/>
+    <w:pPr>
+      <w:ind w:left="720"/>
+      <w:contextualSpacing/>
+    </w:pPr>
+  </w:style>
+  <w:style w:type="paragraph" w:styleId="NoSpacing">
+    <w:name w:val="No Spacing"/>
+    <w:link w:val="NoSpacingChar"/>
+    <w:uiPriority w:val="1"/>
+    <w:qFormat/>
+    <w:rsid w:val="00E40488"/>
+    <w:pPr>
+      <w:spacing w:after="0" w:line="240" w:lineRule="auto"/>
+    </w:pPr>
+    <w:rPr>
+      <w:rFonts w:eastAsiaTheme="minorEastAsia"/>
+    </w:rPr>
+  </w:style>
+  <w:style w:type="character" w:customStyle="1" w:styleId="NoSpacingChar">
+    <w:name w:val="No Spacing Char"/>
+    <w:basedOn w:val="DefaultParagraphFont"/>
+    <w:link w:val="NoSpacing"/>
+    <w:uiPriority w:val="1"/>
+    <w:rsid w:val="00E40488"/>
+    <w:rPr>
+      <w:rFonts w:eastAsiaTheme="minorEastAsia"/>
+    </w:rPr>
+  </w:style>
+  <w:style w:type="character" w:customStyle="1" w:styleId="Heading1Char">
+    <w:name w:val="Heading 1 Char"/>
+    <w:basedOn w:val="DefaultParagraphFont"/>
+    <w:link w:val="Heading1"/>
+    <w:uiPriority w:val="9"/>
+    <w:rsid w:val="00E40488"/>
+    <w:rPr>
+      <w:rFonts w:asciiTheme="majorHAnsi" w:eastAsiaTheme="majorEastAsia" w:hAnsiTheme="majorHAnsi" w:cstheme="majorBidi"/>
+      <w:color w:val="365F91" w:themeColor="accent1" w:themeShade="BF"/>
+      <w:sz w:val="32"/>
+      <w:szCs w:val="32"/>
+    </w:rPr>
+  </w:style>
+  <w:style w:type="paragraph" w:styleId="TOCHeading">
+    <w:name w:val="TOC Heading"/>
+    <w:basedOn w:val="Heading1"/>
+    <w:next w:val="Normal"/>
+    <w:uiPriority w:val="39"/>
+    <w:unhideWhenUsed/>
+    <w:qFormat/>
+    <w:rsid w:val="00E40488"/>
+    <w:pPr>
+      <w:spacing w:line="259" w:lineRule="auto"/>
+      <w:outlineLvl w:val="9"/>
+    </w:pPr>
+  </w:style>
+  <w:style w:type="character" w:customStyle="1" w:styleId="Heading2Char">
+    <w:name w:val="Heading 2 Char"/>
+    <w:basedOn w:val="DefaultParagraphFont"/>
+    <w:link w:val="Heading2"/>
+    <w:uiPriority w:val="9"/>
+    <w:rsid w:val="00E40488"/>
+    <w:rPr>
+      <w:rFonts w:asciiTheme="majorHAnsi" w:eastAsiaTheme="majorEastAsia" w:hAnsiTheme="majorHAnsi" w:cstheme="majorBidi"/>
+      <w:color w:val="365F91" w:themeColor="accent1" w:themeShade="BF"/>
+      <w:sz w:val="26"/>
+      <w:szCs w:val="26"/>
+    </w:rPr>
+  </w:style>
+  <w:style w:type="paragraph" w:styleId="Subtitle">
+    <w:name w:val="Subtitle"/>
+    <w:basedOn w:val="Normal"/>
+    <w:next w:val="Normal"/>
+    <w:link w:val="SubtitleChar"/>
+    <w:uiPriority w:val="11"/>
+    <w:qFormat/>
+    <w:rsid w:val="00E40488"/>
+    <w:pPr>
+      <w:numPr>
+        <w:ilvl w:val="1"/>
+      </w:numPr>
+      <w:spacing w:after="160"/>
+    </w:pPr>
+    <w:rPr>
+      <w:rFonts w:eastAsiaTheme="minorEastAsia"/>
+      <w:color w:val="5A5A5A" w:themeColor="text1" w:themeTint="A5"/>
+      <w:spacing w:val="15"/>
+    </w:rPr>
+  </w:style>
+  <w:style w:type="character" w:customStyle="1" w:styleId="SubtitleChar">
+    <w:name w:val="Subtitle Char"/>
+    <w:basedOn w:val="DefaultParagraphFont"/>
+    <w:link w:val="Subtitle"/>
+    <w:uiPriority w:val="11"/>
+    <w:rsid w:val="00E40488"/>
+    <w:rPr>
+      <w:rFonts w:eastAsiaTheme="minorEastAsia"/>
+      <w:color w:val="5A5A5A" w:themeColor="text1" w:themeTint="A5"/>
+      <w:spacing w:val="15"/>
+    </w:rPr>
+  </w:style>
+  <w:style w:type="paragraph" w:styleId="TOC1">
+    <w:name w:val="toc 1"/>
+    <w:basedOn w:val="Normal"/>
+    <w:next w:val="Normal"/>
+    <w:autoRedefine/>
+    <w:uiPriority w:val="39"/>
+    <w:unhideWhenUsed/>
+    <w:rsid w:val="007D4C4F"/>
+    <w:pPr>
+      <w:spacing w:after="100"/>
+    </w:pPr>
+  </w:style>
+  <w:style w:type="paragraph" w:styleId="TOC2">
+    <w:name w:val="toc 2"/>
+    <w:basedOn w:val="Normal"/>
+    <w:next w:val="Normal"/>
+    <w:autoRedefine/>
+    <w:uiPriority w:val="39"/>
+    <w:unhideWhenUsed/>
+    <w:rsid w:val="007D4C4F"/>
+    <w:pPr>
+      <w:spacing w:after="100"/>
+      <w:ind w:left="220"/>
+    </w:pPr>
+  </w:style>
+  <w:style w:type="character" w:styleId="Hyperlink">
+    <w:name w:val="Hyperlink"/>
+    <w:basedOn w:val="DefaultParagraphFont"/>
+    <w:uiPriority w:val="99"/>
+    <w:unhideWhenUsed/>
+    <w:rsid w:val="007D4C4F"/>
+    <w:rPr>
+      <w:color w:val="0000FF" w:themeColor="hyperlink"/>
+      <w:u w:val="single"/>
+    </w:rPr>
+  </w:style>
+  <w:style w:type="paragraph" w:styleId="BalloonText">
+    <w:name w:val="Balloon Text"/>
+    <w:basedOn w:val="Normal"/>
+    <w:link w:val="BalloonTextChar"/>
+    <w:uiPriority w:val="99"/>
+    <w:semiHidden/>
+    <w:unhideWhenUsed/>
+    <w:rsid w:val="00CB0FE3"/>
+    <w:pPr>
+      <w:spacing w:after="0" w:line="240" w:lineRule="auto"/>
+    </w:pPr>
+    <w:rPr>
+      <w:rFonts w:ascii="Tahoma" w:hAnsi="Tahoma" w:cs="Tahoma"/>
+      <w:sz w:val="16"/>
+      <w:szCs w:val="16"/>
+    </w:rPr>
+  </w:style>
+  <w:style w:type="character" w:customStyle="1" w:styleId="BalloonTextChar">
+    <w:name w:val="Balloon Text Char"/>
+    <w:basedOn w:val="DefaultParagraphFont"/>
+    <w:link w:val="BalloonText"/>
+    <w:uiPriority w:val="99"/>
+    <w:semiHidden/>
+    <w:rsid w:val="00CB0FE3"/>
+    <w:rPr>
+      <w:rFonts w:ascii="Tahoma" w:hAnsi="Tahoma" w:cs="Tahoma"/>
+      <w:sz w:val="16"/>
+      <w:szCs w:val="16"/>
     </w:rPr>
   </w:style>
 </w:styles>
@@ -4289,7 +4836,7 @@
 </file>
 
 <file path=customXml/itemProps1.xml><?xml version="1.0" encoding="utf-8"?>
-<ds:datastoreItem xmlns:ds="http://schemas.openxmlformats.org/officeDocument/2006/customXml" ds:itemID="{C6379E7C-3A34-4476-BE3A-7F9FB635C71C}">
+<ds:datastoreItem xmlns:ds="http://schemas.openxmlformats.org/officeDocument/2006/customXml" ds:itemID="{5B0167FF-090B-4613-AC6E-D89181845DAD}">
   <ds:schemaRefs>
     <ds:schemaRef ds:uri="http://schemas.openxmlformats.org/officeDocument/2006/bibliography"/>
   </ds:schemaRefs>

</xml_diff>

<commit_message>
Fixed the diagram for Server.
</commit_message>
<xml_diff>
--- a/PseudoCode.docx
+++ b/PseudoCode.docx
@@ -2004,6 +2004,11 @@
     </w:p>
     <w:p>
       <w:r>
+        <w:t>Redirect all signals to the Signal Handler.</w:t>
+      </w:r>
+    </w:p>
+    <w:p>
+      <w:r>
         <w:t>Create ClientServer msg queue</w:t>
       </w:r>
     </w:p>
@@ -2132,12 +2137,12 @@
     </w:p>
     <w:p>
       <w:r>
+        <w:lastRenderedPageBreak/>
         <w:t>ELSE</w:t>
       </w:r>
     </w:p>
     <w:p>
       <w:r>
-        <w:lastRenderedPageBreak/>
         <w:tab/>
       </w:r>
       <w:r>
@@ -2344,6 +2349,7 @@
         </w:numPr>
       </w:pPr>
       <w:r>
+        <w:lastRenderedPageBreak/>
         <w:t>Failure: File cannot be opened for reading</w:t>
       </w:r>
     </w:p>
@@ -2356,7 +2362,6 @@
         </w:numPr>
       </w:pPr>
       <w:r>
-        <w:lastRenderedPageBreak/>
         <w:t>Send “Error: Cannot open file” message to SEND MESSAGE</w:t>
       </w:r>
     </w:p>
@@ -2630,6 +2635,36 @@
       <w:pPr>
         <w:pStyle w:val="Heading2"/>
       </w:pPr>
+      <w:r>
+        <w:t>CLEAN UP RESOURCES</w:t>
+      </w:r>
+    </w:p>
+    <w:p>
+      <w:r>
+        <w:t>Free all used resources.</w:t>
+      </w:r>
+    </w:p>
+    <w:p>
+      <w:r>
+        <w:t>Restore normal signal functionality to the terminal.</w:t>
+      </w:r>
+    </w:p>
+    <w:p>
+      <w:r>
+        <w:t>End program.</w:t>
+      </w:r>
+    </w:p>
+    <w:p>
+      <w:r>
+        <w:t>Goto END.</w:t>
+      </w:r>
+    </w:p>
+    <w:p/>
+    <w:p/>
+    <w:p>
+      <w:pPr>
+        <w:pStyle w:val="Heading2"/>
+      </w:pPr>
       <w:bookmarkStart w:id="9" w:name="_Toc442041780"/>
       <w:r>
         <w:t>END (process)</w:t>
@@ -2730,6 +2765,13 @@
       <w:r>
         <w:t>.</w:t>
       </w:r>
+    </w:p>
+    <w:p>
+      <w:r>
+        <w:t>Redirect all signals to the Signal Handler.</w:t>
+      </w:r>
+      <w:bookmarkStart w:id="12" w:name="_GoBack"/>
+      <w:bookmarkEnd w:id="12"/>
     </w:p>
     <w:p>
       <w:r>
@@ -2838,11 +2880,12 @@
       <w:pPr>
         <w:pStyle w:val="Heading2"/>
       </w:pPr>
-      <w:bookmarkStart w:id="12" w:name="_Toc442041786"/>
-      <w:r>
+      <w:bookmarkStart w:id="13" w:name="_Toc442041786"/>
+      <w:r>
+        <w:lastRenderedPageBreak/>
         <w:t>READ SERVER RESPONSE</w:t>
       </w:r>
-      <w:bookmarkEnd w:id="12"/>
+      <w:bookmarkEnd w:id="13"/>
     </w:p>
     <w:p>
       <w:r>
@@ -2851,7 +2894,6 @@
     </w:p>
     <w:p>
       <w:r>
-        <w:lastRenderedPageBreak/>
         <w:t>Get this process’ ID</w:t>
       </w:r>
     </w:p>
@@ -2862,17 +2904,12 @@
     </w:p>
     <w:p>
       <w:r>
-        <w:t xml:space="preserve">In a continuous loop that will end ONLY </w:t>
-      </w:r>
-      <w:r>
-        <w:t>when the server indicates there are no more messages</w:t>
+        <w:t>In a continuous loop that will end ONLY when the server indicates there are no more messages</w:t>
       </w:r>
     </w:p>
     <w:p>
       <w:r>
         <w:tab/>
-      </w:r>
-      <w:r>
         <w:t xml:space="preserve">Read the next message from the queue using the desired message type (process ID) </w:t>
       </w:r>
     </w:p>
@@ -2975,13 +3012,7 @@
     </w:p>
     <w:p>
       <w:r>
-        <w:t xml:space="preserve">Get the message’s data </w:t>
-      </w:r>
-      <w:r>
-        <w:t>(only the characters</w:t>
-      </w:r>
-      <w:r>
-        <w:t>)</w:t>
+        <w:t>Get the message’s data (only the characters)</w:t>
       </w:r>
     </w:p>
     <w:p>
@@ -3015,6 +3046,7 @@
     </w:p>
     <w:p>
       <w:r>
+        <w:lastRenderedPageBreak/>
         <w:t>Treat the first arguments as a filename.</w:t>
       </w:r>
     </w:p>
@@ -3025,7 +3057,6 @@
     </w:p>
     <w:p>
       <w:r>
-        <w:lastRenderedPageBreak/>
         <w:t>IF there is another argument</w:t>
       </w:r>
     </w:p>
@@ -3038,10 +3069,7 @@
     <w:p>
       <w:r>
         <w:tab/>
-        <w:t xml:space="preserve">IF it isn’t a number or </w:t>
-      </w:r>
-      <w:r>
-        <w:t>it is a number less than 1</w:t>
+        <w:t>IF it isn’t a number or it is a number less than 1</w:t>
       </w:r>
     </w:p>
     <w:p>
@@ -3136,16 +3164,7 @@
     </w:p>
     <w:p>
       <w:r>
-        <w:t xml:space="preserve">Send the message to the </w:t>
-      </w:r>
-      <w:r>
-        <w:t xml:space="preserve">queue using the </w:t>
-      </w:r>
-      <w:r>
-        <w:t>Client</w:t>
-      </w:r>
-      <w:r>
-        <w:t>_to_Server message type.</w:t>
+        <w:t>Send the message to the queue using the Client_to_Server message type.</w:t>
       </w:r>
     </w:p>
     <w:p>
@@ -3185,6 +3204,7 @@
         <w:pStyle w:val="Heading2"/>
       </w:pPr>
       <w:r>
+        <w:lastRenderedPageBreak/>
         <w:t>WAIT FOR READ COMPLETION</w:t>
       </w:r>
     </w:p>
@@ -3195,7 +3215,6 @@
     </w:p>
     <w:p>
       <w:r>
-        <w:lastRenderedPageBreak/>
         <w:tab/>
         <w:t>IF thread is not finished</w:t>
       </w:r>
@@ -3228,8 +3247,6 @@
       <w:r>
         <w:t>Goto CLEAN UP RESOURCES.</w:t>
       </w:r>
-      <w:bookmarkStart w:id="13" w:name="_GoBack"/>
-      <w:bookmarkEnd w:id="13"/>
     </w:p>
     <w:p/>
     <w:p>
@@ -3243,6 +3260,16 @@
     <w:p>
       <w:r>
         <w:t>Free all used resources.</w:t>
+      </w:r>
+    </w:p>
+    <w:p>
+      <w:r>
+        <w:t>Stop the Read thread from reading.</w:t>
+      </w:r>
+    </w:p>
+    <w:p>
+      <w:r>
+        <w:t>Restore normal signal functionality to the terminal.</w:t>
       </w:r>
     </w:p>
     <w:p>
@@ -4836,7 +4863,7 @@
 </file>
 
 <file path=customXml/itemProps1.xml><?xml version="1.0" encoding="utf-8"?>
-<ds:datastoreItem xmlns:ds="http://schemas.openxmlformats.org/officeDocument/2006/customXml" ds:itemID="{5B0167FF-090B-4613-AC6E-D89181845DAD}">
+<ds:datastoreItem xmlns:ds="http://schemas.openxmlformats.org/officeDocument/2006/customXml" ds:itemID="{EBF96452-9D04-49AE-84CD-7CDC3FC5CBED}">
   <ds:schemaRefs>
     <ds:schemaRef ds:uri="http://schemas.openxmlformats.org/officeDocument/2006/bibliography"/>
   </ds:schemaRefs>

</xml_diff>

<commit_message>
Pseudocode almost finished, need to write in english code for Read message and other utility functions.
</commit_message>
<xml_diff>
--- a/PseudoCode.docx
+++ b/PseudoCode.docx
@@ -556,6 +556,7 @@
               <w:tab w:val="right" w:leader="dot" w:pos="9350"/>
             </w:tabs>
             <w:rPr>
+              <w:rFonts w:eastAsiaTheme="minorEastAsia"/>
               <w:noProof/>
             </w:rPr>
           </w:pPr>
@@ -568,13 +569,13 @@
           <w:r>
             <w:fldChar w:fldCharType="separate"/>
           </w:r>
-          <w:hyperlink w:anchor="_Toc442041767" w:history="1">
+          <w:hyperlink w:anchor="_Toc442272308" w:history="1">
             <w:r>
               <w:rPr>
                 <w:rStyle w:val="Hyperlink"/>
                 <w:noProof/>
               </w:rPr>
-              <w:t>Client Server (main program entry)</w:t>
+              <w:t>Server</w:t>
             </w:r>
             <w:r>
               <w:rPr>
@@ -595,7 +596,7 @@
                 <w:noProof/>
                 <w:webHidden/>
               </w:rPr>
-              <w:instrText xml:space="preserve"> PAGEREF _Toc442041767 \h </w:instrText>
+              <w:instrText xml:space="preserve"> PAGEREF _Toc442272308 \h </w:instrText>
             </w:r>
             <w:r>
               <w:rPr>
@@ -633,16 +634,17 @@
               <w:tab w:val="right" w:leader="dot" w:pos="9350"/>
             </w:tabs>
             <w:rPr>
+              <w:rFonts w:eastAsiaTheme="minorEastAsia"/>
               <w:noProof/>
             </w:rPr>
           </w:pPr>
-          <w:hyperlink w:anchor="_Toc442041768" w:history="1">
+          <w:hyperlink w:anchor="_Toc442272309" w:history="1">
             <w:r>
               <w:rPr>
                 <w:rStyle w:val="Hyperlink"/>
                 <w:noProof/>
               </w:rPr>
-              <w:t>START</w:t>
+              <w:t>SERVER</w:t>
             </w:r>
             <w:r>
               <w:rPr>
@@ -663,7 +665,7 @@
                 <w:noProof/>
                 <w:webHidden/>
               </w:rPr>
-              <w:instrText xml:space="preserve"> PAGEREF _Toc442041768 \h </w:instrText>
+              <w:instrText xml:space="preserve"> PAGEREF _Toc442272309 \h </w:instrText>
             </w:r>
             <w:r>
               <w:rPr>
@@ -701,16 +703,17 @@
               <w:tab w:val="right" w:leader="dot" w:pos="9350"/>
             </w:tabs>
             <w:rPr>
+              <w:rFonts w:eastAsiaTheme="minorEastAsia"/>
               <w:noProof/>
             </w:rPr>
           </w:pPr>
-          <w:hyperlink w:anchor="_Toc442041769" w:history="1">
+          <w:hyperlink w:anchor="_Toc442272310" w:history="1">
             <w:r>
               <w:rPr>
                 <w:rStyle w:val="Hyperlink"/>
                 <w:noProof/>
               </w:rPr>
-              <w:t>PARSE COMMAND LINE</w:t>
+              <w:t>SEARCH FOR CLIENTS</w:t>
             </w:r>
             <w:r>
               <w:rPr>
@@ -731,7 +734,7 @@
                 <w:noProof/>
                 <w:webHidden/>
               </w:rPr>
-              <w:instrText xml:space="preserve"> PAGEREF _Toc442041769 \h </w:instrText>
+              <w:instrText xml:space="preserve"> PAGEREF _Toc442272310 \h </w:instrText>
             </w:r>
             <w:r>
               <w:rPr>
@@ -752,6 +755,144 @@
                 <w:webHidden/>
               </w:rPr>
               <w:t>2</w:t>
+            </w:r>
+            <w:r>
+              <w:rPr>
+                <w:noProof/>
+                <w:webHidden/>
+              </w:rPr>
+              <w:fldChar w:fldCharType="end"/>
+            </w:r>
+          </w:hyperlink>
+        </w:p>
+        <w:p>
+          <w:pPr>
+            <w:pStyle w:val="TOC2"/>
+            <w:tabs>
+              <w:tab w:val="right" w:leader="dot" w:pos="9350"/>
+            </w:tabs>
+            <w:rPr>
+              <w:rFonts w:eastAsiaTheme="minorEastAsia"/>
+              <w:noProof/>
+            </w:rPr>
+          </w:pPr>
+          <w:hyperlink w:anchor="_Toc442272311" w:history="1">
+            <w:r>
+              <w:rPr>
+                <w:rStyle w:val="Hyperlink"/>
+                <w:noProof/>
+              </w:rPr>
+              <w:t>CREATE NEW CLIENT PROCESS</w:t>
+            </w:r>
+            <w:r>
+              <w:rPr>
+                <w:noProof/>
+                <w:webHidden/>
+              </w:rPr>
+              <w:tab/>
+            </w:r>
+            <w:r>
+              <w:rPr>
+                <w:noProof/>
+                <w:webHidden/>
+              </w:rPr>
+              <w:fldChar w:fldCharType="begin"/>
+            </w:r>
+            <w:r>
+              <w:rPr>
+                <w:noProof/>
+                <w:webHidden/>
+              </w:rPr>
+              <w:instrText xml:space="preserve"> PAGEREF _Toc442272311 \h </w:instrText>
+            </w:r>
+            <w:r>
+              <w:rPr>
+                <w:noProof/>
+                <w:webHidden/>
+              </w:rPr>
+            </w:r>
+            <w:r>
+              <w:rPr>
+                <w:noProof/>
+                <w:webHidden/>
+              </w:rPr>
+              <w:fldChar w:fldCharType="separate"/>
+            </w:r>
+            <w:r>
+              <w:rPr>
+                <w:noProof/>
+                <w:webHidden/>
+              </w:rPr>
+              <w:t>3</w:t>
+            </w:r>
+            <w:r>
+              <w:rPr>
+                <w:noProof/>
+                <w:webHidden/>
+              </w:rPr>
+              <w:fldChar w:fldCharType="end"/>
+            </w:r>
+          </w:hyperlink>
+        </w:p>
+        <w:p>
+          <w:pPr>
+            <w:pStyle w:val="TOC2"/>
+            <w:tabs>
+              <w:tab w:val="right" w:leader="dot" w:pos="9350"/>
+            </w:tabs>
+            <w:rPr>
+              <w:rFonts w:eastAsiaTheme="minorEastAsia"/>
+              <w:noProof/>
+            </w:rPr>
+          </w:pPr>
+          <w:hyperlink w:anchor="_Toc442272312" w:history="1">
+            <w:r>
+              <w:rPr>
+                <w:rStyle w:val="Hyperlink"/>
+                <w:noProof/>
+              </w:rPr>
+              <w:t>CLEAN UP RESOURCES</w:t>
+            </w:r>
+            <w:r>
+              <w:rPr>
+                <w:noProof/>
+                <w:webHidden/>
+              </w:rPr>
+              <w:tab/>
+            </w:r>
+            <w:r>
+              <w:rPr>
+                <w:noProof/>
+                <w:webHidden/>
+              </w:rPr>
+              <w:fldChar w:fldCharType="begin"/>
+            </w:r>
+            <w:r>
+              <w:rPr>
+                <w:noProof/>
+                <w:webHidden/>
+              </w:rPr>
+              <w:instrText xml:space="preserve"> PAGEREF _Toc442272312 \h </w:instrText>
+            </w:r>
+            <w:r>
+              <w:rPr>
+                <w:noProof/>
+                <w:webHidden/>
+              </w:rPr>
+            </w:r>
+            <w:r>
+              <w:rPr>
+                <w:noProof/>
+                <w:webHidden/>
+              </w:rPr>
+              <w:fldChar w:fldCharType="separate"/>
+            </w:r>
+            <w:r>
+              <w:rPr>
+                <w:noProof/>
+                <w:webHidden/>
+              </w:rPr>
+              <w:t>3</w:t>
             </w:r>
             <w:r>
               <w:rPr>
@@ -769,16 +910,17 @@
               <w:tab w:val="right" w:leader="dot" w:pos="9350"/>
             </w:tabs>
             <w:rPr>
+              <w:rFonts w:eastAsiaTheme="minorEastAsia"/>
               <w:noProof/>
             </w:rPr>
           </w:pPr>
-          <w:hyperlink w:anchor="_Toc442041770" w:history="1">
+          <w:hyperlink w:anchor="_Toc442272313" w:history="1">
             <w:r>
               <w:rPr>
                 <w:rStyle w:val="Hyperlink"/>
                 <w:noProof/>
               </w:rPr>
-              <w:t>Server</w:t>
+              <w:t>Client Process</w:t>
             </w:r>
             <w:r>
               <w:rPr>
@@ -799,7 +941,7 @@
                 <w:noProof/>
                 <w:webHidden/>
               </w:rPr>
-              <w:instrText xml:space="preserve"> PAGEREF _Toc442041770 \h </w:instrText>
+              <w:instrText xml:space="preserve"> PAGEREF _Toc442272313 \h </w:instrText>
             </w:r>
             <w:r>
               <w:rPr>
@@ -819,7 +961,7 @@
                 <w:noProof/>
                 <w:webHidden/>
               </w:rPr>
-              <w:t>3</w:t>
+              <w:t>4</w:t>
             </w:r>
             <w:r>
               <w:rPr>
@@ -837,16 +979,17 @@
               <w:tab w:val="right" w:leader="dot" w:pos="9350"/>
             </w:tabs>
             <w:rPr>
+              <w:rFonts w:eastAsiaTheme="minorEastAsia"/>
               <w:noProof/>
             </w:rPr>
           </w:pPr>
-          <w:hyperlink w:anchor="_Toc442041771" w:history="1">
+          <w:hyperlink w:anchor="_Toc442272314" w:history="1">
             <w:r>
               <w:rPr>
                 <w:rStyle w:val="Hyperlink"/>
                 <w:noProof/>
               </w:rPr>
-              <w:t>SERVER</w:t>
+              <w:t>PROCESS CLIENT</w:t>
             </w:r>
             <w:r>
               <w:rPr>
@@ -867,7 +1010,7 @@
                 <w:noProof/>
                 <w:webHidden/>
               </w:rPr>
-              <w:instrText xml:space="preserve"> PAGEREF _Toc442041771 \h </w:instrText>
+              <w:instrText xml:space="preserve"> PAGEREF _Toc442272314 \h </w:instrText>
             </w:r>
             <w:r>
               <w:rPr>
@@ -887,7 +1030,7 @@
                 <w:noProof/>
                 <w:webHidden/>
               </w:rPr>
-              <w:t>3</w:t>
+              <w:t>5</w:t>
             </w:r>
             <w:r>
               <w:rPr>
@@ -905,16 +1048,17 @@
               <w:tab w:val="right" w:leader="dot" w:pos="9350"/>
             </w:tabs>
             <w:rPr>
+              <w:rFonts w:eastAsiaTheme="minorEastAsia"/>
               <w:noProof/>
             </w:rPr>
           </w:pPr>
-          <w:hyperlink w:anchor="_Toc442041772" w:history="1">
+          <w:hyperlink w:anchor="_Toc442272315" w:history="1">
             <w:r>
               <w:rPr>
                 <w:rStyle w:val="Hyperlink"/>
                 <w:noProof/>
               </w:rPr>
-              <w:t>SEARCH FOR CLIENTS</w:t>
+              <w:t>DESIGNATE PRIORITY</w:t>
             </w:r>
             <w:r>
               <w:rPr>
@@ -935,7 +1079,7 @@
                 <w:noProof/>
                 <w:webHidden/>
               </w:rPr>
-              <w:instrText xml:space="preserve"> PAGEREF _Toc442041772 \h </w:instrText>
+              <w:instrText xml:space="preserve"> PAGEREF _Toc442272315 \h </w:instrText>
             </w:r>
             <w:r>
               <w:rPr>
@@ -955,7 +1099,7 @@
                 <w:noProof/>
                 <w:webHidden/>
               </w:rPr>
-              <w:t>3</w:t>
+              <w:t>6</w:t>
             </w:r>
             <w:r>
               <w:rPr>
@@ -973,16 +1117,17 @@
               <w:tab w:val="right" w:leader="dot" w:pos="9350"/>
             </w:tabs>
             <w:rPr>
+              <w:rFonts w:eastAsiaTheme="minorEastAsia"/>
               <w:noProof/>
             </w:rPr>
           </w:pPr>
-          <w:hyperlink w:anchor="_Toc442041773" w:history="1">
+          <w:hyperlink w:anchor="_Toc442272316" w:history="1">
             <w:r>
               <w:rPr>
                 <w:rStyle w:val="Hyperlink"/>
                 <w:noProof/>
               </w:rPr>
-              <w:t>CREATE NEW CLIENT PROCESS</w:t>
+              <w:t>OPEN REQUESTED FILE</w:t>
             </w:r>
             <w:r>
               <w:rPr>
@@ -1003,7 +1148,7 @@
                 <w:noProof/>
                 <w:webHidden/>
               </w:rPr>
-              <w:instrText xml:space="preserve"> PAGEREF _Toc442041773 \h </w:instrText>
+              <w:instrText xml:space="preserve"> PAGEREF _Toc442272316 \h </w:instrText>
             </w:r>
             <w:r>
               <w:rPr>
@@ -1023,7 +1168,7 @@
                 <w:noProof/>
                 <w:webHidden/>
               </w:rPr>
-              <w:t>3</w:t>
+              <w:t>6</w:t>
             </w:r>
             <w:r>
               <w:rPr>
@@ -1041,16 +1186,17 @@
               <w:tab w:val="right" w:leader="dot" w:pos="9350"/>
             </w:tabs>
             <w:rPr>
+              <w:rFonts w:eastAsiaTheme="minorEastAsia"/>
               <w:noProof/>
             </w:rPr>
           </w:pPr>
-          <w:hyperlink w:anchor="_Toc442041774" w:history="1">
+          <w:hyperlink w:anchor="_Toc442272317" w:history="1">
             <w:r>
               <w:rPr>
                 <w:rStyle w:val="Hyperlink"/>
                 <w:noProof/>
               </w:rPr>
-              <w:t>START (process)</w:t>
+              <w:t>SEND MESSAGES</w:t>
             </w:r>
             <w:r>
               <w:rPr>
@@ -1071,7 +1217,7 @@
                 <w:noProof/>
                 <w:webHidden/>
               </w:rPr>
-              <w:instrText xml:space="preserve"> PAGEREF _Toc442041774 \h </w:instrText>
+              <w:instrText xml:space="preserve"> PAGEREF _Toc442272317 \h </w:instrText>
             </w:r>
             <w:r>
               <w:rPr>
@@ -1091,7 +1237,7 @@
                 <w:noProof/>
                 <w:webHidden/>
               </w:rPr>
-              <w:t>4</w:t>
+              <w:t>6</w:t>
             </w:r>
             <w:r>
               <w:rPr>
@@ -1109,16 +1255,17 @@
               <w:tab w:val="right" w:leader="dot" w:pos="9350"/>
             </w:tabs>
             <w:rPr>
+              <w:rFonts w:eastAsiaTheme="minorEastAsia"/>
               <w:noProof/>
             </w:rPr>
           </w:pPr>
-          <w:hyperlink w:anchor="_Toc442041775" w:history="1">
+          <w:hyperlink w:anchor="_Toc442272318" w:history="1">
             <w:r>
               <w:rPr>
                 <w:rStyle w:val="Hyperlink"/>
                 <w:noProof/>
               </w:rPr>
-              <w:t>DESIGNATE PRIORITY</w:t>
+              <w:t>PACKETIZE DATA</w:t>
             </w:r>
             <w:r>
               <w:rPr>
@@ -1139,7 +1286,7 @@
                 <w:noProof/>
                 <w:webHidden/>
               </w:rPr>
-              <w:instrText xml:space="preserve"> PAGEREF _Toc442041775 \h </w:instrText>
+              <w:instrText xml:space="preserve"> PAGEREF _Toc442272318 \h </w:instrText>
             </w:r>
             <w:r>
               <w:rPr>
@@ -1159,7 +1306,7 @@
                 <w:noProof/>
                 <w:webHidden/>
               </w:rPr>
-              <w:t>4</w:t>
+              <w:t>7</w:t>
             </w:r>
             <w:r>
               <w:rPr>
@@ -1177,16 +1324,17 @@
               <w:tab w:val="right" w:leader="dot" w:pos="9350"/>
             </w:tabs>
             <w:rPr>
+              <w:rFonts w:eastAsiaTheme="minorEastAsia"/>
               <w:noProof/>
             </w:rPr>
           </w:pPr>
-          <w:hyperlink w:anchor="_Toc442041776" w:history="1">
+          <w:hyperlink w:anchor="_Toc442272319" w:history="1">
             <w:r>
               <w:rPr>
                 <w:rStyle w:val="Hyperlink"/>
                 <w:noProof/>
               </w:rPr>
-              <w:t>OPEN REQUESTED FILE</w:t>
+              <w:t>END (process)</w:t>
             </w:r>
             <w:r>
               <w:rPr>
@@ -1207,7 +1355,7 @@
                 <w:noProof/>
                 <w:webHidden/>
               </w:rPr>
-              <w:instrText xml:space="preserve"> PAGEREF _Toc442041776 \h </w:instrText>
+              <w:instrText xml:space="preserve"> PAGEREF _Toc442272319 \h </w:instrText>
             </w:r>
             <w:r>
               <w:rPr>
@@ -1227,7 +1375,76 @@
                 <w:noProof/>
                 <w:webHidden/>
               </w:rPr>
-              <w:t>4</w:t>
+              <w:t>8</w:t>
+            </w:r>
+            <w:r>
+              <w:rPr>
+                <w:noProof/>
+                <w:webHidden/>
+              </w:rPr>
+              <w:fldChar w:fldCharType="end"/>
+            </w:r>
+          </w:hyperlink>
+        </w:p>
+        <w:p>
+          <w:pPr>
+            <w:pStyle w:val="TOC1"/>
+            <w:tabs>
+              <w:tab w:val="right" w:leader="dot" w:pos="9350"/>
+            </w:tabs>
+            <w:rPr>
+              <w:rFonts w:eastAsiaTheme="minorEastAsia"/>
+              <w:noProof/>
+            </w:rPr>
+          </w:pPr>
+          <w:hyperlink w:anchor="_Toc442272320" w:history="1">
+            <w:r>
+              <w:rPr>
+                <w:rStyle w:val="Hyperlink"/>
+                <w:noProof/>
+              </w:rPr>
+              <w:t>Client</w:t>
+            </w:r>
+            <w:r>
+              <w:rPr>
+                <w:noProof/>
+                <w:webHidden/>
+              </w:rPr>
+              <w:tab/>
+            </w:r>
+            <w:r>
+              <w:rPr>
+                <w:noProof/>
+                <w:webHidden/>
+              </w:rPr>
+              <w:fldChar w:fldCharType="begin"/>
+            </w:r>
+            <w:r>
+              <w:rPr>
+                <w:noProof/>
+                <w:webHidden/>
+              </w:rPr>
+              <w:instrText xml:space="preserve"> PAGEREF _Toc442272320 \h </w:instrText>
+            </w:r>
+            <w:r>
+              <w:rPr>
+                <w:noProof/>
+                <w:webHidden/>
+              </w:rPr>
+            </w:r>
+            <w:r>
+              <w:rPr>
+                <w:noProof/>
+                <w:webHidden/>
+              </w:rPr>
+              <w:fldChar w:fldCharType="separate"/>
+            </w:r>
+            <w:r>
+              <w:rPr>
+                <w:noProof/>
+                <w:webHidden/>
+              </w:rPr>
+              <w:t>9</w:t>
             </w:r>
             <w:r>
               <w:rPr>
@@ -1245,16 +1462,17 @@
               <w:tab w:val="right" w:leader="dot" w:pos="9350"/>
             </w:tabs>
             <w:rPr>
+              <w:rFonts w:eastAsiaTheme="minorEastAsia"/>
               <w:noProof/>
             </w:rPr>
           </w:pPr>
-          <w:hyperlink w:anchor="_Toc442041777" w:history="1">
+          <w:hyperlink w:anchor="_Toc442272321" w:history="1">
             <w:r>
               <w:rPr>
                 <w:rStyle w:val="Hyperlink"/>
                 <w:noProof/>
               </w:rPr>
-              <w:t>Open requested file</w:t>
+              <w:t>CLIENT</w:t>
             </w:r>
             <w:r>
               <w:rPr>
@@ -1275,7 +1493,7 @@
                 <w:noProof/>
                 <w:webHidden/>
               </w:rPr>
-              <w:instrText xml:space="preserve"> PAGEREF _Toc442041777 \h </w:instrText>
+              <w:instrText xml:space="preserve"> PAGEREF _Toc442272321 \h </w:instrText>
             </w:r>
             <w:r>
               <w:rPr>
@@ -1295,7 +1513,7 @@
                 <w:noProof/>
                 <w:webHidden/>
               </w:rPr>
-              <w:t>4</w:t>
+              <w:t>9</w:t>
             </w:r>
             <w:r>
               <w:rPr>
@@ -1313,16 +1531,17 @@
               <w:tab w:val="right" w:leader="dot" w:pos="9350"/>
             </w:tabs>
             <w:rPr>
+              <w:rFonts w:eastAsiaTheme="minorEastAsia"/>
               <w:noProof/>
             </w:rPr>
           </w:pPr>
-          <w:hyperlink w:anchor="_Toc442041778" w:history="1">
+          <w:hyperlink w:anchor="_Toc442272322" w:history="1">
             <w:r>
               <w:rPr>
                 <w:rStyle w:val="Hyperlink"/>
                 <w:noProof/>
               </w:rPr>
-              <w:t>SEND MESSAGES</w:t>
+              <w:t>CREATE READ THREAD</w:t>
             </w:r>
             <w:r>
               <w:rPr>
@@ -1343,7 +1562,7 @@
                 <w:noProof/>
                 <w:webHidden/>
               </w:rPr>
-              <w:instrText xml:space="preserve"> PAGEREF _Toc442041778 \h </w:instrText>
+              <w:instrText xml:space="preserve"> PAGEREF _Toc442272322 \h </w:instrText>
             </w:r>
             <w:r>
               <w:rPr>
@@ -1363,7 +1582,7 @@
                 <w:noProof/>
                 <w:webHidden/>
               </w:rPr>
-              <w:t>4</w:t>
+              <w:t>9</w:t>
             </w:r>
             <w:r>
               <w:rPr>
@@ -1381,16 +1600,17 @@
               <w:tab w:val="right" w:leader="dot" w:pos="9350"/>
             </w:tabs>
             <w:rPr>
+              <w:rFonts w:eastAsiaTheme="minorEastAsia"/>
               <w:noProof/>
             </w:rPr>
           </w:pPr>
-          <w:hyperlink w:anchor="_Toc442041779" w:history="1">
+          <w:hyperlink w:anchor="_Toc442272323" w:history="1">
             <w:r>
               <w:rPr>
                 <w:rStyle w:val="Hyperlink"/>
                 <w:noProof/>
               </w:rPr>
-              <w:t>PACKETIZE DATA</w:t>
+              <w:t>READ SERVER RESPONSE</w:t>
             </w:r>
             <w:r>
               <w:rPr>
@@ -1411,7 +1631,7 @@
                 <w:noProof/>
                 <w:webHidden/>
               </w:rPr>
-              <w:instrText xml:space="preserve"> PAGEREF _Toc442041779 \h </w:instrText>
+              <w:instrText xml:space="preserve"> PAGEREF _Toc442272323 \h </w:instrText>
             </w:r>
             <w:r>
               <w:rPr>
@@ -1431,7 +1651,7 @@
                 <w:noProof/>
                 <w:webHidden/>
               </w:rPr>
-              <w:t>5</w:t>
+              <w:t>10</w:t>
             </w:r>
             <w:r>
               <w:rPr>
@@ -1449,16 +1669,17 @@
               <w:tab w:val="right" w:leader="dot" w:pos="9350"/>
             </w:tabs>
             <w:rPr>
+              <w:rFonts w:eastAsiaTheme="minorEastAsia"/>
               <w:noProof/>
             </w:rPr>
           </w:pPr>
-          <w:hyperlink w:anchor="_Toc442041780" w:history="1">
+          <w:hyperlink w:anchor="_Toc442272324" w:history="1">
             <w:r>
               <w:rPr>
                 <w:rStyle w:val="Hyperlink"/>
                 <w:noProof/>
               </w:rPr>
-              <w:t>END (process)</w:t>
+              <w:t>DISPLAY MESSAGE</w:t>
             </w:r>
             <w:r>
               <w:rPr>
@@ -1479,7 +1700,7 @@
                 <w:noProof/>
                 <w:webHidden/>
               </w:rPr>
-              <w:instrText xml:space="preserve"> PAGEREF _Toc442041780 \h </w:instrText>
+              <w:instrText xml:space="preserve"> PAGEREF _Toc442272324 \h </w:instrText>
             </w:r>
             <w:r>
               <w:rPr>
@@ -1499,75 +1720,7 @@
                 <w:noProof/>
                 <w:webHidden/>
               </w:rPr>
-              <w:t>5</w:t>
-            </w:r>
-            <w:r>
-              <w:rPr>
-                <w:noProof/>
-                <w:webHidden/>
-              </w:rPr>
-              <w:fldChar w:fldCharType="end"/>
-            </w:r>
-          </w:hyperlink>
-        </w:p>
-        <w:p>
-          <w:pPr>
-            <w:pStyle w:val="TOC1"/>
-            <w:tabs>
-              <w:tab w:val="right" w:leader="dot" w:pos="9350"/>
-            </w:tabs>
-            <w:rPr>
-              <w:noProof/>
-            </w:rPr>
-          </w:pPr>
-          <w:hyperlink w:anchor="_Toc442041781" w:history="1">
-            <w:r>
-              <w:rPr>
-                <w:rStyle w:val="Hyperlink"/>
-                <w:noProof/>
-              </w:rPr>
-              <w:t>Client</w:t>
-            </w:r>
-            <w:r>
-              <w:rPr>
-                <w:noProof/>
-                <w:webHidden/>
-              </w:rPr>
-              <w:tab/>
-            </w:r>
-            <w:r>
-              <w:rPr>
-                <w:noProof/>
-                <w:webHidden/>
-              </w:rPr>
-              <w:fldChar w:fldCharType="begin"/>
-            </w:r>
-            <w:r>
-              <w:rPr>
-                <w:noProof/>
-                <w:webHidden/>
-              </w:rPr>
-              <w:instrText xml:space="preserve"> PAGEREF _Toc442041781 \h </w:instrText>
-            </w:r>
-            <w:r>
-              <w:rPr>
-                <w:noProof/>
-                <w:webHidden/>
-              </w:rPr>
-            </w:r>
-            <w:r>
-              <w:rPr>
-                <w:noProof/>
-                <w:webHidden/>
-              </w:rPr>
-              <w:fldChar w:fldCharType="separate"/>
-            </w:r>
-            <w:r>
-              <w:rPr>
-                <w:noProof/>
-                <w:webHidden/>
-              </w:rPr>
-              <w:t>7</w:t>
+              <w:t>10</w:t>
             </w:r>
             <w:r>
               <w:rPr>
@@ -1585,16 +1738,17 @@
               <w:tab w:val="right" w:leader="dot" w:pos="9350"/>
             </w:tabs>
             <w:rPr>
+              <w:rFonts w:eastAsiaTheme="minorEastAsia"/>
               <w:noProof/>
             </w:rPr>
           </w:pPr>
-          <w:hyperlink w:anchor="_Toc442041782" w:history="1">
+          <w:hyperlink w:anchor="_Toc442272325" w:history="1">
             <w:r>
               <w:rPr>
                 <w:rStyle w:val="Hyperlink"/>
                 <w:noProof/>
               </w:rPr>
-              <w:t>CLIENT</w:t>
+              <w:t>READ COMMAND-LINE ARGUMENTS</w:t>
             </w:r>
             <w:r>
               <w:rPr>
@@ -1615,7 +1769,7 @@
                 <w:noProof/>
                 <w:webHidden/>
               </w:rPr>
-              <w:instrText xml:space="preserve"> PAGEREF _Toc442041782 \h </w:instrText>
+              <w:instrText xml:space="preserve"> PAGEREF _Toc442272325 \h </w:instrText>
             </w:r>
             <w:r>
               <w:rPr>
@@ -1635,7 +1789,7 @@
                 <w:noProof/>
                 <w:webHidden/>
               </w:rPr>
-              <w:t>7</w:t>
+              <w:t>10</w:t>
             </w:r>
             <w:r>
               <w:rPr>
@@ -1653,16 +1807,17 @@
               <w:tab w:val="right" w:leader="dot" w:pos="9350"/>
             </w:tabs>
             <w:rPr>
+              <w:rFonts w:eastAsiaTheme="minorEastAsia"/>
               <w:noProof/>
             </w:rPr>
           </w:pPr>
-          <w:hyperlink w:anchor="_Toc442041783" w:history="1">
+          <w:hyperlink w:anchor="_Toc442272326" w:history="1">
             <w:r>
               <w:rPr>
                 <w:rStyle w:val="Hyperlink"/>
                 <w:noProof/>
               </w:rPr>
-              <w:t>OUTPUT FUNCTION</w:t>
+              <w:t>SEND MESSAGE TO SERVER</w:t>
             </w:r>
             <w:r>
               <w:rPr>
@@ -1683,7 +1838,7 @@
                 <w:noProof/>
                 <w:webHidden/>
               </w:rPr>
-              <w:instrText xml:space="preserve"> PAGEREF _Toc442041783 \h </w:instrText>
+              <w:instrText xml:space="preserve"> PAGEREF _Toc442272326 \h </w:instrText>
             </w:r>
             <w:r>
               <w:rPr>
@@ -1703,7 +1858,7 @@
                 <w:noProof/>
                 <w:webHidden/>
               </w:rPr>
-              <w:t>7</w:t>
+              <w:t>11</w:t>
             </w:r>
             <w:r>
               <w:rPr>
@@ -1721,16 +1876,17 @@
               <w:tab w:val="right" w:leader="dot" w:pos="9350"/>
             </w:tabs>
             <w:rPr>
+              <w:rFonts w:eastAsiaTheme="minorEastAsia"/>
               <w:noProof/>
             </w:rPr>
           </w:pPr>
-          <w:hyperlink w:anchor="_Toc442041784" w:history="1">
+          <w:hyperlink w:anchor="_Toc442272327" w:history="1">
             <w:r>
               <w:rPr>
                 <w:rStyle w:val="Hyperlink"/>
                 <w:noProof/>
               </w:rPr>
-              <w:t>DISPLAY MESSAGE</w:t>
+              <w:t>WAIT FOR READ COMPLETION</w:t>
             </w:r>
             <w:r>
               <w:rPr>
@@ -1751,7 +1907,7 @@
                 <w:noProof/>
                 <w:webHidden/>
               </w:rPr>
-              <w:instrText xml:space="preserve"> PAGEREF _Toc442041784 \h </w:instrText>
+              <w:instrText xml:space="preserve"> PAGEREF _Toc442272327 \h </w:instrText>
             </w:r>
             <w:r>
               <w:rPr>
@@ -1771,7 +1927,7 @@
                 <w:noProof/>
                 <w:webHidden/>
               </w:rPr>
-              <w:t>7</w:t>
+              <w:t>12</w:t>
             </w:r>
             <w:r>
               <w:rPr>
@@ -1789,16 +1945,17 @@
               <w:tab w:val="right" w:leader="dot" w:pos="9350"/>
             </w:tabs>
             <w:rPr>
+              <w:rFonts w:eastAsiaTheme="minorEastAsia"/>
               <w:noProof/>
             </w:rPr>
           </w:pPr>
-          <w:hyperlink w:anchor="_Toc442041785" w:history="1">
+          <w:hyperlink w:anchor="_Toc442272328" w:history="1">
             <w:r>
               <w:rPr>
                 <w:rStyle w:val="Hyperlink"/>
                 <w:noProof/>
               </w:rPr>
-              <w:t>PROMPT USER INPUT</w:t>
+              <w:t>CLEAN UP RESOURCES</w:t>
             </w:r>
             <w:r>
               <w:rPr>
@@ -1819,7 +1976,7 @@
                 <w:noProof/>
                 <w:webHidden/>
               </w:rPr>
-              <w:instrText xml:space="preserve"> PAGEREF _Toc442041785 \h </w:instrText>
+              <w:instrText xml:space="preserve"> PAGEREF _Toc442272328 \h </w:instrText>
             </w:r>
             <w:r>
               <w:rPr>
@@ -1839,75 +1996,7 @@
                 <w:noProof/>
                 <w:webHidden/>
               </w:rPr>
-              <w:t>8</w:t>
-            </w:r>
-            <w:r>
-              <w:rPr>
-                <w:noProof/>
-                <w:webHidden/>
-              </w:rPr>
-              <w:fldChar w:fldCharType="end"/>
-            </w:r>
-          </w:hyperlink>
-        </w:p>
-        <w:p>
-          <w:pPr>
-            <w:pStyle w:val="TOC2"/>
-            <w:tabs>
-              <w:tab w:val="right" w:leader="dot" w:pos="9350"/>
-            </w:tabs>
-            <w:rPr>
-              <w:noProof/>
-            </w:rPr>
-          </w:pPr>
-          <w:hyperlink w:anchor="_Toc442041786" w:history="1">
-            <w:r>
-              <w:rPr>
-                <w:rStyle w:val="Hyperlink"/>
-                <w:noProof/>
-              </w:rPr>
-              <w:t>READ SERVER RESPONSE</w:t>
-            </w:r>
-            <w:r>
-              <w:rPr>
-                <w:noProof/>
-                <w:webHidden/>
-              </w:rPr>
-              <w:tab/>
-            </w:r>
-            <w:r>
-              <w:rPr>
-                <w:noProof/>
-                <w:webHidden/>
-              </w:rPr>
-              <w:fldChar w:fldCharType="begin"/>
-            </w:r>
-            <w:r>
-              <w:rPr>
-                <w:noProof/>
-                <w:webHidden/>
-              </w:rPr>
-              <w:instrText xml:space="preserve"> PAGEREF _Toc442041786 \h </w:instrText>
-            </w:r>
-            <w:r>
-              <w:rPr>
-                <w:noProof/>
-                <w:webHidden/>
-              </w:rPr>
-            </w:r>
-            <w:r>
-              <w:rPr>
-                <w:noProof/>
-                <w:webHidden/>
-              </w:rPr>
-              <w:fldChar w:fldCharType="separate"/>
-            </w:r>
-            <w:r>
-              <w:rPr>
-                <w:noProof/>
-                <w:webHidden/>
-              </w:rPr>
-              <w:t>8</w:t>
+              <w:t>12</w:t>
             </w:r>
             <w:r>
               <w:rPr>
@@ -1973,7 +2062,7 @@
       <w:pPr>
         <w:pStyle w:val="Heading1"/>
       </w:pPr>
-      <w:bookmarkStart w:id="0" w:name="_Toc442041770"/>
+      <w:bookmarkStart w:id="0" w:name="_Toc442272308"/>
       <w:r>
         <w:lastRenderedPageBreak/>
         <w:t>S</w:t>
@@ -1988,7 +2077,18 @@
         <w:pStyle w:val="Subtitle"/>
       </w:pPr>
       <w:r>
-        <w:t>This sections comes into effect when a user has selected the server option when running this application. The purpose of this section is to separate the functionality of the client and server functions. The Server’s responsibilities include creating the message queue where all clients will connect to. From there, the server will respond to all client file requests and return either error information or the file contents itself.</w:t>
+        <w:t xml:space="preserve">This </w:t>
+      </w:r>
+      <w:r>
+        <w:t>section</w:t>
+      </w:r>
+      <w:r>
+        <w:t xml:space="preserve"> comes into eff</w:t>
+      </w:r>
+      <w:bookmarkStart w:id="1" w:name="_GoBack"/>
+      <w:bookmarkEnd w:id="1"/>
+      <w:r>
+        <w:t>ect when a user has selected the server option when running this application. The purpose of this section is to separate the functionality of the client and server functions. The Server’s responsibilities include creating the message queue where all clients will connect to. From there, the server will respond to all client file requests and return either error information or the file contents itself.</w:t>
       </w:r>
     </w:p>
     <w:p/>
@@ -1996,11 +2096,11 @@
       <w:pPr>
         <w:pStyle w:val="Heading2"/>
       </w:pPr>
-      <w:bookmarkStart w:id="1" w:name="_Toc442041771"/>
+      <w:bookmarkStart w:id="2" w:name="_Toc442272309"/>
       <w:r>
         <w:t>SERVER</w:t>
       </w:r>
-      <w:bookmarkEnd w:id="1"/>
+      <w:bookmarkEnd w:id="2"/>
     </w:p>
     <w:p>
       <w:r>
@@ -2009,7 +2109,39 @@
     </w:p>
     <w:p>
       <w:r>
-        <w:t>Create ClientServer msg queue</w:t>
+        <w:t>Create the message queue (</w:t>
+      </w:r>
+      <w:proofErr w:type="spellStart"/>
+      <w:r>
+        <w:t>Goto</w:t>
+      </w:r>
+      <w:proofErr w:type="spellEnd"/>
+      <w:r>
+        <w:t xml:space="preserve"> Open Queue)</w:t>
+      </w:r>
+    </w:p>
+    <w:p>
+      <w:r>
+        <w:t>IF Open Queue fails</w:t>
+      </w:r>
+    </w:p>
+    <w:p>
+      <w:r>
+        <w:tab/>
+        <w:t>Attempt to close application</w:t>
+      </w:r>
+    </w:p>
+    <w:p>
+      <w:r>
+        <w:tab/>
+      </w:r>
+      <w:proofErr w:type="spellStart"/>
+      <w:r>
+        <w:t>Goto</w:t>
+      </w:r>
+      <w:proofErr w:type="spellEnd"/>
+      <w:r>
+        <w:t xml:space="preserve"> CLEAN UP.</w:t>
       </w:r>
     </w:p>
     <w:p>
@@ -2018,8 +2150,13 @@
       </w:r>
     </w:p>
     <w:p>
-      <w:r>
-        <w:t>Goto SEARCH FOR CLIENTS</w:t>
+      <w:proofErr w:type="spellStart"/>
+      <w:r>
+        <w:t>Goto</w:t>
+      </w:r>
+      <w:proofErr w:type="spellEnd"/>
+      <w:r>
+        <w:t xml:space="preserve"> SEARCH FOR CLIENTS</w:t>
       </w:r>
     </w:p>
     <w:p>
@@ -2034,13 +2171,38 @@
       <w:pPr>
         <w:pStyle w:val="Heading2"/>
       </w:pPr>
-      <w:bookmarkStart w:id="2" w:name="_Toc442041772"/>
+      <w:bookmarkStart w:id="3" w:name="_Toc442272310"/>
       <w:r>
         <w:t>SEARCH FOR CLIENTS</w:t>
       </w:r>
-      <w:bookmarkEnd w:id="2"/>
-    </w:p>
-    <w:p>
+      <w:bookmarkEnd w:id="3"/>
+    </w:p>
+    <w:p>
+      <w:r>
+        <w:t>WHILE the user does not want to quit the application</w:t>
+      </w:r>
+    </w:p>
+    <w:p>
+      <w:pPr>
+        <w:ind w:firstLine="360"/>
+      </w:pPr>
+      <w:r>
+        <w:t>IF the user wishes to quit the application</w:t>
+      </w:r>
+    </w:p>
+    <w:p>
+      <w:pPr>
+        <w:ind w:firstLine="360"/>
+      </w:pPr>
+      <w:r>
+        <w:tab/>
+        <w:t>Leave this while loop.</w:t>
+      </w:r>
+    </w:p>
+    <w:p>
+      <w:pPr>
+        <w:ind w:firstLine="360"/>
+      </w:pPr>
       <w:r>
         <w:t>Check for any incoming messages from clients.</w:t>
       </w:r>
@@ -2052,146 +2214,10 @@
           <w:ilvl w:val="0"/>
           <w:numId w:val="1"/>
         </w:numPr>
+        <w:ind w:left="1080"/>
       </w:pPr>
       <w:r>
         <w:t>Failure no new messages: RESTART SEARCH FOR CLIENTS</w:t>
-      </w:r>
-    </w:p>
-    <w:p>
-      <w:r>
-        <w:t>Pass message to CREATE NEW CLIENT PROCESS.</w:t>
-      </w:r>
-    </w:p>
-    <w:p>
-      <w:r>
-        <w:t>Goto CREATE NEW CLIENT PROCESS</w:t>
-      </w:r>
-    </w:p>
-    <w:p>
-      <w:pPr>
-        <w:rPr>
-          <w:b/>
-          <w:u w:val="single"/>
-        </w:rPr>
-      </w:pPr>
-    </w:p>
-    <w:p>
-      <w:pPr>
-        <w:pStyle w:val="Heading2"/>
-      </w:pPr>
-      <w:bookmarkStart w:id="3" w:name="_Toc442041773"/>
-      <w:r>
-        <w:t>CREATE NEW CLIENT PROCESS</w:t>
-      </w:r>
-      <w:bookmarkEnd w:id="3"/>
-    </w:p>
-    <w:p>
-      <w:r>
-        <w:t>Check message data for client’s PID</w:t>
-      </w:r>
-    </w:p>
-    <w:p>
-      <w:r>
-        <w:t>Check message for client‘s priority</w:t>
-      </w:r>
-    </w:p>
-    <w:p>
-      <w:r>
-        <w:tab/>
-        <w:t>IF no priority specified, set priority to maximum</w:t>
-      </w:r>
-    </w:p>
-    <w:p>
-      <w:r>
-        <w:t>Fork a child process</w:t>
-      </w:r>
-    </w:p>
-    <w:p>
-      <w:r>
-        <w:t>IF Process is the child</w:t>
-      </w:r>
-    </w:p>
-    <w:p>
-      <w:pPr>
-        <w:ind w:firstLine="720"/>
-      </w:pPr>
-      <w:r>
-        <w:t>Pass client information to this process.</w:t>
-      </w:r>
-    </w:p>
-    <w:p>
-      <w:pPr>
-        <w:ind w:firstLine="720"/>
-      </w:pPr>
-      <w:r>
-        <w:t>Assign the task START (process)</w:t>
-      </w:r>
-    </w:p>
-    <w:p>
-      <w:pPr>
-        <w:ind w:firstLine="720"/>
-      </w:pPr>
-      <w:r>
-        <w:t>Goto START (process)</w:t>
-      </w:r>
-    </w:p>
-    <w:p>
-      <w:r>
-        <w:lastRenderedPageBreak/>
-        <w:t>ELSE</w:t>
-      </w:r>
-    </w:p>
-    <w:p>
-      <w:r>
-        <w:tab/>
-      </w:r>
-      <w:r>
-        <w:t>This is the Parent Process</w:t>
-      </w:r>
-    </w:p>
-    <w:p>
-      <w:pPr>
-        <w:ind w:firstLine="720"/>
-      </w:pPr>
-      <w:r>
-        <w:t>Goto SEARCH FOR CLIENTS</w:t>
-      </w:r>
-    </w:p>
-    <w:p/>
-    <w:p>
-      <w:pPr>
-        <w:pStyle w:val="Heading2"/>
-      </w:pPr>
-      <w:r>
-        <w:t>PROCESS CLIENT</w:t>
-      </w:r>
-    </w:p>
-    <w:p>
-      <w:r>
-        <w:t xml:space="preserve">Get the </w:t>
-      </w:r>
-      <w:r>
-        <w:t>client’s message.</w:t>
-      </w:r>
-    </w:p>
-    <w:p>
-      <w:r>
-        <w:t>Prepare the series of messages with the client’s priority and their assigned message type.</w:t>
-      </w:r>
-    </w:p>
-    <w:p>
-      <w:r>
-        <w:t>Goto DESIGNATE PRIORITY.</w:t>
-      </w:r>
-    </w:p>
-    <w:p>
-      <w:r>
-        <w:t>Get the file’s name from received message.</w:t>
-      </w:r>
-    </w:p>
-    <w:p>
-      <w:r>
-        <w:t>Attempt to open the file.</w:t>
       </w:r>
     </w:p>
     <w:p>
@@ -2201,9 +2227,582 @@
           <w:ilvl w:val="0"/>
           <w:numId w:val="1"/>
         </w:numPr>
-      </w:pPr>
-      <w:r>
-        <w:t>Success:</w:t>
+        <w:ind w:left="1080"/>
+      </w:pPr>
+      <w:r>
+        <w:t>Message found in the queue: proceed to next step.</w:t>
+      </w:r>
+    </w:p>
+    <w:p>
+      <w:pPr>
+        <w:ind w:firstLine="360"/>
+      </w:pPr>
+      <w:r>
+        <w:t>Message was found and there is a new client to be processed.</w:t>
+      </w:r>
+    </w:p>
+    <w:p>
+      <w:pPr>
+        <w:ind w:firstLine="360"/>
+      </w:pPr>
+      <w:r>
+        <w:t>Fork a new process to handle the client’s connection.</w:t>
+      </w:r>
+    </w:p>
+    <w:p>
+      <w:pPr>
+        <w:ind w:firstLine="360"/>
+      </w:pPr>
+      <w:proofErr w:type="spellStart"/>
+      <w:r>
+        <w:t>Goto</w:t>
+      </w:r>
+      <w:proofErr w:type="spellEnd"/>
+      <w:r>
+        <w:t xml:space="preserve"> CREATE NEW CLIENT PROCESS</w:t>
+      </w:r>
+    </w:p>
+    <w:p>
+      <w:pPr>
+        <w:ind w:firstLine="360"/>
+      </w:pPr>
+      <w:r>
+        <w:t>Parent process has finished created the new client process</w:t>
+      </w:r>
+    </w:p>
+    <w:p>
+      <w:pPr>
+        <w:ind w:firstLine="360"/>
+      </w:pPr>
+      <w:r>
+        <w:t>RESTART the while loop.</w:t>
+      </w:r>
+    </w:p>
+    <w:p>
+      <w:proofErr w:type="gramStart"/>
+      <w:r>
+        <w:lastRenderedPageBreak/>
+        <w:t>The while loop has ended because the user wants to end the application.</w:t>
+      </w:r>
+      <w:proofErr w:type="gramEnd"/>
+    </w:p>
+    <w:p>
+      <w:r>
+        <w:t>Release some resources that have been used by the application.</w:t>
+      </w:r>
+    </w:p>
+    <w:p>
+      <w:proofErr w:type="spellStart"/>
+      <w:r>
+        <w:t>Goto</w:t>
+      </w:r>
+      <w:proofErr w:type="spellEnd"/>
+      <w:r>
+        <w:t xml:space="preserve"> CLEAN UP</w:t>
+      </w:r>
+      <w:r>
+        <w:t xml:space="preserve"> RESOURCES</w:t>
+      </w:r>
+      <w:r>
+        <w:t>.</w:t>
+      </w:r>
+    </w:p>
+    <w:p>
+      <w:pPr>
+        <w:rPr>
+          <w:b/>
+          <w:u w:val="single"/>
+        </w:rPr>
+      </w:pPr>
+    </w:p>
+    <w:p>
+      <w:pPr>
+        <w:pStyle w:val="Heading2"/>
+      </w:pPr>
+      <w:bookmarkStart w:id="4" w:name="_Toc442272311"/>
+      <w:r>
+        <w:t>CREATE NEW CLIENT PROCESS</w:t>
+      </w:r>
+      <w:bookmarkEnd w:id="4"/>
+    </w:p>
+    <w:p>
+      <w:r>
+        <w:t>Get the message received from the Server.</w:t>
+      </w:r>
+    </w:p>
+    <w:p>
+      <w:r>
+        <w:t>Fork a child process.</w:t>
+      </w:r>
+    </w:p>
+    <w:p>
+      <w:pPr>
+        <w:pStyle w:val="ListParagraph"/>
+        <w:numPr>
+          <w:ilvl w:val="0"/>
+          <w:numId w:val="5"/>
+        </w:numPr>
+      </w:pPr>
+      <w:r>
+        <w:t>Child:</w:t>
+      </w:r>
+    </w:p>
+    <w:p>
+      <w:pPr>
+        <w:pStyle w:val="ListParagraph"/>
+        <w:numPr>
+          <w:ilvl w:val="1"/>
+          <w:numId w:val="5"/>
+        </w:numPr>
+      </w:pPr>
+      <w:r>
+        <w:t>Assign that process the task of process client</w:t>
+      </w:r>
+    </w:p>
+    <w:p>
+      <w:pPr>
+        <w:pStyle w:val="ListParagraph"/>
+        <w:numPr>
+          <w:ilvl w:val="1"/>
+          <w:numId w:val="5"/>
+        </w:numPr>
+      </w:pPr>
+      <w:r>
+        <w:t>The new process will diverge and perform the PROCESS CLIENT function</w:t>
+      </w:r>
+    </w:p>
+    <w:p>
+      <w:pPr>
+        <w:pStyle w:val="ListParagraph"/>
+        <w:numPr>
+          <w:ilvl w:val="1"/>
+          <w:numId w:val="5"/>
+        </w:numPr>
+      </w:pPr>
+      <w:r>
+        <w:t>After the PROCESS CLIENT task is finished this child process will exit.</w:t>
+      </w:r>
+    </w:p>
+    <w:p>
+      <w:pPr>
+        <w:pStyle w:val="ListParagraph"/>
+        <w:numPr>
+          <w:ilvl w:val="0"/>
+          <w:numId w:val="5"/>
+        </w:numPr>
+      </w:pPr>
+      <w:r>
+        <w:t>Parent:</w:t>
+      </w:r>
+    </w:p>
+    <w:p>
+      <w:pPr>
+        <w:pStyle w:val="ListParagraph"/>
+        <w:numPr>
+          <w:ilvl w:val="1"/>
+          <w:numId w:val="5"/>
+        </w:numPr>
+      </w:pPr>
+      <w:r>
+        <w:t>RESTART this while loop</w:t>
+      </w:r>
+    </w:p>
+    <w:p/>
+    <w:p>
+      <w:pPr>
+        <w:pStyle w:val="Heading2"/>
+      </w:pPr>
+      <w:bookmarkStart w:id="5" w:name="_Toc442272312"/>
+      <w:r>
+        <w:t>CLEAN UP RESOURCES</w:t>
+      </w:r>
+      <w:bookmarkEnd w:id="5"/>
+    </w:p>
+    <w:p>
+      <w:r>
+        <w:t>Free all used resources.</w:t>
+      </w:r>
+    </w:p>
+    <w:p>
+      <w:r>
+        <w:t>Restore normal signal functionality to the terminal.</w:t>
+      </w:r>
+    </w:p>
+    <w:p>
+      <w:r>
+        <w:t>End program.</w:t>
+      </w:r>
+    </w:p>
+    <w:p>
+      <w:proofErr w:type="spellStart"/>
+      <w:r>
+        <w:t>Goto</w:t>
+      </w:r>
+      <w:proofErr w:type="spellEnd"/>
+      <w:r>
+        <w:t xml:space="preserve"> END.</w:t>
+      </w:r>
+    </w:p>
+    <w:p/>
+    <w:p/>
+    <w:p>
+      <w:pPr>
+        <w:rPr>
+          <w:rFonts w:asciiTheme="majorHAnsi" w:eastAsiaTheme="majorEastAsia" w:hAnsiTheme="majorHAnsi" w:cstheme="majorBidi"/>
+          <w:color w:val="365F91" w:themeColor="accent1" w:themeShade="BF"/>
+          <w:sz w:val="26"/>
+          <w:szCs w:val="26"/>
+        </w:rPr>
+      </w:pPr>
+      <w:r>
+        <w:br w:type="page"/>
+      </w:r>
+    </w:p>
+    <w:p>
+      <w:pPr>
+        <w:pStyle w:val="Heading1"/>
+      </w:pPr>
+      <w:bookmarkStart w:id="6" w:name="_Toc442272313"/>
+      <w:r>
+        <w:lastRenderedPageBreak/>
+        <w:t>Client Process</w:t>
+      </w:r>
+      <w:bookmarkEnd w:id="6"/>
+    </w:p>
+    <w:p>
+      <w:pPr>
+        <w:pStyle w:val="Subtitle"/>
+      </w:pPr>
+      <w:r>
+        <w:t xml:space="preserve">Whenever a server detects a new message in the message queue, a new client process will be created for each individual client that makes a request for a message. </w:t>
+      </w:r>
+    </w:p>
+    <w:p>
+      <w:pPr>
+        <w:pStyle w:val="Subtitle"/>
+      </w:pPr>
+      <w:r>
+        <w:t xml:space="preserve">The purpose of separate process for each individual client is to ensure that there is a disconnection between a </w:t>
+      </w:r>
+      <w:proofErr w:type="gramStart"/>
+      <w:r>
+        <w:t>server</w:t>
+      </w:r>
+      <w:proofErr w:type="gramEnd"/>
+      <w:r>
+        <w:t xml:space="preserve"> itself and instead, handle the client’s request. This request involves the opening of a file and sending the contents of a file to the client who made the request. If there is an error in opening a file, an error will be send instead to the Client who made the request and this process will immediately terminate.</w:t>
+      </w:r>
+    </w:p>
+    <w:p/>
+    <w:p>
+      <w:pPr>
+        <w:rPr>
+          <w:rFonts w:asciiTheme="majorHAnsi" w:eastAsiaTheme="majorEastAsia" w:hAnsiTheme="majorHAnsi" w:cstheme="majorBidi"/>
+          <w:color w:val="365F91" w:themeColor="accent1" w:themeShade="BF"/>
+          <w:sz w:val="26"/>
+          <w:szCs w:val="26"/>
+        </w:rPr>
+      </w:pPr>
+      <w:r>
+        <w:br w:type="page"/>
+      </w:r>
+    </w:p>
+    <w:p>
+      <w:pPr>
+        <w:pStyle w:val="Heading2"/>
+      </w:pPr>
+      <w:bookmarkStart w:id="7" w:name="_Toc442272314"/>
+      <w:r>
+        <w:lastRenderedPageBreak/>
+        <w:t>PROCESS CLIENT</w:t>
+      </w:r>
+      <w:bookmarkEnd w:id="7"/>
+    </w:p>
+    <w:p>
+      <w:r>
+        <w:t xml:space="preserve">Get the </w:t>
+      </w:r>
+      <w:r>
+        <w:t>client’s message.</w:t>
+      </w:r>
+    </w:p>
+    <w:p>
+      <w:r>
+        <w:t xml:space="preserve">Prepare a blank </w:t>
+      </w:r>
+      <w:r>
+        <w:t>message</w:t>
+      </w:r>
+      <w:r>
+        <w:t xml:space="preserve"> </w:t>
+      </w:r>
+      <w:r>
+        <w:t>with the client’s priority and their assigned message type.</w:t>
+      </w:r>
+    </w:p>
+    <w:p>
+      <w:proofErr w:type="spellStart"/>
+      <w:proofErr w:type="gramStart"/>
+      <w:r>
+        <w:t>Goto</w:t>
+      </w:r>
+      <w:proofErr w:type="spellEnd"/>
+      <w:r>
+        <w:t xml:space="preserve"> DESIGNATE PRIORITY.</w:t>
+      </w:r>
+      <w:proofErr w:type="gramEnd"/>
+    </w:p>
+    <w:p>
+      <w:r>
+        <w:t>IF Designate Priority fails</w:t>
+      </w:r>
+    </w:p>
+    <w:p>
+      <w:r>
+        <w:tab/>
+        <w:t>Terminate the process.</w:t>
+      </w:r>
+    </w:p>
+    <w:p>
+      <w:r>
+        <w:tab/>
+      </w:r>
+      <w:proofErr w:type="spellStart"/>
+      <w:r>
+        <w:t>Goto</w:t>
+      </w:r>
+      <w:proofErr w:type="spellEnd"/>
+      <w:r>
+        <w:t xml:space="preserve"> END (process).</w:t>
+      </w:r>
+    </w:p>
+    <w:p>
+      <w:r>
+        <w:t>Get the file’s name from received message.</w:t>
+      </w:r>
+    </w:p>
+    <w:p>
+      <w:r>
+        <w:t>Attempt to open the file.</w:t>
+      </w:r>
+    </w:p>
+    <w:p>
+      <w:proofErr w:type="spellStart"/>
+      <w:r>
+        <w:t>Goto</w:t>
+      </w:r>
+      <w:proofErr w:type="spellEnd"/>
+      <w:r>
+        <w:t xml:space="preserve"> OPEN FILE</w:t>
+      </w:r>
+    </w:p>
+    <w:p>
+      <w:r>
+        <w:t>IF Open File succeeds</w:t>
+      </w:r>
+    </w:p>
+    <w:p>
+      <w:pPr>
+        <w:ind w:firstLine="720"/>
+      </w:pPr>
+      <w:r>
+        <w:t>Pass the File, client’s message type and priority to PACKETIZEDATA.</w:t>
+      </w:r>
+    </w:p>
+    <w:p>
+      <w:pPr>
+        <w:ind w:firstLine="720"/>
+      </w:pPr>
+      <w:r>
+        <w:t>Use PACKETIZEDATA to split the file’s contents and send them to the client.</w:t>
+      </w:r>
+    </w:p>
+    <w:p>
+      <w:pPr>
+        <w:ind w:firstLine="720"/>
+      </w:pPr>
+      <w:proofErr w:type="spellStart"/>
+      <w:r>
+        <w:t>Goto</w:t>
+      </w:r>
+      <w:proofErr w:type="spellEnd"/>
+      <w:r>
+        <w:t xml:space="preserve"> PACKETIZE DATA. </w:t>
+      </w:r>
+    </w:p>
+    <w:p>
+      <w:r>
+        <w:t>IF Open File fails to open a file</w:t>
+      </w:r>
+    </w:p>
+    <w:p>
+      <w:pPr>
+        <w:ind w:firstLine="720"/>
+      </w:pPr>
+      <w:r>
+        <w:t>Fill a message with the data indicating that there is an error opening the file.</w:t>
+      </w:r>
+    </w:p>
+    <w:p>
+      <w:pPr>
+        <w:ind w:firstLine="720"/>
+      </w:pPr>
+      <w:r>
+        <w:t>Send the</w:t>
+      </w:r>
+      <w:r>
+        <w:t xml:space="preserve"> message </w:t>
+      </w:r>
+      <w:r>
+        <w:t>to the Client</w:t>
+      </w:r>
+    </w:p>
+    <w:p>
+      <w:pPr>
+        <w:ind w:firstLine="720"/>
+      </w:pPr>
+      <w:proofErr w:type="spellStart"/>
+      <w:r>
+        <w:t>Goto</w:t>
+      </w:r>
+      <w:proofErr w:type="spellEnd"/>
+      <w:r>
+        <w:t xml:space="preserve"> SEND MESSAGE</w:t>
+      </w:r>
+      <w:r>
+        <w:t xml:space="preserve"> </w:t>
+      </w:r>
+      <w:r>
+        <w:t>and return to this function when completed.</w:t>
+      </w:r>
+    </w:p>
+    <w:p>
+      <w:r>
+        <w:t>Terminate this process</w:t>
+      </w:r>
+      <w:r>
+        <w:t xml:space="preserve"> regardless of send message failure or success</w:t>
+      </w:r>
+      <w:r>
+        <w:t>.</w:t>
+      </w:r>
+    </w:p>
+    <w:p>
+      <w:proofErr w:type="spellStart"/>
+      <w:r>
+        <w:t>Goto</w:t>
+      </w:r>
+      <w:proofErr w:type="spellEnd"/>
+      <w:r>
+        <w:t xml:space="preserve"> END (process)</w:t>
+      </w:r>
+    </w:p>
+    <w:p/>
+    <w:p>
+      <w:pPr>
+        <w:rPr>
+          <w:rFonts w:asciiTheme="majorHAnsi" w:eastAsiaTheme="majorEastAsia" w:hAnsiTheme="majorHAnsi" w:cstheme="majorBidi"/>
+          <w:color w:val="365F91" w:themeColor="accent1" w:themeShade="BF"/>
+          <w:sz w:val="26"/>
+          <w:szCs w:val="26"/>
+        </w:rPr>
+      </w:pPr>
+      <w:r>
+        <w:br w:type="page"/>
+      </w:r>
+    </w:p>
+    <w:p>
+      <w:pPr>
+        <w:pStyle w:val="Heading2"/>
+      </w:pPr>
+      <w:bookmarkStart w:id="8" w:name="_Toc442272315"/>
+      <w:r>
+        <w:lastRenderedPageBreak/>
+        <w:t>DESIGNATE PRIORITY</w:t>
+      </w:r>
+      <w:bookmarkEnd w:id="8"/>
+    </w:p>
+    <w:p>
+      <w:r>
+        <w:t>Get the Client’s message.</w:t>
+      </w:r>
+    </w:p>
+    <w:p>
+      <w:r>
+        <w:t>Parse the</w:t>
+      </w:r>
+      <w:r>
+        <w:t xml:space="preserve"> Client’s </w:t>
+      </w:r>
+      <w:r>
+        <w:t>p</w:t>
+      </w:r>
+      <w:r>
+        <w:t>riority and PID</w:t>
+      </w:r>
+      <w:r>
+        <w:t xml:space="preserve"> from the message.</w:t>
+      </w:r>
+    </w:p>
+    <w:p>
+      <w:r>
+        <w:t>IF we cannot parse the Client’s priority and PID</w:t>
+      </w:r>
+    </w:p>
+    <w:p>
+      <w:r>
+        <w:tab/>
+        <w:t>Return failure to PROCESS CLIENT</w:t>
+      </w:r>
+    </w:p>
+    <w:p>
+      <w:r>
+        <w:t>Return success to PROCESS CLIENT</w:t>
+      </w:r>
+    </w:p>
+    <w:p>
+      <w:pPr>
+        <w:rPr>
+          <w:b/>
+          <w:u w:val="single"/>
+        </w:rPr>
+      </w:pPr>
+    </w:p>
+    <w:p>
+      <w:pPr>
+        <w:pStyle w:val="Heading2"/>
+      </w:pPr>
+      <w:bookmarkStart w:id="9" w:name="_Toc442272316"/>
+      <w:r>
+        <w:t>OPEN REQUESTED FILE</w:t>
+      </w:r>
+      <w:bookmarkEnd w:id="9"/>
+    </w:p>
+    <w:p>
+      <w:r>
+        <w:t>Get message data from client</w:t>
+      </w:r>
+    </w:p>
+    <w:p>
+      <w:r>
+        <w:t>Read desired Filename from message data</w:t>
+      </w:r>
+    </w:p>
+    <w:p>
+      <w:r>
+        <w:t>Open requested file</w:t>
+      </w:r>
+    </w:p>
+    <w:p>
+      <w:pPr>
+        <w:pStyle w:val="ListParagraph"/>
+        <w:numPr>
+          <w:ilvl w:val="0"/>
+          <w:numId w:val="1"/>
+        </w:numPr>
+      </w:pPr>
+      <w:r>
+        <w:t>Failure: File cannot be opened for reading</w:t>
       </w:r>
     </w:p>
     <w:p>
@@ -2215,7 +2814,7 @@
         </w:numPr>
       </w:pPr>
       <w:r>
-        <w:t>Pass the File, client’s message type and priority to PACKETIZEDATA.</w:t>
+        <w:t>Send “Error: Cannot open file” message to SEND MESSAGE</w:t>
       </w:r>
     </w:p>
     <w:p>
@@ -2226,8 +2825,28 @@
           <w:numId w:val="1"/>
         </w:numPr>
       </w:pPr>
-      <w:r>
-        <w:t>Use PACKETIZEDATA to split the file’s contents and send them to the client.</w:t>
+      <w:proofErr w:type="spellStart"/>
+      <w:r>
+        <w:t>Goto</w:t>
+      </w:r>
+      <w:proofErr w:type="spellEnd"/>
+      <w:r>
+        <w:t xml:space="preserve"> SEND MESSAGE</w:t>
+      </w:r>
+      <w:r>
+        <w:br/>
+      </w:r>
+    </w:p>
+    <w:p>
+      <w:pPr>
+        <w:pStyle w:val="ListParagraph"/>
+        <w:numPr>
+          <w:ilvl w:val="0"/>
+          <w:numId w:val="1"/>
+        </w:numPr>
+      </w:pPr>
+      <w:r>
+        <w:t>Success: File has been read</w:t>
       </w:r>
     </w:p>
     <w:p>
@@ -2239,19 +2858,13 @@
         </w:numPr>
       </w:pPr>
       <w:r>
-        <w:t xml:space="preserve">Goto PACKETIZE DATA. </w:t>
-      </w:r>
-    </w:p>
-    <w:p>
-      <w:pPr>
-        <w:pStyle w:val="ListParagraph"/>
-        <w:numPr>
-          <w:ilvl w:val="0"/>
-          <w:numId w:val="1"/>
-        </w:numPr>
-      </w:pPr>
-      <w:r>
-        <w:t>Failure:</w:t>
+        <w:t xml:space="preserve">Send this </w:t>
+      </w:r>
+      <w:r>
+        <w:t>file</w:t>
+      </w:r>
+      <w:r>
+        <w:t xml:space="preserve"> to PACKETIZE DATA</w:t>
       </w:r>
     </w:p>
     <w:p>
@@ -2262,21 +2875,13 @@
           <w:numId w:val="1"/>
         </w:numPr>
       </w:pPr>
-      <w:r>
-        <w:t>Send a message using the client’s specified message type back to the client indicating that there was an error with their file request.</w:t>
-      </w:r>
-    </w:p>
-    <w:p>
-      <w:r>
-        <w:t xml:space="preserve">The message(s) have been </w:t>
-      </w:r>
-      <w:r>
-        <w:t>sent successfully.</w:t>
-      </w:r>
-    </w:p>
-    <w:p>
-      <w:r>
-        <w:t>Terminate this process.</w:t>
+      <w:proofErr w:type="spellStart"/>
+      <w:r>
+        <w:t>Goto</w:t>
+      </w:r>
+      <w:proofErr w:type="spellEnd"/>
+      <w:r>
+        <w:t xml:space="preserve"> PACKETIZE DATA</w:t>
       </w:r>
     </w:p>
     <w:p/>
@@ -2284,157 +2889,14 @@
       <w:pPr>
         <w:pStyle w:val="Heading2"/>
       </w:pPr>
-      <w:bookmarkStart w:id="4" w:name="_Toc442041775"/>
-      <w:r>
-        <w:t>DESIGNATE PRIORITY</w:t>
-      </w:r>
-      <w:bookmarkEnd w:id="4"/>
-    </w:p>
-    <w:p>
-      <w:r>
-        <w:t>Get Client’s Priority and PID</w:t>
-      </w:r>
-    </w:p>
-    <w:p>
-      <w:r>
-        <w:t>Designate new length of message to be MAXSIZE / PRIORITY</w:t>
-      </w:r>
-    </w:p>
-    <w:p>
-      <w:r>
-        <w:t>Goto OPEN REQUESTED FILE</w:t>
-      </w:r>
-    </w:p>
-    <w:p>
-      <w:pPr>
-        <w:rPr>
-          <w:b/>
-          <w:u w:val="single"/>
-        </w:rPr>
-      </w:pPr>
-    </w:p>
-    <w:p>
-      <w:pPr>
-        <w:pStyle w:val="Heading2"/>
-      </w:pPr>
-      <w:bookmarkStart w:id="5" w:name="_Toc442041776"/>
-      <w:r>
-        <w:t>OPEN REQUESTED FILE</w:t>
-      </w:r>
-      <w:bookmarkEnd w:id="5"/>
-    </w:p>
-    <w:p>
-      <w:r>
-        <w:t>Get message data from client</w:t>
-      </w:r>
-    </w:p>
-    <w:p>
-      <w:r>
-        <w:t>Read desired Filename from message data</w:t>
-      </w:r>
-    </w:p>
-    <w:p>
-      <w:bookmarkStart w:id="6" w:name="_Toc442041777"/>
-      <w:r>
-        <w:t>Open requested file</w:t>
-      </w:r>
-      <w:bookmarkEnd w:id="6"/>
-    </w:p>
-    <w:p>
-      <w:pPr>
-        <w:pStyle w:val="ListParagraph"/>
-        <w:numPr>
-          <w:ilvl w:val="0"/>
-          <w:numId w:val="1"/>
-        </w:numPr>
-      </w:pPr>
-      <w:r>
-        <w:lastRenderedPageBreak/>
-        <w:t>Failure: File cannot be opened for reading</w:t>
-      </w:r>
-    </w:p>
-    <w:p>
-      <w:pPr>
-        <w:pStyle w:val="ListParagraph"/>
-        <w:numPr>
-          <w:ilvl w:val="1"/>
-          <w:numId w:val="1"/>
-        </w:numPr>
-      </w:pPr>
-      <w:r>
-        <w:t>Send “Error: Cannot open file” message to SEND MESSAGE</w:t>
-      </w:r>
-    </w:p>
-    <w:p>
-      <w:pPr>
-        <w:pStyle w:val="ListParagraph"/>
-        <w:numPr>
-          <w:ilvl w:val="1"/>
-          <w:numId w:val="1"/>
-        </w:numPr>
-      </w:pPr>
-      <w:r>
-        <w:t>Goto SEND MESSAGE</w:t>
-      </w:r>
-      <w:r>
-        <w:br/>
-      </w:r>
-    </w:p>
-    <w:p>
-      <w:pPr>
-        <w:pStyle w:val="ListParagraph"/>
-        <w:numPr>
-          <w:ilvl w:val="0"/>
-          <w:numId w:val="1"/>
-        </w:numPr>
-      </w:pPr>
-      <w:r>
-        <w:t>Success: File has been read</w:t>
-      </w:r>
-    </w:p>
-    <w:p>
-      <w:pPr>
-        <w:pStyle w:val="ListParagraph"/>
-        <w:numPr>
-          <w:ilvl w:val="1"/>
-          <w:numId w:val="1"/>
-        </w:numPr>
-      </w:pPr>
-      <w:r>
-        <w:t xml:space="preserve">Send this </w:t>
-      </w:r>
-      <w:r>
-        <w:t>file</w:t>
-      </w:r>
-      <w:r>
-        <w:t xml:space="preserve"> to PACKETIZE DATA</w:t>
-      </w:r>
-    </w:p>
-    <w:p>
-      <w:pPr>
-        <w:pStyle w:val="ListParagraph"/>
-        <w:numPr>
-          <w:ilvl w:val="1"/>
-          <w:numId w:val="1"/>
-        </w:numPr>
-      </w:pPr>
-      <w:r>
-        <w:t>Goto PACKETIZE DATA</w:t>
-      </w:r>
-    </w:p>
-    <w:p/>
-    <w:p>
-      <w:pPr>
-        <w:pStyle w:val="Heading2"/>
-      </w:pPr>
-      <w:bookmarkStart w:id="7" w:name="_Toc442041778"/>
+      <w:bookmarkStart w:id="10" w:name="_Toc442272317"/>
       <w:r>
         <w:t>SEND MESSAGE</w:t>
       </w:r>
       <w:r>
         <w:t>S</w:t>
       </w:r>
-      <w:bookmarkEnd w:id="7"/>
+      <w:bookmarkEnd w:id="10"/>
     </w:p>
     <w:p>
       <w:r>
@@ -2490,7 +2952,14 @@
     <w:p>
       <w:r>
         <w:tab/>
-        <w:t>Goto PACKETIZE DATA</w:t>
+      </w:r>
+      <w:proofErr w:type="spellStart"/>
+      <w:r>
+        <w:t>Goto</w:t>
+      </w:r>
+      <w:proofErr w:type="spellEnd"/>
+      <w:r>
+        <w:t xml:space="preserve"> PACKETIZE DATA</w:t>
       </w:r>
     </w:p>
     <w:p>
@@ -2510,11 +2979,11 @@
       <w:pPr>
         <w:pStyle w:val="Heading2"/>
       </w:pPr>
-      <w:bookmarkStart w:id="8" w:name="_Toc442041779"/>
+      <w:bookmarkStart w:id="11" w:name="_Toc442272318"/>
       <w:r>
         <w:t>PACKETIZE DATA</w:t>
       </w:r>
-      <w:bookmarkEnd w:id="8"/>
+      <w:bookmarkEnd w:id="11"/>
     </w:p>
     <w:p>
       <w:r>
@@ -2534,6 +3003,16 @@
     <w:p>
       <w:r>
         <w:t>Grab client priority</w:t>
+      </w:r>
+    </w:p>
+    <w:p>
+      <w:r>
+        <w:t>Make the size of the message to be (MAXIMUM / priority).</w:t>
+      </w:r>
+    </w:p>
+    <w:p>
+      <w:r>
+        <w:t>Fill the shared content of all messages to be sent (size of message and type of message).</w:t>
       </w:r>
     </w:p>
     <w:p>
@@ -2583,32 +3062,52 @@
         <w:ind w:firstLine="720"/>
       </w:pPr>
       <w:r>
-        <w:t>Send the portion of the message to SEND MESSAGES</w:t>
-      </w:r>
-    </w:p>
-    <w:p>
-      <w:r>
-        <w:lastRenderedPageBreak/>
+        <w:t>Copy the number of characters (specified by size of message) into the message.</w:t>
+      </w:r>
+    </w:p>
+    <w:p>
+      <w:pPr>
+        <w:ind w:firstLine="720"/>
+      </w:pPr>
+      <w:r>
+        <w:t>Pass</w:t>
+      </w:r>
+      <w:r>
+        <w:t xml:space="preserve"> the message to SEND MESSAGES</w:t>
+      </w:r>
+    </w:p>
+    <w:p>
+      <w:r>
         <w:tab/>
-        <w:t>Send the PID to SEND MESSAGES</w:t>
+        <w:t>Pass</w:t>
+      </w:r>
+      <w:r>
+        <w:t xml:space="preserve"> the PID to SEND MESSAGES</w:t>
       </w:r>
     </w:p>
     <w:p>
       <w:r>
         <w:tab/>
-        <w:t>Send the Message Queue to SEND MESSAGES</w:t>
+        <w:t>Pass</w:t>
+      </w:r>
+      <w:r>
+        <w:t xml:space="preserve"> the Message Queue to SEND MESSAGES</w:t>
       </w:r>
     </w:p>
     <w:p>
       <w:r>
         <w:tab/>
-        <w:t>Send the “more” flag to SEND MESSAGES</w:t>
-      </w:r>
-    </w:p>
-    <w:p>
-      <w:r>
-        <w:tab/>
-        <w:t>Goto SEND MESSAGES</w:t>
+      </w:r>
+      <w:proofErr w:type="spellStart"/>
+      <w:r>
+        <w:t>Goto</w:t>
+      </w:r>
+      <w:proofErr w:type="spellEnd"/>
+      <w:r>
+        <w:t xml:space="preserve"> SEND MESSAGES</w:t>
+      </w:r>
+      <w:r>
+        <w:t xml:space="preserve"> and Return to this function.</w:t>
       </w:r>
     </w:p>
     <w:p>
@@ -2624,7 +3123,32 @@
     </w:p>
     <w:p>
       <w:r>
-        <w:t>Goto END (process)</w:t>
+        <w:t>Send another message indicating a finished communication.</w:t>
+      </w:r>
+    </w:p>
+    <w:p>
+      <w:proofErr w:type="spellStart"/>
+      <w:r>
+        <w:t>Goto</w:t>
+      </w:r>
+      <w:proofErr w:type="spellEnd"/>
+      <w:r>
+        <w:t xml:space="preserve"> SEND MESSAGE and return to this function.</w:t>
+      </w:r>
+    </w:p>
+    <w:p>
+      <w:r>
+        <w:t>Close the file that was open.</w:t>
+      </w:r>
+    </w:p>
+    <w:p>
+      <w:proofErr w:type="spellStart"/>
+      <w:r>
+        <w:t>Goto</w:t>
+      </w:r>
+      <w:proofErr w:type="spellEnd"/>
+      <w:r>
+        <w:t xml:space="preserve"> END (process)</w:t>
       </w:r>
       <w:r>
         <w:tab/>
@@ -2635,41 +3159,12 @@
       <w:pPr>
         <w:pStyle w:val="Heading2"/>
       </w:pPr>
-      <w:r>
-        <w:t>CLEAN UP RESOURCES</w:t>
-      </w:r>
-    </w:p>
-    <w:p>
-      <w:r>
-        <w:t>Free all used resources.</w:t>
-      </w:r>
-    </w:p>
-    <w:p>
-      <w:r>
-        <w:t>Restore normal signal functionality to the terminal.</w:t>
-      </w:r>
-    </w:p>
-    <w:p>
-      <w:r>
-        <w:t>End program.</w:t>
-      </w:r>
-    </w:p>
-    <w:p>
-      <w:r>
-        <w:t>Goto END.</w:t>
-      </w:r>
-    </w:p>
-    <w:p/>
-    <w:p/>
-    <w:p>
-      <w:pPr>
-        <w:pStyle w:val="Heading2"/>
-      </w:pPr>
-      <w:bookmarkStart w:id="9" w:name="_Toc442041780"/>
-      <w:r>
+      <w:bookmarkStart w:id="12" w:name="_Toc442272319"/>
+      <w:r>
+        <w:lastRenderedPageBreak/>
         <w:t>END (process)</w:t>
       </w:r>
-      <w:bookmarkEnd w:id="9"/>
+      <w:bookmarkEnd w:id="12"/>
     </w:p>
     <w:p>
       <w:r>
@@ -2705,12 +3200,12 @@
       <w:pPr>
         <w:pStyle w:val="Heading1"/>
       </w:pPr>
-      <w:bookmarkStart w:id="10" w:name="_Toc442041781"/>
+      <w:bookmarkStart w:id="13" w:name="_Toc442272320"/>
       <w:r>
         <w:lastRenderedPageBreak/>
         <w:t>Client</w:t>
       </w:r>
-      <w:bookmarkEnd w:id="10"/>
+      <w:bookmarkEnd w:id="13"/>
     </w:p>
     <w:p>
       <w:pPr>
@@ -2732,7 +3227,15 @@
         <w:t xml:space="preserve"> option when running this application. The purpose of this section is to separate the functionality of the client and server functions. </w:t>
       </w:r>
       <w:r>
-        <w:t>The Client is responsible for reading file requests, made by the user from Standard Input, and requesting those files from the existing server. These requests will be made by taking advantage of the Linux message queue to allow for interprocess communication.</w:t>
+        <w:t xml:space="preserve">The Client is responsible for reading file requests, made by the user from Standard Input, and requesting those files from the existing server. These requests will be made by taking advantage of the Linux message queue to allow for </w:t>
+      </w:r>
+      <w:proofErr w:type="spellStart"/>
+      <w:r>
+        <w:t>interprocess</w:t>
+      </w:r>
+      <w:proofErr w:type="spellEnd"/>
+      <w:r>
+        <w:t xml:space="preserve"> communication.</w:t>
       </w:r>
     </w:p>
     <w:p/>
@@ -2740,11 +3243,11 @@
       <w:pPr>
         <w:pStyle w:val="Heading2"/>
       </w:pPr>
-      <w:bookmarkStart w:id="11" w:name="_Toc442041782"/>
+      <w:bookmarkStart w:id="14" w:name="_Toc442272321"/>
       <w:r>
         <w:t>CLIENT</w:t>
       </w:r>
-      <w:bookmarkEnd w:id="11"/>
+      <w:bookmarkEnd w:id="14"/>
     </w:p>
     <w:p>
       <w:r>
@@ -2770,8 +3273,6 @@
       <w:r>
         <w:t>Redirect all signals to the Signal Handler.</w:t>
       </w:r>
-      <w:bookmarkStart w:id="12" w:name="_GoBack"/>
-      <w:bookmarkEnd w:id="12"/>
     </w:p>
     <w:p>
       <w:r>
@@ -2779,13 +3280,26 @@
       </w:r>
     </w:p>
     <w:p>
-      <w:r>
-        <w:t>Goto USERINPUT</w:t>
-      </w:r>
-    </w:p>
-    <w:p>
-      <w:r>
-        <w:t>Arrange the user request into the format of “&lt;filename&gt; &lt;(if available)priority&gt; &lt;client ID&gt;”</w:t>
+      <w:proofErr w:type="spellStart"/>
+      <w:r>
+        <w:t>Goto</w:t>
+      </w:r>
+      <w:proofErr w:type="spellEnd"/>
+      <w:r>
+        <w:t xml:space="preserve"> USERINPUT</w:t>
+      </w:r>
+    </w:p>
+    <w:p>
+      <w:r>
+        <w:t xml:space="preserve">Arrange the user request into the format of “&lt;filename&gt; </w:t>
+      </w:r>
+      <w:proofErr w:type="gramStart"/>
+      <w:r>
+        <w:t>&lt;(</w:t>
+      </w:r>
+      <w:proofErr w:type="gramEnd"/>
+      <w:r>
+        <w:t>if available)priority&gt; &lt;client ID&gt;”</w:t>
       </w:r>
     </w:p>
     <w:p>
@@ -2794,18 +3308,36 @@
       </w:r>
     </w:p>
     <w:p>
-      <w:r>
-        <w:t>Goto READ SERVER RESPONSE.</w:t>
-      </w:r>
-    </w:p>
-    <w:p>
-      <w:r>
-        <w:t>Assign the task of reading to the DisplayMessage which will create a new thread.</w:t>
-      </w:r>
-    </w:p>
-    <w:p>
-      <w:r>
-        <w:t>Goto DISPLAYMESSAGE</w:t>
+      <w:proofErr w:type="spellStart"/>
+      <w:r>
+        <w:t>Goto</w:t>
+      </w:r>
+      <w:proofErr w:type="spellEnd"/>
+      <w:r>
+        <w:t xml:space="preserve"> READ SERVER RESPONSE.</w:t>
+      </w:r>
+    </w:p>
+    <w:p>
+      <w:r>
+        <w:t xml:space="preserve">Assign the task of reading to the </w:t>
+      </w:r>
+      <w:proofErr w:type="spellStart"/>
+      <w:r>
+        <w:t>DisplayMessage</w:t>
+      </w:r>
+      <w:proofErr w:type="spellEnd"/>
+      <w:r>
+        <w:t xml:space="preserve"> which will create a new thread.</w:t>
+      </w:r>
+    </w:p>
+    <w:p>
+      <w:proofErr w:type="spellStart"/>
+      <w:r>
+        <w:t>Goto</w:t>
+      </w:r>
+      <w:proofErr w:type="spellEnd"/>
+      <w:r>
+        <w:t xml:space="preserve"> DISPLAYMESSAGE</w:t>
       </w:r>
       <w:r>
         <w:t>.</w:t>
@@ -2826,9 +3358,11 @@
       <w:pPr>
         <w:pStyle w:val="Heading2"/>
       </w:pPr>
+      <w:bookmarkStart w:id="15" w:name="_Toc442272322"/>
       <w:r>
         <w:t>CREATE READ THREAD</w:t>
       </w:r>
+      <w:bookmarkEnd w:id="15"/>
     </w:p>
     <w:p>
       <w:r>
@@ -2859,7 +3393,15 @@
         </w:numPr>
       </w:pPr>
       <w:r>
-        <w:t>The new thread: Goto READ SERVER REPONSE</w:t>
+        <w:t xml:space="preserve">The new thread: </w:t>
+      </w:r>
+      <w:proofErr w:type="spellStart"/>
+      <w:r>
+        <w:t>Goto</w:t>
+      </w:r>
+      <w:proofErr w:type="spellEnd"/>
+      <w:r>
+        <w:t xml:space="preserve"> READ SERVER REPONSE</w:t>
       </w:r>
     </w:p>
     <w:p>
@@ -2871,7 +3413,15 @@
         </w:numPr>
       </w:pPr>
       <w:r>
-        <w:t>The main thread: Goto READ COMMAND-LINE ARGUMENTS</w:t>
+        <w:t xml:space="preserve">The main thread: </w:t>
+      </w:r>
+      <w:proofErr w:type="spellStart"/>
+      <w:r>
+        <w:t>Goto</w:t>
+      </w:r>
+      <w:proofErr w:type="spellEnd"/>
+      <w:r>
+        <w:t xml:space="preserve"> READ COMMAND-LINE ARGUMENTS</w:t>
       </w:r>
     </w:p>
     <w:p/>
@@ -2880,12 +3430,12 @@
       <w:pPr>
         <w:pStyle w:val="Heading2"/>
       </w:pPr>
-      <w:bookmarkStart w:id="13" w:name="_Toc442041786"/>
+      <w:bookmarkStart w:id="16" w:name="_Toc442272323"/>
       <w:r>
         <w:lastRenderedPageBreak/>
         <w:t>READ SERVER RESPONSE</w:t>
       </w:r>
-      <w:bookmarkEnd w:id="13"/>
+      <w:bookmarkEnd w:id="16"/>
     </w:p>
     <w:p>
       <w:r>
@@ -2959,8 +3509,13 @@
       <w:pPr>
         <w:ind w:left="720" w:firstLine="720"/>
       </w:pPr>
-      <w:r>
-        <w:t>Goto DISPLAY MESSAGE</w:t>
+      <w:proofErr w:type="spellStart"/>
+      <w:r>
+        <w:t>Goto</w:t>
+      </w:r>
+      <w:proofErr w:type="spellEnd"/>
+      <w:r>
+        <w:t xml:space="preserve"> DISPLAY MESSAGE</w:t>
       </w:r>
     </w:p>
     <w:p>
@@ -3006,9 +3561,11 @@
       <w:pPr>
         <w:pStyle w:val="Heading2"/>
       </w:pPr>
+      <w:bookmarkStart w:id="17" w:name="_Toc442272324"/>
       <w:r>
         <w:t>DISPLAY MESSAGE</w:t>
       </w:r>
+      <w:bookmarkEnd w:id="17"/>
     </w:p>
     <w:p>
       <w:r>
@@ -3030,9 +3587,11 @@
       <w:pPr>
         <w:pStyle w:val="Heading2"/>
       </w:pPr>
+      <w:bookmarkStart w:id="18" w:name="_Toc442272325"/>
       <w:r>
         <w:t>READ COMMAND-LINE ARGUMENTS</w:t>
       </w:r>
+      <w:bookmarkEnd w:id="18"/>
     </w:p>
     <w:p>
       <w:r>
@@ -3129,10 +3688,18 @@
     </w:p>
     <w:p>
       <w:r>
-        <w:t>Set the message type to the Client_to_Se</w:t>
-      </w:r>
-      <w:r>
-        <w:t>rver (which is defined as 100).</w:t>
+        <w:t xml:space="preserve">Set the message type to the </w:t>
+      </w:r>
+      <w:proofErr w:type="spellStart"/>
+      <w:r>
+        <w:t>Client_to_Se</w:t>
+      </w:r>
+      <w:r>
+        <w:t>rver</w:t>
+      </w:r>
+      <w:proofErr w:type="spellEnd"/>
+      <w:r>
+        <w:t xml:space="preserve"> (which is defined as 100).</w:t>
       </w:r>
     </w:p>
     <w:p>
@@ -3144,8 +3711,13 @@
       </w:r>
     </w:p>
     <w:p>
-      <w:r>
-        <w:t>Goto SEND MESSAGE TO SERVER</w:t>
+      <w:proofErr w:type="spellStart"/>
+      <w:r>
+        <w:t>Goto</w:t>
+      </w:r>
+      <w:proofErr w:type="spellEnd"/>
+      <w:r>
+        <w:t xml:space="preserve"> SEND MESSAGE TO SERVER</w:t>
       </w:r>
     </w:p>
     <w:p/>
@@ -3153,9 +3725,11 @@
       <w:pPr>
         <w:pStyle w:val="Heading2"/>
       </w:pPr>
+      <w:bookmarkStart w:id="19" w:name="_Toc442272326"/>
       <w:r>
         <w:t>SEND MESSAGE TO SERVER</w:t>
       </w:r>
+      <w:bookmarkEnd w:id="19"/>
     </w:p>
     <w:p>
       <w:r>
@@ -3164,7 +3738,15 @@
     </w:p>
     <w:p>
       <w:r>
-        <w:t>Send the message to the queue using the Client_to_Server message type.</w:t>
+        <w:t xml:space="preserve">Send the message to the queue using the </w:t>
+      </w:r>
+      <w:proofErr w:type="spellStart"/>
+      <w:r>
+        <w:t>Client_to_Server</w:t>
+      </w:r>
+      <w:proofErr w:type="spellEnd"/>
+      <w:r>
+        <w:t xml:space="preserve"> message type.</w:t>
       </w:r>
     </w:p>
     <w:p>
@@ -3181,7 +3763,14 @@
     <w:p>
       <w:r>
         <w:tab/>
-        <w:t>Goto WAIT FOR THREAD</w:t>
+      </w:r>
+      <w:proofErr w:type="spellStart"/>
+      <w:r>
+        <w:t>Goto</w:t>
+      </w:r>
+      <w:proofErr w:type="spellEnd"/>
+      <w:r>
+        <w:t xml:space="preserve"> WAIT FOR THREAD</w:t>
       </w:r>
     </w:p>
     <w:p>
@@ -3195,7 +3784,14 @@
     <w:p>
       <w:r>
         <w:tab/>
-        <w:t>Goto CLEAN UP RESOURCES</w:t>
+      </w:r>
+      <w:proofErr w:type="spellStart"/>
+      <w:r>
+        <w:t>Goto</w:t>
+      </w:r>
+      <w:proofErr w:type="spellEnd"/>
+      <w:r>
+        <w:t xml:space="preserve"> CLEAN UP RESOURCES</w:t>
       </w:r>
     </w:p>
     <w:p/>
@@ -3203,10 +3799,12 @@
       <w:pPr>
         <w:pStyle w:val="Heading2"/>
       </w:pPr>
+      <w:bookmarkStart w:id="20" w:name="_Toc442272327"/>
       <w:r>
         <w:lastRenderedPageBreak/>
         <w:t>WAIT FOR READ COMPLETION</w:t>
       </w:r>
+      <w:bookmarkEnd w:id="20"/>
     </w:p>
     <w:p>
       <w:r>
@@ -3244,8 +3842,13 @@
       </w:r>
     </w:p>
     <w:p>
-      <w:r>
-        <w:t>Goto CLEAN UP RESOURCES.</w:t>
+      <w:proofErr w:type="spellStart"/>
+      <w:r>
+        <w:t>Goto</w:t>
+      </w:r>
+      <w:proofErr w:type="spellEnd"/>
+      <w:r>
+        <w:t xml:space="preserve"> CLEAN UP RESOURCES.</w:t>
       </w:r>
     </w:p>
     <w:p/>
@@ -3253,9 +3856,11 @@
       <w:pPr>
         <w:pStyle w:val="Heading2"/>
       </w:pPr>
+      <w:bookmarkStart w:id="21" w:name="_Toc442272328"/>
       <w:r>
         <w:t>CLEAN UP RESOURCES</w:t>
       </w:r>
+      <w:bookmarkEnd w:id="21"/>
     </w:p>
     <w:p>
       <w:r>
@@ -3278,8 +3883,13 @@
       </w:r>
     </w:p>
     <w:p>
-      <w:r>
-        <w:t>Goto END.</w:t>
+      <w:proofErr w:type="spellStart"/>
+      <w:r>
+        <w:t>Goto</w:t>
+      </w:r>
+      <w:proofErr w:type="spellEnd"/>
+      <w:r>
+        <w:t xml:space="preserve"> END.</w:t>
       </w:r>
     </w:p>
     <w:p/>
@@ -3638,9 +4248,9 @@
     </w:lvl>
   </w:abstractNum>
   <w:abstractNum w:abstractNumId="3">
-    <w:nsid w:val="769E5593"/>
+    <w:nsid w:val="4B3451B3"/>
     <w:multiLevelType w:val="hybridMultilevel"/>
-    <w:tmpl w:val="CBB0ACC2"/>
+    <w:tmpl w:val="EC60CCF0"/>
     <w:lvl w:ilvl="0" w:tplc="04090001">
       <w:start w:val="1"/>
       <w:numFmt w:val="bullet"/>
@@ -3648,6 +4258,119 @@
       <w:lvlJc w:val="left"/>
       <w:pPr>
         <w:ind w:left="720" w:hanging="360"/>
+      </w:pPr>
+      <w:rPr>
+        <w:rFonts w:ascii="Symbol" w:hAnsi="Symbol" w:hint="default"/>
+      </w:rPr>
+    </w:lvl>
+    <w:lvl w:ilvl="1" w:tplc="04090003" w:tentative="1">
+      <w:start w:val="1"/>
+      <w:numFmt w:val="bullet"/>
+      <w:lvlText w:val="o"/>
+      <w:lvlJc w:val="left"/>
+      <w:pPr>
+        <w:ind w:left="1440" w:hanging="360"/>
+      </w:pPr>
+      <w:rPr>
+        <w:rFonts w:ascii="Courier New" w:hAnsi="Courier New" w:cs="Courier New" w:hint="default"/>
+      </w:rPr>
+    </w:lvl>
+    <w:lvl w:ilvl="2" w:tplc="04090005" w:tentative="1">
+      <w:start w:val="1"/>
+      <w:numFmt w:val="bullet"/>
+      <w:lvlText w:val=""/>
+      <w:lvlJc w:val="left"/>
+      <w:pPr>
+        <w:ind w:left="2160" w:hanging="360"/>
+      </w:pPr>
+      <w:rPr>
+        <w:rFonts w:ascii="Wingdings" w:hAnsi="Wingdings" w:hint="default"/>
+      </w:rPr>
+    </w:lvl>
+    <w:lvl w:ilvl="3" w:tplc="04090001" w:tentative="1">
+      <w:start w:val="1"/>
+      <w:numFmt w:val="bullet"/>
+      <w:lvlText w:val=""/>
+      <w:lvlJc w:val="left"/>
+      <w:pPr>
+        <w:ind w:left="2880" w:hanging="360"/>
+      </w:pPr>
+      <w:rPr>
+        <w:rFonts w:ascii="Symbol" w:hAnsi="Symbol" w:hint="default"/>
+      </w:rPr>
+    </w:lvl>
+    <w:lvl w:ilvl="4" w:tplc="04090003" w:tentative="1">
+      <w:start w:val="1"/>
+      <w:numFmt w:val="bullet"/>
+      <w:lvlText w:val="o"/>
+      <w:lvlJc w:val="left"/>
+      <w:pPr>
+        <w:ind w:left="3600" w:hanging="360"/>
+      </w:pPr>
+      <w:rPr>
+        <w:rFonts w:ascii="Courier New" w:hAnsi="Courier New" w:cs="Courier New" w:hint="default"/>
+      </w:rPr>
+    </w:lvl>
+    <w:lvl w:ilvl="5" w:tplc="04090005" w:tentative="1">
+      <w:start w:val="1"/>
+      <w:numFmt w:val="bullet"/>
+      <w:lvlText w:val=""/>
+      <w:lvlJc w:val="left"/>
+      <w:pPr>
+        <w:ind w:left="4320" w:hanging="360"/>
+      </w:pPr>
+      <w:rPr>
+        <w:rFonts w:ascii="Wingdings" w:hAnsi="Wingdings" w:hint="default"/>
+      </w:rPr>
+    </w:lvl>
+    <w:lvl w:ilvl="6" w:tplc="04090001" w:tentative="1">
+      <w:start w:val="1"/>
+      <w:numFmt w:val="bullet"/>
+      <w:lvlText w:val=""/>
+      <w:lvlJc w:val="left"/>
+      <w:pPr>
+        <w:ind w:left="5040" w:hanging="360"/>
+      </w:pPr>
+      <w:rPr>
+        <w:rFonts w:ascii="Symbol" w:hAnsi="Symbol" w:hint="default"/>
+      </w:rPr>
+    </w:lvl>
+    <w:lvl w:ilvl="7" w:tplc="04090003" w:tentative="1">
+      <w:start w:val="1"/>
+      <w:numFmt w:val="bullet"/>
+      <w:lvlText w:val="o"/>
+      <w:lvlJc w:val="left"/>
+      <w:pPr>
+        <w:ind w:left="5760" w:hanging="360"/>
+      </w:pPr>
+      <w:rPr>
+        <w:rFonts w:ascii="Courier New" w:hAnsi="Courier New" w:cs="Courier New" w:hint="default"/>
+      </w:rPr>
+    </w:lvl>
+    <w:lvl w:ilvl="8" w:tplc="04090005" w:tentative="1">
+      <w:start w:val="1"/>
+      <w:numFmt w:val="bullet"/>
+      <w:lvlText w:val=""/>
+      <w:lvlJc w:val="left"/>
+      <w:pPr>
+        <w:ind w:left="6480" w:hanging="360"/>
+      </w:pPr>
+      <w:rPr>
+        <w:rFonts w:ascii="Wingdings" w:hAnsi="Wingdings" w:hint="default"/>
+      </w:rPr>
+    </w:lvl>
+  </w:abstractNum>
+  <w:abstractNum w:abstractNumId="4">
+    <w:nsid w:val="70357294"/>
+    <w:multiLevelType w:val="hybridMultilevel"/>
+    <w:tmpl w:val="C586437C"/>
+    <w:lvl w:ilvl="0" w:tplc="04090001">
+      <w:start w:val="1"/>
+      <w:numFmt w:val="bullet"/>
+      <w:lvlText w:val=""/>
+      <w:lvlJc w:val="left"/>
+      <w:pPr>
+        <w:ind w:left="360" w:hanging="360"/>
       </w:pPr>
       <w:rPr>
         <w:rFonts w:ascii="Symbol" w:hAnsi="Symbol" w:hint="default"/>
@@ -3659,7 +4382,7 @@
       <w:lvlText w:val="o"/>
       <w:lvlJc w:val="left"/>
       <w:pPr>
-        <w:ind w:left="1440" w:hanging="360"/>
+        <w:ind w:left="1080" w:hanging="360"/>
       </w:pPr>
       <w:rPr>
         <w:rFonts w:ascii="Courier New" w:hAnsi="Courier New" w:cs="Courier New" w:hint="default"/>
@@ -3671,7 +4394,7 @@
       <w:lvlText w:val=""/>
       <w:lvlJc w:val="left"/>
       <w:pPr>
-        <w:ind w:left="2160" w:hanging="360"/>
+        <w:ind w:left="1800" w:hanging="360"/>
       </w:pPr>
       <w:rPr>
         <w:rFonts w:ascii="Wingdings" w:hAnsi="Wingdings" w:hint="default"/>
@@ -3683,7 +4406,7 @@
       <w:lvlText w:val=""/>
       <w:lvlJc w:val="left"/>
       <w:pPr>
-        <w:ind w:left="2880" w:hanging="360"/>
+        <w:ind w:left="2520" w:hanging="360"/>
       </w:pPr>
       <w:rPr>
         <w:rFonts w:ascii="Symbol" w:hAnsi="Symbol" w:hint="default"/>
@@ -3695,7 +4418,7 @@
       <w:lvlText w:val="o"/>
       <w:lvlJc w:val="left"/>
       <w:pPr>
-        <w:ind w:left="3600" w:hanging="360"/>
+        <w:ind w:left="3240" w:hanging="360"/>
       </w:pPr>
       <w:rPr>
         <w:rFonts w:ascii="Courier New" w:hAnsi="Courier New" w:cs="Courier New" w:hint="default"/>
@@ -3707,7 +4430,7 @@
       <w:lvlText w:val=""/>
       <w:lvlJc w:val="left"/>
       <w:pPr>
-        <w:ind w:left="4320" w:hanging="360"/>
+        <w:ind w:left="3960" w:hanging="360"/>
       </w:pPr>
       <w:rPr>
         <w:rFonts w:ascii="Wingdings" w:hAnsi="Wingdings" w:hint="default"/>
@@ -3719,7 +4442,7 @@
       <w:lvlText w:val=""/>
       <w:lvlJc w:val="left"/>
       <w:pPr>
-        <w:ind w:left="5040" w:hanging="360"/>
+        <w:ind w:left="4680" w:hanging="360"/>
       </w:pPr>
       <w:rPr>
         <w:rFonts w:ascii="Symbol" w:hAnsi="Symbol" w:hint="default"/>
@@ -3731,7 +4454,7 @@
       <w:lvlText w:val="o"/>
       <w:lvlJc w:val="left"/>
       <w:pPr>
-        <w:ind w:left="5760" w:hanging="360"/>
+        <w:ind w:left="5400" w:hanging="360"/>
       </w:pPr>
       <w:rPr>
         <w:rFonts w:ascii="Courier New" w:hAnsi="Courier New" w:cs="Courier New" w:hint="default"/>
@@ -3743,6 +4466,119 @@
       <w:lvlText w:val=""/>
       <w:lvlJc w:val="left"/>
       <w:pPr>
+        <w:ind w:left="6120" w:hanging="360"/>
+      </w:pPr>
+      <w:rPr>
+        <w:rFonts w:ascii="Wingdings" w:hAnsi="Wingdings" w:hint="default"/>
+      </w:rPr>
+    </w:lvl>
+  </w:abstractNum>
+  <w:abstractNum w:abstractNumId="5">
+    <w:nsid w:val="769E5593"/>
+    <w:multiLevelType w:val="hybridMultilevel"/>
+    <w:tmpl w:val="CBB0ACC2"/>
+    <w:lvl w:ilvl="0" w:tplc="04090001">
+      <w:start w:val="1"/>
+      <w:numFmt w:val="bullet"/>
+      <w:lvlText w:val=""/>
+      <w:lvlJc w:val="left"/>
+      <w:pPr>
+        <w:ind w:left="720" w:hanging="360"/>
+      </w:pPr>
+      <w:rPr>
+        <w:rFonts w:ascii="Symbol" w:hAnsi="Symbol" w:hint="default"/>
+      </w:rPr>
+    </w:lvl>
+    <w:lvl w:ilvl="1" w:tplc="04090003">
+      <w:start w:val="1"/>
+      <w:numFmt w:val="bullet"/>
+      <w:lvlText w:val="o"/>
+      <w:lvlJc w:val="left"/>
+      <w:pPr>
+        <w:ind w:left="1440" w:hanging="360"/>
+      </w:pPr>
+      <w:rPr>
+        <w:rFonts w:ascii="Courier New" w:hAnsi="Courier New" w:cs="Courier New" w:hint="default"/>
+      </w:rPr>
+    </w:lvl>
+    <w:lvl w:ilvl="2" w:tplc="04090005" w:tentative="1">
+      <w:start w:val="1"/>
+      <w:numFmt w:val="bullet"/>
+      <w:lvlText w:val=""/>
+      <w:lvlJc w:val="left"/>
+      <w:pPr>
+        <w:ind w:left="2160" w:hanging="360"/>
+      </w:pPr>
+      <w:rPr>
+        <w:rFonts w:ascii="Wingdings" w:hAnsi="Wingdings" w:hint="default"/>
+      </w:rPr>
+    </w:lvl>
+    <w:lvl w:ilvl="3" w:tplc="04090001" w:tentative="1">
+      <w:start w:val="1"/>
+      <w:numFmt w:val="bullet"/>
+      <w:lvlText w:val=""/>
+      <w:lvlJc w:val="left"/>
+      <w:pPr>
+        <w:ind w:left="2880" w:hanging="360"/>
+      </w:pPr>
+      <w:rPr>
+        <w:rFonts w:ascii="Symbol" w:hAnsi="Symbol" w:hint="default"/>
+      </w:rPr>
+    </w:lvl>
+    <w:lvl w:ilvl="4" w:tplc="04090003" w:tentative="1">
+      <w:start w:val="1"/>
+      <w:numFmt w:val="bullet"/>
+      <w:lvlText w:val="o"/>
+      <w:lvlJc w:val="left"/>
+      <w:pPr>
+        <w:ind w:left="3600" w:hanging="360"/>
+      </w:pPr>
+      <w:rPr>
+        <w:rFonts w:ascii="Courier New" w:hAnsi="Courier New" w:cs="Courier New" w:hint="default"/>
+      </w:rPr>
+    </w:lvl>
+    <w:lvl w:ilvl="5" w:tplc="04090005" w:tentative="1">
+      <w:start w:val="1"/>
+      <w:numFmt w:val="bullet"/>
+      <w:lvlText w:val=""/>
+      <w:lvlJc w:val="left"/>
+      <w:pPr>
+        <w:ind w:left="4320" w:hanging="360"/>
+      </w:pPr>
+      <w:rPr>
+        <w:rFonts w:ascii="Wingdings" w:hAnsi="Wingdings" w:hint="default"/>
+      </w:rPr>
+    </w:lvl>
+    <w:lvl w:ilvl="6" w:tplc="04090001" w:tentative="1">
+      <w:start w:val="1"/>
+      <w:numFmt w:val="bullet"/>
+      <w:lvlText w:val=""/>
+      <w:lvlJc w:val="left"/>
+      <w:pPr>
+        <w:ind w:left="5040" w:hanging="360"/>
+      </w:pPr>
+      <w:rPr>
+        <w:rFonts w:ascii="Symbol" w:hAnsi="Symbol" w:hint="default"/>
+      </w:rPr>
+    </w:lvl>
+    <w:lvl w:ilvl="7" w:tplc="04090003" w:tentative="1">
+      <w:start w:val="1"/>
+      <w:numFmt w:val="bullet"/>
+      <w:lvlText w:val="o"/>
+      <w:lvlJc w:val="left"/>
+      <w:pPr>
+        <w:ind w:left="5760" w:hanging="360"/>
+      </w:pPr>
+      <w:rPr>
+        <w:rFonts w:ascii="Courier New" w:hAnsi="Courier New" w:cs="Courier New" w:hint="default"/>
+      </w:rPr>
+    </w:lvl>
+    <w:lvl w:ilvl="8" w:tplc="04090005" w:tentative="1">
+      <w:start w:val="1"/>
+      <w:numFmt w:val="bullet"/>
+      <w:lvlText w:val=""/>
+      <w:lvlJc w:val="left"/>
+      <w:pPr>
         <w:ind w:left="6480" w:hanging="360"/>
       </w:pPr>
       <w:rPr>
@@ -3751,7 +4587,7 @@
     </w:lvl>
   </w:abstractNum>
   <w:num w:numId="1">
-    <w:abstractNumId w:val="3"/>
+    <w:abstractNumId w:val="5"/>
   </w:num>
   <w:num w:numId="2">
     <w:abstractNumId w:val="0"/>
@@ -3761,6 +4597,12 @@
   </w:num>
   <w:num w:numId="4">
     <w:abstractNumId w:val="1"/>
+  </w:num>
+  <w:num w:numId="5">
+    <w:abstractNumId w:val="4"/>
+  </w:num>
+  <w:num w:numId="6">
+    <w:abstractNumId w:val="3"/>
   </w:num>
 </w:numbering>
 </file>
@@ -4863,7 +5705,7 @@
 </file>
 
 <file path=customXml/itemProps1.xml><?xml version="1.0" encoding="utf-8"?>
-<ds:datastoreItem xmlns:ds="http://schemas.openxmlformats.org/officeDocument/2006/customXml" ds:itemID="{EBF96452-9D04-49AE-84CD-7CDC3FC5CBED}">
+<ds:datastoreItem xmlns:ds="http://schemas.openxmlformats.org/officeDocument/2006/customXml" ds:itemID="{13613C8A-CF41-4DE7-9E22-5F0B58A1BA40}">
   <ds:schemaRefs>
     <ds:schemaRef ds:uri="http://schemas.openxmlformats.org/officeDocument/2006/bibliography"/>
   </ds:schemaRefs>

</xml_diff>

<commit_message>
Saved changes from Pseudocode doc.
</commit_message>
<xml_diff>
--- a/PseudoCode.docx
+++ b/PseudoCode.docx
@@ -2083,24 +2083,19 @@
         <w:t>section</w:t>
       </w:r>
       <w:r>
-        <w:t xml:space="preserve"> comes into eff</w:t>
-      </w:r>
-      <w:bookmarkStart w:id="1" w:name="_GoBack"/>
+        <w:t xml:space="preserve"> comes into effect when a user has selected the server option when running this application. The purpose of this section is to separate the functionality of the client and server functions. The Server’s responsibilities include creating the message queue where all clients will connect to. From there, the server will respond to all client file requests and return either error information or the file contents itself.</w:t>
+      </w:r>
+    </w:p>
+    <w:p/>
+    <w:p>
+      <w:pPr>
+        <w:pStyle w:val="Heading2"/>
+      </w:pPr>
+      <w:bookmarkStart w:id="1" w:name="_Toc442272309"/>
+      <w:r>
+        <w:t>SERVER</w:t>
+      </w:r>
       <w:bookmarkEnd w:id="1"/>
-      <w:r>
-        <w:t>ect when a user has selected the server option when running this application. The purpose of this section is to separate the functionality of the client and server functions. The Server’s responsibilities include creating the message queue where all clients will connect to. From there, the server will respond to all client file requests and return either error information or the file contents itself.</w:t>
-      </w:r>
-    </w:p>
-    <w:p/>
-    <w:p>
-      <w:pPr>
-        <w:pStyle w:val="Heading2"/>
-      </w:pPr>
-      <w:bookmarkStart w:id="2" w:name="_Toc442272309"/>
-      <w:r>
-        <w:t>SERVER</w:t>
-      </w:r>
-      <w:bookmarkEnd w:id="2"/>
     </w:p>
     <w:p>
       <w:r>
@@ -2171,11 +2166,11 @@
       <w:pPr>
         <w:pStyle w:val="Heading2"/>
       </w:pPr>
-      <w:bookmarkStart w:id="3" w:name="_Toc442272310"/>
+      <w:bookmarkStart w:id="2" w:name="_Toc442272310"/>
       <w:r>
         <w:t>SEARCH FOR CLIENTS</w:t>
       </w:r>
-      <w:bookmarkEnd w:id="3"/>
+      <w:bookmarkEnd w:id="2"/>
     </w:p>
     <w:p>
       <w:r>
@@ -2319,11 +2314,11 @@
       <w:pPr>
         <w:pStyle w:val="Heading2"/>
       </w:pPr>
-      <w:bookmarkStart w:id="4" w:name="_Toc442272311"/>
+      <w:bookmarkStart w:id="3" w:name="_Toc442272311"/>
       <w:r>
         <w:t>CREATE NEW CLIENT PROCESS</w:t>
       </w:r>
-      <w:bookmarkEnd w:id="4"/>
+      <w:bookmarkEnd w:id="3"/>
     </w:p>
     <w:p>
       <w:r>
@@ -2412,11 +2407,11 @@
       <w:pPr>
         <w:pStyle w:val="Heading2"/>
       </w:pPr>
-      <w:bookmarkStart w:id="5" w:name="_Toc442272312"/>
+      <w:bookmarkStart w:id="4" w:name="_Toc442272312"/>
       <w:r>
         <w:t>CLEAN UP RESOURCES</w:t>
       </w:r>
-      <w:bookmarkEnd w:id="5"/>
+      <w:bookmarkEnd w:id="4"/>
     </w:p>
     <w:p>
       <w:r>
@@ -2462,12 +2457,12 @@
       <w:pPr>
         <w:pStyle w:val="Heading1"/>
       </w:pPr>
-      <w:bookmarkStart w:id="6" w:name="_Toc442272313"/>
+      <w:bookmarkStart w:id="5" w:name="_Toc442272313"/>
       <w:r>
         <w:lastRenderedPageBreak/>
         <w:t>Client Process</w:t>
       </w:r>
-      <w:bookmarkEnd w:id="6"/>
+      <w:bookmarkEnd w:id="5"/>
     </w:p>
     <w:p>
       <w:pPr>
@@ -2511,12 +2506,12 @@
       <w:pPr>
         <w:pStyle w:val="Heading2"/>
       </w:pPr>
-      <w:bookmarkStart w:id="7" w:name="_Toc442272314"/>
+      <w:bookmarkStart w:id="6" w:name="_Toc442272314"/>
       <w:r>
         <w:lastRenderedPageBreak/>
         <w:t>PROCESS CLIENT</w:t>
       </w:r>
-      <w:bookmarkEnd w:id="7"/>
+      <w:bookmarkEnd w:id="6"/>
     </w:p>
     <w:p>
       <w:r>
@@ -2715,12 +2710,12 @@
       <w:pPr>
         <w:pStyle w:val="Heading2"/>
       </w:pPr>
-      <w:bookmarkStart w:id="8" w:name="_Toc442272315"/>
+      <w:bookmarkStart w:id="7" w:name="_Toc442272315"/>
       <w:r>
         <w:lastRenderedPageBreak/>
         <w:t>DESIGNATE PRIORITY</w:t>
       </w:r>
-      <w:bookmarkEnd w:id="8"/>
+      <w:bookmarkEnd w:id="7"/>
     </w:p>
     <w:p>
       <w:r>
@@ -2772,11 +2767,11 @@
       <w:pPr>
         <w:pStyle w:val="Heading2"/>
       </w:pPr>
-      <w:bookmarkStart w:id="9" w:name="_Toc442272316"/>
+      <w:bookmarkStart w:id="8" w:name="_Toc442272316"/>
       <w:r>
         <w:t>OPEN REQUESTED FILE</w:t>
       </w:r>
-      <w:bookmarkEnd w:id="9"/>
+      <w:bookmarkEnd w:id="8"/>
     </w:p>
     <w:p>
       <w:r>
@@ -2889,14 +2884,14 @@
       <w:pPr>
         <w:pStyle w:val="Heading2"/>
       </w:pPr>
-      <w:bookmarkStart w:id="10" w:name="_Toc442272317"/>
+      <w:bookmarkStart w:id="9" w:name="_Toc442272317"/>
       <w:r>
         <w:t>SEND MESSAGE</w:t>
       </w:r>
       <w:r>
         <w:t>S</w:t>
       </w:r>
-      <w:bookmarkEnd w:id="10"/>
+      <w:bookmarkEnd w:id="9"/>
     </w:p>
     <w:p>
       <w:r>
@@ -2979,11 +2974,11 @@
       <w:pPr>
         <w:pStyle w:val="Heading2"/>
       </w:pPr>
-      <w:bookmarkStart w:id="11" w:name="_Toc442272318"/>
+      <w:bookmarkStart w:id="10" w:name="_Toc442272318"/>
       <w:r>
         <w:t>PACKETIZE DATA</w:t>
       </w:r>
-      <w:bookmarkEnd w:id="11"/>
+      <w:bookmarkEnd w:id="10"/>
     </w:p>
     <w:p>
       <w:r>
@@ -3159,12 +3154,12 @@
       <w:pPr>
         <w:pStyle w:val="Heading2"/>
       </w:pPr>
-      <w:bookmarkStart w:id="12" w:name="_Toc442272319"/>
+      <w:bookmarkStart w:id="11" w:name="_Toc442272319"/>
       <w:r>
         <w:lastRenderedPageBreak/>
         <w:t>END (process)</w:t>
       </w:r>
-      <w:bookmarkEnd w:id="12"/>
+      <w:bookmarkEnd w:id="11"/>
     </w:p>
     <w:p>
       <w:r>
@@ -3200,171 +3195,167 @@
       <w:pPr>
         <w:pStyle w:val="Heading1"/>
       </w:pPr>
-      <w:bookmarkStart w:id="13" w:name="_Toc442272320"/>
+      <w:bookmarkStart w:id="12" w:name="_Toc442272320"/>
       <w:r>
         <w:lastRenderedPageBreak/>
         <w:t>Client</w:t>
       </w:r>
+      <w:bookmarkEnd w:id="12"/>
+    </w:p>
+    <w:p>
+      <w:pPr>
+        <w:pStyle w:val="Subtitle"/>
+      </w:pPr>
+      <w:r>
+        <w:t xml:space="preserve">This </w:t>
+      </w:r>
+      <w:r>
+        <w:t>section</w:t>
+      </w:r>
+      <w:r>
+        <w:t xml:space="preserve"> comes into effect when a user has selected the </w:t>
+      </w:r>
+      <w:r>
+        <w:t>client</w:t>
+      </w:r>
+      <w:r>
+        <w:t xml:space="preserve"> option when running this application. The purpose of this section is to separate the functionality of the client and server functions. </w:t>
+      </w:r>
+      <w:r>
+        <w:t xml:space="preserve">The Client is responsible for reading file requests, made by the user from Standard Input, and requesting those files from the existing server. These requests will be made by taking advantage of the Linux message queue to allow for </w:t>
+      </w:r>
+      <w:proofErr w:type="spellStart"/>
+      <w:r>
+        <w:t>interprocess</w:t>
+      </w:r>
+      <w:proofErr w:type="spellEnd"/>
+      <w:r>
+        <w:t xml:space="preserve"> communication.</w:t>
+      </w:r>
+    </w:p>
+    <w:p/>
+    <w:p>
+      <w:pPr>
+        <w:pStyle w:val="Heading2"/>
+      </w:pPr>
+      <w:bookmarkStart w:id="13" w:name="_Toc442272321"/>
+      <w:r>
+        <w:t>CLIENT</w:t>
+      </w:r>
       <w:bookmarkEnd w:id="13"/>
     </w:p>
     <w:p>
-      <w:pPr>
-        <w:pStyle w:val="Subtitle"/>
-      </w:pPr>
-      <w:r>
-        <w:t xml:space="preserve">This </w:t>
-      </w:r>
-      <w:r>
-        <w:t>section</w:t>
-      </w:r>
-      <w:r>
-        <w:t xml:space="preserve"> comes into effect when a user has selected the </w:t>
-      </w:r>
-      <w:r>
-        <w:t>client</w:t>
-      </w:r>
-      <w:r>
-        <w:t xml:space="preserve"> option when running this application. The purpose of this section is to separate the functionality of the client and server functions. </w:t>
-      </w:r>
-      <w:r>
-        <w:t xml:space="preserve">The Client is responsible for reading file requests, made by the user from Standard Input, and requesting those files from the existing server. These requests will be made by taking advantage of the Linux message queue to allow for </w:t>
-      </w:r>
+      <w:r>
+        <w:t xml:space="preserve">Open </w:t>
+      </w:r>
+      <w:r>
+        <w:t>or create the</w:t>
+      </w:r>
+      <w:r>
+        <w:t xml:space="preserve"> Client-S</w:t>
+      </w:r>
+      <w:r>
+        <w:t>erver message</w:t>
+      </w:r>
+      <w:r>
+        <w:t xml:space="preserve"> queue</w:t>
+      </w:r>
+      <w:r>
+        <w:t>.</w:t>
+      </w:r>
+    </w:p>
+    <w:p>
+      <w:r>
+        <w:t>Redirect all signals to the Signal Handler.</w:t>
+      </w:r>
+    </w:p>
+    <w:p>
+      <w:r>
+        <w:t>Prompt for user input.</w:t>
+      </w:r>
+    </w:p>
+    <w:p>
       <w:proofErr w:type="spellStart"/>
       <w:r>
-        <w:t>interprocess</w:t>
+        <w:t>Goto</w:t>
       </w:r>
       <w:proofErr w:type="spellEnd"/>
       <w:r>
-        <w:t xml:space="preserve"> communication.</w:t>
-      </w:r>
-    </w:p>
-    <w:p/>
+        <w:t xml:space="preserve"> USERINPUT</w:t>
+      </w:r>
+    </w:p>
+    <w:p>
+      <w:r>
+        <w:t xml:space="preserve">Arrange the user request into the format of “&lt;filename&gt; </w:t>
+      </w:r>
+      <w:proofErr w:type="gramStart"/>
+      <w:r>
+        <w:t>&lt;(</w:t>
+      </w:r>
+      <w:proofErr w:type="gramEnd"/>
+      <w:r>
+        <w:t>if available)priority&gt; &lt;client ID&gt;”</w:t>
+      </w:r>
+    </w:p>
+    <w:p>
+      <w:r>
+        <w:t>Read from the Server to all clients message queue on the server’s response.</w:t>
+      </w:r>
+    </w:p>
+    <w:p>
+      <w:proofErr w:type="spellStart"/>
+      <w:r>
+        <w:t>Goto</w:t>
+      </w:r>
+      <w:proofErr w:type="spellEnd"/>
+      <w:r>
+        <w:t xml:space="preserve"> READ SERVER RESPONSE.</w:t>
+      </w:r>
+    </w:p>
+    <w:p>
+      <w:r>
+        <w:t xml:space="preserve">Assign the task of reading to the </w:t>
+      </w:r>
+      <w:proofErr w:type="spellStart"/>
+      <w:r>
+        <w:t>DisplayMessage</w:t>
+      </w:r>
+      <w:proofErr w:type="spellEnd"/>
+      <w:r>
+        <w:t xml:space="preserve"> which will create a new thread.</w:t>
+      </w:r>
+    </w:p>
+    <w:p>
+      <w:proofErr w:type="spellStart"/>
+      <w:r>
+        <w:t>Goto</w:t>
+      </w:r>
+      <w:proofErr w:type="spellEnd"/>
+      <w:r>
+        <w:t xml:space="preserve"> DISPLAYMESSAGE</w:t>
+      </w:r>
+      <w:r>
+        <w:t>.</w:t>
+      </w:r>
+    </w:p>
     <w:p>
       <w:pPr>
         <w:pStyle w:val="Heading2"/>
       </w:pPr>
-      <w:bookmarkStart w:id="14" w:name="_Toc442272321"/>
-      <w:r>
-        <w:t>CLIENT</w:t>
+      <w:bookmarkStart w:id="14" w:name="_Toc442272322"/>
+    </w:p>
+    <w:p>
+      <w:pPr>
+        <w:pStyle w:val="Heading2"/>
+      </w:pPr>
+      <w:r>
+        <w:t>CREATE READ THREAD</w:t>
       </w:r>
       <w:bookmarkEnd w:id="14"/>
     </w:p>
     <w:p>
-      <w:r>
-        <w:t xml:space="preserve">Open </w:t>
-      </w:r>
-      <w:r>
-        <w:t>or create the</w:t>
-      </w:r>
-      <w:r>
-        <w:t xml:space="preserve"> Client-S</w:t>
-      </w:r>
-      <w:r>
-        <w:t>erver message</w:t>
-      </w:r>
-      <w:r>
-        <w:t xml:space="preserve"> queue</w:t>
-      </w:r>
-      <w:r>
-        <w:t>.</w:t>
-      </w:r>
-    </w:p>
-    <w:p>
-      <w:r>
-        <w:t>Redirect all signals to the Signal Handler.</w:t>
-      </w:r>
-    </w:p>
-    <w:p>
-      <w:r>
-        <w:t>Prompt for user input.</w:t>
-      </w:r>
-    </w:p>
-    <w:p>
-      <w:proofErr w:type="spellStart"/>
-      <w:r>
-        <w:t>Goto</w:t>
-      </w:r>
-      <w:proofErr w:type="spellEnd"/>
-      <w:r>
-        <w:t xml:space="preserve"> USERINPUT</w:t>
-      </w:r>
-    </w:p>
-    <w:p>
-      <w:r>
-        <w:t xml:space="preserve">Arrange the user request into the format of “&lt;filename&gt; </w:t>
-      </w:r>
-      <w:proofErr w:type="gramStart"/>
-      <w:r>
-        <w:t>&lt;(</w:t>
-      </w:r>
-      <w:proofErr w:type="gramEnd"/>
-      <w:r>
-        <w:t>if available)priority&gt; &lt;client ID&gt;”</w:t>
-      </w:r>
-    </w:p>
-    <w:p>
-      <w:r>
-        <w:t>Read from the Server to all clients message queue on the server’s response.</w:t>
-      </w:r>
-    </w:p>
-    <w:p>
-      <w:proofErr w:type="spellStart"/>
-      <w:r>
-        <w:t>Goto</w:t>
-      </w:r>
-      <w:proofErr w:type="spellEnd"/>
-      <w:r>
-        <w:t xml:space="preserve"> READ SERVER RESPONSE.</w:t>
-      </w:r>
-    </w:p>
-    <w:p>
-      <w:r>
-        <w:t xml:space="preserve">Assign the task of reading to the </w:t>
-      </w:r>
-      <w:proofErr w:type="spellStart"/>
-      <w:r>
-        <w:t>DisplayMessage</w:t>
-      </w:r>
-      <w:proofErr w:type="spellEnd"/>
-      <w:r>
-        <w:t xml:space="preserve"> which will create a new thread.</w:t>
-      </w:r>
-    </w:p>
-    <w:p>
-      <w:proofErr w:type="spellStart"/>
-      <w:r>
-        <w:t>Goto</w:t>
-      </w:r>
-      <w:proofErr w:type="spellEnd"/>
-      <w:r>
-        <w:t xml:space="preserve"> DISPLAYMESSAGE</w:t>
-      </w:r>
-      <w:r>
-        <w:t>.</w:t>
-      </w:r>
-    </w:p>
-    <w:p>
-      <w:pPr>
-        <w:pStyle w:val="Heading2"/>
-        <w:rPr>
-          <w:rFonts w:asciiTheme="minorHAnsi" w:eastAsiaTheme="minorHAnsi" w:hAnsiTheme="minorHAnsi" w:cstheme="minorBidi"/>
-          <w:color w:val="auto"/>
-          <w:sz w:val="22"/>
-          <w:szCs w:val="22"/>
-        </w:rPr>
-      </w:pPr>
-    </w:p>
-    <w:p>
-      <w:pPr>
-        <w:pStyle w:val="Heading2"/>
-      </w:pPr>
-      <w:bookmarkStart w:id="15" w:name="_Toc442272322"/>
-      <w:r>
-        <w:t>CREATE READ THREAD</w:t>
-      </w:r>
+      <w:bookmarkStart w:id="15" w:name="_GoBack"/>
       <w:bookmarkEnd w:id="15"/>
-    </w:p>
-    <w:p>
       <w:r>
         <w:t>Get the message read from the server’s response.</w:t>
       </w:r>
@@ -5705,7 +5696,7 @@
 </file>
 
 <file path=customXml/itemProps1.xml><?xml version="1.0" encoding="utf-8"?>
-<ds:datastoreItem xmlns:ds="http://schemas.openxmlformats.org/officeDocument/2006/customXml" ds:itemID="{13613C8A-CF41-4DE7-9E22-5F0B58A1BA40}">
+<ds:datastoreItem xmlns:ds="http://schemas.openxmlformats.org/officeDocument/2006/customXml" ds:itemID="{42C662E1-FA0C-4F56-BCED-B10B33A65FD3}">
   <ds:schemaRefs>
     <ds:schemaRef ds:uri="http://schemas.openxmlformats.org/officeDocument/2006/bibliography"/>
   </ds:schemaRefs>

</xml_diff>